<commit_message>
ADD resumo, introdução e texto inicial desenvolvimento
</commit_message>
<xml_diff>
--- a/doc/PI_ANDRE_VINICIUS_VIEIRA-ADAILSON_ALMEIDA_DaHora.docx
+++ b/doc/PI_ANDRE_VINICIUS_VIEIRA-ADAILSON_ALMEIDA_DaHora.docx
@@ -22,21 +22,7 @@
         <w:rPr>
           <w:rFonts w:ascii="Arial" w:hAnsi="Arial" w:cs="Arial"/>
         </w:rPr>
-        <w:t xml:space="preserve">Rodrigo </w:t>
-      </w:r>
-      <w:proofErr w:type="spellStart"/>
-      <w:r>
-        <w:rPr>
-          <w:rFonts w:ascii="Arial" w:hAnsi="Arial" w:cs="Arial"/>
-        </w:rPr>
-        <w:t>Bevilacqua</w:t>
-      </w:r>
-      <w:proofErr w:type="spellEnd"/>
-      <w:r>
-        <w:rPr>
-          <w:rFonts w:ascii="Arial" w:hAnsi="Arial" w:cs="Arial"/>
-        </w:rPr>
-        <w:t xml:space="preserve"> Marcondes</w:t>
+        <w:t>Adailson de Almeida dos Santos</w:t>
       </w:r>
       <w:r>
         <w:rPr>
@@ -55,45 +41,74 @@
         <w:rPr>
           <w:rFonts w:ascii="Arial" w:hAnsi="Arial" w:cs="Arial"/>
         </w:rPr>
-        <w:t>Adailson de Almeida dos Santos</w:t>
+        <w:t>Andre Vinicius Vieira Milde</w:t>
+      </w:r>
+      <w:r>
+        <w:rPr>
+          <w:rFonts w:ascii="Arial" w:hAnsi="Arial" w:cs="Arial"/>
+        </w:rPr>
+        <w:t>m</w:t>
+      </w:r>
+      <w:r>
+        <w:rPr>
+          <w:rFonts w:ascii="Arial" w:hAnsi="Arial" w:cs="Arial"/>
+        </w:rPr>
+        <w:t>berg</w:t>
       </w:r>
       <w:r>
         <w:rPr>
           <w:rFonts w:ascii="Arial" w:hAnsi="Arial" w:cs="Arial"/>
           <w:vertAlign w:val="superscript"/>
         </w:rPr>
-        <w:t>2</w:t>
-      </w:r>
-      <w:r>
-        <w:rPr>
-          <w:rFonts w:ascii="Arial" w:hAnsi="Arial" w:cs="Arial"/>
-        </w:rPr>
-        <w:t xml:space="preserve">; </w:t>
-      </w:r>
-      <w:r>
-        <w:rPr>
-          <w:rFonts w:ascii="Arial" w:hAnsi="Arial" w:cs="Arial"/>
-        </w:rPr>
-        <w:t>Andre Vinicius Vieira Milde</w:t>
-      </w:r>
-      <w:r>
-        <w:rPr>
-          <w:rFonts w:ascii="Arial" w:hAnsi="Arial" w:cs="Arial"/>
-        </w:rPr>
-        <w:t>m</w:t>
-      </w:r>
-      <w:r>
-        <w:rPr>
-          <w:rFonts w:ascii="Arial" w:hAnsi="Arial" w:cs="Arial"/>
-        </w:rPr>
-        <w:t>berg</w:t>
-      </w:r>
-      <w:r>
-        <w:rPr>
-          <w:rFonts w:ascii="Arial" w:hAnsi="Arial" w:cs="Arial"/>
+        <w:t>1</w:t>
+      </w:r>
+    </w:p>
+    <w:p>
+      <w:pPr>
+        <w:jc w:val="center"/>
+        <w:rPr>
+          <w:rFonts w:ascii="Arial" w:hAnsi="Arial" w:cs="Arial"/>
+          <w:i/>
+          <w:sz w:val="20"/>
+          <w:szCs w:val="20"/>
+        </w:rPr>
+      </w:pPr>
+      <w:r>
+        <w:rPr>
+          <w:rFonts w:ascii="Arial" w:hAnsi="Arial" w:cs="Arial"/>
+          <w:i/>
+          <w:sz w:val="20"/>
+          <w:szCs w:val="20"/>
           <w:vertAlign w:val="superscript"/>
         </w:rPr>
-        <w:t>2</w:t>
+        <w:t>1</w:t>
+      </w:r>
+      <w:r>
+        <w:rPr>
+          <w:rFonts w:ascii="Arial" w:hAnsi="Arial" w:cs="Arial"/>
+          <w:i/>
+          <w:sz w:val="20"/>
+          <w:szCs w:val="20"/>
+        </w:rPr>
+        <w:t xml:space="preserve"> </w:t>
+      </w:r>
+      <w:r>
+        <w:rPr>
+          <w:rFonts w:ascii="Arial" w:hAnsi="Arial" w:cs="Arial"/>
+          <w:i/>
+          <w:sz w:val="20"/>
+          <w:szCs w:val="20"/>
+        </w:rPr>
+        <w:t xml:space="preserve">Graduando(a) do curso de Sistemas de Informação do Centro Universitário </w:t>
+      </w:r>
+      <w:r>
+        <w:rPr>
+          <w:rFonts w:ascii="Arial" w:hAnsi="Arial" w:cs="Arial"/>
+          <w:i/>
+          <w:sz w:val="20"/>
+          <w:szCs w:val="20"/>
+        </w:rPr>
+        <w:t>UNIFACEAR</w:t>
       </w:r>
     </w:p>
     <w:p>
@@ -112,19 +127,42 @@
           <w:i/>
           <w:sz w:val="20"/>
           <w:szCs w:val="20"/>
-          <w:vertAlign w:val="superscript"/>
-        </w:rPr>
-        <w:t>1</w:t>
-      </w:r>
-      <w:r>
+        </w:rPr>
+        <w:t xml:space="preserve"> </w:t>
+      </w:r>
+    </w:p>
+    <w:p/>
+    <w:p>
+      <w:pPr>
+        <w:jc w:val="both"/>
+      </w:pPr>
+    </w:p>
+    <w:p>
+      <w:pPr>
+        <w:jc w:val="both"/>
+        <w:outlineLvl w:val="0"/>
+        <w:rPr>
+          <w:rFonts w:ascii="Arial" w:hAnsi="Arial" w:cs="Arial"/>
+          <w:b/>
+        </w:rPr>
+      </w:pPr>
+      <w:r>
+        <w:rPr>
+          <w:rFonts w:ascii="Arial" w:hAnsi="Arial" w:cs="Arial"/>
+          <w:b/>
+        </w:rPr>
+        <w:t>RESUMO</w:t>
+      </w:r>
+    </w:p>
+    <w:p>
+      <w:pPr>
         <w:rPr>
           <w:rFonts w:ascii="Arial" w:hAnsi="Arial" w:cs="Arial"/>
           <w:i/>
           <w:sz w:val="20"/>
           <w:szCs w:val="20"/>
         </w:rPr>
-        <w:t xml:space="preserve"> </w:t>
-      </w:r>
+      </w:pPr>
       <w:r>
         <w:rPr>
           <w:rFonts w:ascii="Arial" w:hAnsi="Arial" w:cs="Arial"/>
@@ -132,7 +170,7 @@
           <w:sz w:val="20"/>
           <w:szCs w:val="20"/>
         </w:rPr>
-        <w:t xml:space="preserve">Docente do curso de Sistemas de Informação do Centro Universitário </w:t>
+        <w:t xml:space="preserve">Realizamos o desenvolvimento de um </w:t>
       </w:r>
       <w:r>
         <w:rPr>
@@ -141,7 +179,7 @@
           <w:sz w:val="20"/>
           <w:szCs w:val="20"/>
         </w:rPr>
-        <w:t>UNIFACEAR</w:t>
+        <w:t>software mobile de gerenciamento de horas complementares chamado DaHora</w:t>
       </w:r>
       <w:r>
         <w:rPr>
@@ -150,12 +188,11 @@
           <w:sz w:val="20"/>
           <w:szCs w:val="20"/>
         </w:rPr>
-        <w:t xml:space="preserve">; </w:t>
-      </w:r>
-    </w:p>
-    <w:p>
-      <w:pPr>
-        <w:jc w:val="center"/>
+        <w:t>, o sistema foi desenvolvido inteiramente com android nativo utilizando a linguagem Kotlin.</w:t>
+      </w:r>
+    </w:p>
+    <w:p>
+      <w:pPr>
         <w:rPr>
           <w:rFonts w:ascii="Arial" w:hAnsi="Arial" w:cs="Arial"/>
           <w:i/>
@@ -169,9 +206,8 @@
           <w:i/>
           <w:sz w:val="20"/>
           <w:szCs w:val="20"/>
-          <w:vertAlign w:val="superscript"/>
-        </w:rPr>
-        <w:t>2</w:t>
+        </w:rPr>
+        <w:t>Utilizamos diversas metodologias para planejamento e execução do projeto</w:t>
       </w:r>
       <w:r>
         <w:rPr>
@@ -180,7 +216,7 @@
           <w:sz w:val="20"/>
           <w:szCs w:val="20"/>
         </w:rPr>
-        <w:t xml:space="preserve"> </w:t>
+        <w:t xml:space="preserve"> a fim de tornarmos o desenvolvimento mais objetivo e conseguirmos dessa forma atender todos os requisitos elencados</w:t>
       </w:r>
       <w:r>
         <w:rPr>
@@ -189,7 +225,7 @@
           <w:sz w:val="20"/>
           <w:szCs w:val="20"/>
         </w:rPr>
-        <w:t xml:space="preserve">Graduando(a) do curso de Sistemas de Informação do Centro Universitário </w:t>
+        <w:t xml:space="preserve">, entre </w:t>
       </w:r>
       <w:r>
         <w:rPr>
@@ -198,19 +234,17 @@
           <w:sz w:val="20"/>
           <w:szCs w:val="20"/>
         </w:rPr>
-        <w:t>UNIFACEAR</w:t>
-      </w:r>
-    </w:p>
-    <w:p>
-      <w:pPr>
-        <w:jc w:val="center"/>
+        <w:t xml:space="preserve">essas metodologias </w:t>
+      </w:r>
+      <w:r>
         <w:rPr>
           <w:rFonts w:ascii="Arial" w:hAnsi="Arial" w:cs="Arial"/>
           <w:i/>
           <w:sz w:val="20"/>
           <w:szCs w:val="20"/>
         </w:rPr>
-      </w:pPr>
+        <w:t xml:space="preserve">podemos elencar a </w:t>
+      </w:r>
       <w:r>
         <w:rPr>
           <w:rFonts w:ascii="Arial" w:hAnsi="Arial" w:cs="Arial"/>
@@ -218,13 +252,35 @@
           <w:sz w:val="20"/>
           <w:szCs w:val="20"/>
         </w:rPr>
-        <w:t xml:space="preserve"> </w:t>
-      </w:r>
-    </w:p>
-    <w:p/>
-    <w:p>
-      <w:pPr>
-        <w:jc w:val="both"/>
+        <w:t xml:space="preserve">o levantamento de requisitos funcionais e não funcionais, </w:t>
+      </w:r>
+      <w:r>
+        <w:rPr>
+          <w:rFonts w:ascii="Arial" w:hAnsi="Arial" w:cs="Arial"/>
+          <w:i/>
+          <w:sz w:val="20"/>
+          <w:szCs w:val="20"/>
+        </w:rPr>
+        <w:t>criação</w:t>
+      </w:r>
+      <w:r>
+        <w:rPr>
+          <w:rFonts w:ascii="Arial" w:hAnsi="Arial" w:cs="Arial"/>
+          <w:i/>
+          <w:sz w:val="20"/>
+          <w:szCs w:val="20"/>
+        </w:rPr>
+        <w:t xml:space="preserve"> de diagramas de casos de uso, classes e entidade-relacionamento (DER).</w:t>
+      </w:r>
+    </w:p>
+    <w:p>
+      <w:pPr>
+        <w:rPr>
+          <w:rFonts w:ascii="Arial" w:hAnsi="Arial" w:cs="Arial"/>
+          <w:i/>
+          <w:sz w:val="20"/>
+          <w:szCs w:val="20"/>
+        </w:rPr>
       </w:pPr>
     </w:p>
     <w:p>
@@ -233,24 +289,9 @@
         <w:outlineLvl w:val="0"/>
         <w:rPr>
           <w:rFonts w:ascii="Arial" w:hAnsi="Arial" w:cs="Arial"/>
-          <w:b/>
-        </w:rPr>
-      </w:pPr>
-      <w:r>
-        <w:rPr>
-          <w:rFonts w:ascii="Arial" w:hAnsi="Arial" w:cs="Arial"/>
-          <w:b/>
-        </w:rPr>
-        <w:t>RESUMO</w:t>
-      </w:r>
-    </w:p>
-    <w:p>
-      <w:pPr>
-        <w:rPr>
-          <w:rFonts w:ascii="Arial" w:hAnsi="Arial" w:cs="Arial"/>
           <w:i/>
-          <w:sz w:val="20"/>
-          <w:szCs w:val="20"/>
+          <w:sz w:val="22"/>
+          <w:szCs w:val="22"/>
         </w:rPr>
       </w:pPr>
       <w:r>
@@ -260,7 +301,7 @@
           <w:sz w:val="20"/>
           <w:szCs w:val="20"/>
         </w:rPr>
-        <w:t xml:space="preserve">Realizamos o desenvolvimento de um site </w:t>
+        <w:t xml:space="preserve">Palavras chave: </w:t>
       </w:r>
       <w:r>
         <w:rPr>
@@ -269,9 +310,8 @@
           <w:sz w:val="20"/>
           <w:szCs w:val="20"/>
         </w:rPr>
-        <w:t xml:space="preserve">de gestão de compras chamado </w:t>
-      </w:r>
-      <w:proofErr w:type="spellStart"/>
+        <w:t>Horas</w:t>
+      </w:r>
       <w:r>
         <w:rPr>
           <w:rFonts w:ascii="Arial" w:hAnsi="Arial" w:cs="Arial"/>
@@ -279,9 +319,8 @@
           <w:sz w:val="20"/>
           <w:szCs w:val="20"/>
         </w:rPr>
-        <w:t>SimpleBuy</w:t>
-      </w:r>
-      <w:proofErr w:type="spellEnd"/>
+        <w:t xml:space="preserve">, </w:t>
+      </w:r>
       <w:r>
         <w:rPr>
           <w:rFonts w:ascii="Arial" w:hAnsi="Arial" w:cs="Arial"/>
@@ -289,7 +328,7 @@
           <w:sz w:val="20"/>
           <w:szCs w:val="20"/>
         </w:rPr>
-        <w:t xml:space="preserve"> </w:t>
+        <w:t>Complementares</w:t>
       </w:r>
       <w:r>
         <w:rPr>
@@ -298,9 +337,8 @@
           <w:sz w:val="20"/>
           <w:szCs w:val="20"/>
         </w:rPr>
-        <w:t xml:space="preserve">com o </w:t>
-      </w:r>
-      <w:proofErr w:type="spellStart"/>
+        <w:t>,</w:t>
+      </w:r>
       <w:r>
         <w:rPr>
           <w:rFonts w:ascii="Arial" w:hAnsi="Arial" w:cs="Arial"/>
@@ -308,9 +346,8 @@
           <w:sz w:val="20"/>
           <w:szCs w:val="20"/>
         </w:rPr>
-        <w:t>back-end</w:t>
-      </w:r>
-      <w:proofErr w:type="spellEnd"/>
+        <w:t xml:space="preserve"> Mobile</w:t>
+      </w:r>
       <w:r>
         <w:rPr>
           <w:rFonts w:ascii="Arial" w:hAnsi="Arial" w:cs="Arial"/>
@@ -318,134 +355,7 @@
           <w:sz w:val="20"/>
           <w:szCs w:val="20"/>
         </w:rPr>
-        <w:t xml:space="preserve"> programado em </w:t>
-      </w:r>
-      <w:proofErr w:type="spellStart"/>
-      <w:r>
-        <w:rPr>
-          <w:rFonts w:ascii="Arial" w:hAnsi="Arial" w:cs="Arial"/>
-          <w:i/>
-          <w:sz w:val="20"/>
-          <w:szCs w:val="20"/>
-        </w:rPr>
-        <w:t>python</w:t>
-      </w:r>
-      <w:proofErr w:type="spellEnd"/>
-      <w:r>
-        <w:rPr>
-          <w:rFonts w:ascii="Arial" w:hAnsi="Arial" w:cs="Arial"/>
-          <w:i/>
-          <w:sz w:val="20"/>
-          <w:szCs w:val="20"/>
-        </w:rPr>
-        <w:t xml:space="preserve"> utilizando o framework Django, para realizar o planejamento do desenvolvimento do sistema utilizamos diagramas UML, como o diagrama de casos de uso, diagrama entidade relacionamento e diagrama de classes.</w:t>
-      </w:r>
-    </w:p>
-    <w:p>
-      <w:pPr>
-        <w:rPr>
-          <w:rFonts w:ascii="Arial" w:hAnsi="Arial" w:cs="Arial"/>
-          <w:i/>
-          <w:sz w:val="20"/>
-          <w:szCs w:val="20"/>
-        </w:rPr>
-      </w:pPr>
-      <w:r>
-        <w:rPr>
-          <w:rFonts w:ascii="Arial" w:hAnsi="Arial" w:cs="Arial"/>
-          <w:i/>
-          <w:sz w:val="20"/>
-          <w:szCs w:val="20"/>
-        </w:rPr>
-        <w:t>O sistema consiste em um site onde empresas poderão fazer toda sua gestão de compras por meio dele, desde à cotaçã</w:t>
-      </w:r>
-      <w:r>
-        <w:rPr>
-          <w:rFonts w:ascii="Arial" w:hAnsi="Arial" w:cs="Arial"/>
-          <w:i/>
-          <w:sz w:val="20"/>
-          <w:szCs w:val="20"/>
-        </w:rPr>
-        <w:t>o das compras até o registro das notas fiscais mantendo um histórico de todas as compras.</w:t>
-      </w:r>
-    </w:p>
-    <w:p>
-      <w:pPr>
-        <w:rPr>
-          <w:rFonts w:ascii="Arial" w:hAnsi="Arial" w:cs="Arial"/>
-          <w:i/>
-          <w:sz w:val="20"/>
-          <w:szCs w:val="20"/>
-        </w:rPr>
-      </w:pPr>
-      <w:r>
-        <w:rPr>
-          <w:rFonts w:ascii="Arial" w:hAnsi="Arial" w:cs="Arial"/>
-          <w:i/>
-          <w:sz w:val="20"/>
-          <w:szCs w:val="20"/>
-        </w:rPr>
-        <w:t>O foco do sistema é atingir as pequenas e medias empresas que muitas vezes não conseguem arcar com os altos custos dos softwares mais populares do mercado.</w:t>
-      </w:r>
-    </w:p>
-    <w:p>
-      <w:pPr>
-        <w:rPr>
-          <w:rFonts w:ascii="Arial" w:hAnsi="Arial" w:cs="Arial"/>
-          <w:i/>
-          <w:sz w:val="20"/>
-          <w:szCs w:val="20"/>
-        </w:rPr>
-      </w:pPr>
-    </w:p>
-    <w:p>
-      <w:pPr>
-        <w:jc w:val="both"/>
-        <w:outlineLvl w:val="0"/>
-        <w:rPr>
-          <w:rFonts w:ascii="Arial" w:hAnsi="Arial" w:cs="Arial"/>
-          <w:i/>
-          <w:sz w:val="22"/>
-          <w:szCs w:val="22"/>
-        </w:rPr>
-      </w:pPr>
-      <w:r>
-        <w:rPr>
-          <w:rFonts w:ascii="Arial" w:hAnsi="Arial" w:cs="Arial"/>
-          <w:i/>
-          <w:sz w:val="20"/>
-          <w:szCs w:val="20"/>
-        </w:rPr>
-        <w:t xml:space="preserve">Palavras chave: </w:t>
-      </w:r>
-      <w:r>
-        <w:rPr>
-          <w:rFonts w:ascii="Arial" w:hAnsi="Arial" w:cs="Arial"/>
-          <w:i/>
-          <w:sz w:val="20"/>
-          <w:szCs w:val="20"/>
-        </w:rPr>
-        <w:t xml:space="preserve">compras, </w:t>
-      </w:r>
-      <w:proofErr w:type="spellStart"/>
-      <w:r>
-        <w:rPr>
-          <w:rFonts w:ascii="Arial" w:hAnsi="Arial" w:cs="Arial"/>
-          <w:i/>
-          <w:sz w:val="20"/>
-          <w:szCs w:val="20"/>
-        </w:rPr>
-        <w:t>python</w:t>
-      </w:r>
-      <w:proofErr w:type="spellEnd"/>
-      <w:r>
-        <w:rPr>
-          <w:rFonts w:ascii="Arial" w:hAnsi="Arial" w:cs="Arial"/>
-          <w:i/>
-          <w:sz w:val="20"/>
-          <w:szCs w:val="20"/>
-        </w:rPr>
-        <w:t>, site.</w:t>
+        <w:t>.</w:t>
       </w:r>
     </w:p>
     <w:p>
@@ -487,29 +397,84 @@
     </w:p>
     <w:p>
       <w:pPr>
-        <w:jc w:val="both"/>
         <w:rPr>
           <w:rFonts w:ascii="Arial" w:hAnsi="Arial" w:cs="Arial"/>
           <w:i/>
           <w:sz w:val="20"/>
           <w:szCs w:val="20"/>
+        </w:rPr>
+      </w:pPr>
+      <w:r>
+        <w:rPr>
+          <w:rFonts w:ascii="Arial" w:hAnsi="Arial" w:cs="Arial"/>
+          <w:i/>
+          <w:sz w:val="20"/>
+          <w:szCs w:val="20"/>
+        </w:rPr>
+        <w:t>We carried out the development of a complementary mobile time management software called DaHora, the system was developed entirely with native android using Kotlin.</w:t>
+      </w:r>
+    </w:p>
+    <w:p>
+      <w:pPr>
+        <w:rPr>
+          <w:rFonts w:ascii="Arial" w:hAnsi="Arial" w:cs="Arial"/>
+          <w:i/>
+          <w:sz w:val="20"/>
+          <w:szCs w:val="20"/>
+        </w:rPr>
+      </w:pPr>
+      <w:r>
+        <w:rPr>
+          <w:rFonts w:ascii="Arial" w:hAnsi="Arial" w:cs="Arial"/>
+          <w:i/>
+          <w:sz w:val="20"/>
+          <w:szCs w:val="20"/>
+        </w:rPr>
+        <w:t>We use several methodologies for project planning and execution in order to make the development more objective and thus manage to meet the listed requirements, among these methodologies we can choose to collect non-functional requirements, create functional diagrams of use cases, classes and entities -relationship (DER).</w:t>
+      </w:r>
+    </w:p>
+    <w:p>
+      <w:pPr>
+        <w:rPr>
+          <w:rFonts w:ascii="Arial" w:hAnsi="Arial" w:cs="Arial"/>
+          <w:i/>
+          <w:sz w:val="20"/>
+          <w:szCs w:val="20"/>
+        </w:rPr>
+      </w:pPr>
+      <w:r>
+        <w:rPr>
+          <w:rFonts w:ascii="Arial" w:hAnsi="Arial" w:cs="Arial"/>
+          <w:i/>
+          <w:sz w:val="20"/>
+          <w:szCs w:val="20"/>
+        </w:rPr>
+        <w:t>.</w:t>
+      </w:r>
+    </w:p>
+    <w:p>
+      <w:pPr>
+        <w:jc w:val="both"/>
+        <w:rPr>
+          <w:rFonts w:ascii="Arial" w:hAnsi="Arial" w:cs="Arial"/>
+          <w:sz w:val="20"/>
+          <w:szCs w:val="20"/>
           <w:lang w:val="en-US"/>
         </w:rPr>
       </w:pPr>
-      <w:r>
+    </w:p>
+    <w:p>
+      <w:pPr>
+        <w:jc w:val="both"/>
         <w:rPr>
           <w:rFonts w:ascii="Arial" w:hAnsi="Arial" w:cs="Arial"/>
           <w:i/>
-          <w:sz w:val="20"/>
-          <w:szCs w:val="20"/>
+          <w:sz w:val="22"/>
+          <w:szCs w:val="22"/>
           <w:lang w:val="en-US"/>
         </w:rPr>
-        <w:t>We developed a purchasing management site called SimpleBuy with the back-end programmed in python using the Django framework, to carry out the system development planning we used UML diagrams, such as the use case diagram, entity relationship diagram and diagram of classes.</w:t>
-      </w:r>
-    </w:p>
-    <w:p>
-      <w:pPr>
-        <w:jc w:val="both"/>
+      </w:pPr>
+      <w:r>
         <w:rPr>
           <w:rFonts w:ascii="Arial" w:hAnsi="Arial" w:cs="Arial"/>
           <w:i/>
@@ -517,7 +482,8 @@
           <w:szCs w:val="20"/>
           <w:lang w:val="en-US"/>
         </w:rPr>
-      </w:pPr>
+        <w:t xml:space="preserve">Key Words:  </w:t>
+      </w:r>
       <w:r>
         <w:rPr>
           <w:rFonts w:ascii="Arial" w:hAnsi="Arial" w:cs="Arial"/>
@@ -526,12 +492,9 @@
           <w:szCs w:val="20"/>
           <w:lang w:val="en-US"/>
         </w:rPr>
-        <w:t>The system consists of a website where companies can manage all their purchases through it, from the quotation of purchases to the registration of invoices, keeping a history of all purchases.</w:t>
-      </w:r>
-    </w:p>
-    <w:p>
-      <w:pPr>
-        <w:jc w:val="both"/>
+        <w:t>Hours</w:t>
+      </w:r>
+      <w:r>
         <w:rPr>
           <w:rFonts w:ascii="Arial" w:hAnsi="Arial" w:cs="Arial"/>
           <w:i/>
@@ -539,7 +502,8 @@
           <w:szCs w:val="20"/>
           <w:lang w:val="en-US"/>
         </w:rPr>
-      </w:pPr>
+        <w:t xml:space="preserve">, </w:t>
+      </w:r>
       <w:r>
         <w:rPr>
           <w:rFonts w:ascii="Arial" w:hAnsi="Arial" w:cs="Arial"/>
@@ -548,31 +512,28 @@
           <w:szCs w:val="20"/>
           <w:lang w:val="en-US"/>
         </w:rPr>
-        <w:t>The focus of the system is to reach small and medium companies that often cannot afford the high costs of the most popular software on the market.</w:t>
-      </w:r>
-    </w:p>
-    <w:p>
-      <w:pPr>
-        <w:jc w:val="both"/>
-        <w:rPr>
-          <w:rFonts w:ascii="Arial" w:hAnsi="Arial" w:cs="Arial"/>
+        <w:t>Complementary</w:t>
+      </w:r>
+      <w:r>
+        <w:rPr>
+          <w:rFonts w:ascii="Arial" w:hAnsi="Arial" w:cs="Arial"/>
+          <w:i/>
           <w:sz w:val="20"/>
           <w:szCs w:val="20"/>
           <w:lang w:val="en-US"/>
         </w:rPr>
-      </w:pPr>
-    </w:p>
-    <w:p>
-      <w:pPr>
-        <w:jc w:val="both"/>
+        <w:t xml:space="preserve">, </w:t>
+      </w:r>
+      <w:r>
         <w:rPr>
           <w:rFonts w:ascii="Arial" w:hAnsi="Arial" w:cs="Arial"/>
           <w:i/>
-          <w:sz w:val="22"/>
-          <w:szCs w:val="22"/>
+          <w:sz w:val="20"/>
+          <w:szCs w:val="20"/>
           <w:lang w:val="en-US"/>
         </w:rPr>
-      </w:pPr>
+        <w:t>Mobile</w:t>
+      </w:r>
       <w:r>
         <w:rPr>
           <w:rFonts w:ascii="Arial" w:hAnsi="Arial" w:cs="Arial"/>
@@ -581,17 +542,7 @@
           <w:szCs w:val="20"/>
           <w:lang w:val="en-US"/>
         </w:rPr>
-        <w:t xml:space="preserve">Key Words:  </w:t>
-      </w:r>
-      <w:r>
-        <w:rPr>
-          <w:rFonts w:ascii="Arial" w:hAnsi="Arial" w:cs="Arial"/>
-          <w:i/>
-          <w:sz w:val="20"/>
-          <w:szCs w:val="20"/>
-          <w:lang w:val="en-US"/>
-        </w:rPr>
-        <w:t>shopping, python, website.</w:t>
+        <w:t>.</w:t>
       </w:r>
     </w:p>
     <w:p>
@@ -655,7 +606,143 @@
           <w:sz w:val="22"/>
           <w:szCs w:val="22"/>
         </w:rPr>
-        <w:t>Hodiernamente, no setor de software de compras empresarias existem duas grandes problemáticas, que são a grande complexidade de utilização que os softwares mais famosos do mercado possuem, além dos altos custos que os mesmos cobram de seus clientes.</w:t>
+        <w:t xml:space="preserve">Hodiernamente, no setor </w:t>
+      </w:r>
+      <w:r>
+        <w:rPr>
+          <w:rFonts w:ascii="Arial" w:hAnsi="Arial" w:cs="Arial"/>
+          <w:sz w:val="22"/>
+          <w:szCs w:val="22"/>
+        </w:rPr>
+        <w:t>acadêmico existe</w:t>
+      </w:r>
+      <w:r>
+        <w:rPr>
+          <w:rFonts w:ascii="Arial" w:hAnsi="Arial" w:cs="Arial"/>
+          <w:sz w:val="22"/>
+          <w:szCs w:val="22"/>
+        </w:rPr>
+        <w:t>m</w:t>
+      </w:r>
+      <w:r>
+        <w:rPr>
+          <w:rFonts w:ascii="Arial" w:hAnsi="Arial" w:cs="Arial"/>
+          <w:sz w:val="22"/>
+          <w:szCs w:val="22"/>
+        </w:rPr>
+        <w:t xml:space="preserve"> </w:t>
+      </w:r>
+      <w:r>
+        <w:rPr>
+          <w:rFonts w:ascii="Arial" w:hAnsi="Arial" w:cs="Arial"/>
+          <w:sz w:val="22"/>
+          <w:szCs w:val="22"/>
+        </w:rPr>
+        <w:t>duas</w:t>
+      </w:r>
+      <w:r>
+        <w:rPr>
+          <w:rFonts w:ascii="Arial" w:hAnsi="Arial" w:cs="Arial"/>
+          <w:sz w:val="22"/>
+          <w:szCs w:val="22"/>
+        </w:rPr>
+        <w:t xml:space="preserve"> grande</w:t>
+      </w:r>
+      <w:r>
+        <w:rPr>
+          <w:rFonts w:ascii="Arial" w:hAnsi="Arial" w:cs="Arial"/>
+          <w:sz w:val="22"/>
+          <w:szCs w:val="22"/>
+        </w:rPr>
+        <w:t>s</w:t>
+      </w:r>
+      <w:r>
+        <w:rPr>
+          <w:rFonts w:ascii="Arial" w:hAnsi="Arial" w:cs="Arial"/>
+          <w:sz w:val="22"/>
+          <w:szCs w:val="22"/>
+        </w:rPr>
+        <w:t xml:space="preserve"> problemática</w:t>
+      </w:r>
+      <w:r>
+        <w:rPr>
+          <w:rFonts w:ascii="Arial" w:hAnsi="Arial" w:cs="Arial"/>
+          <w:sz w:val="22"/>
+          <w:szCs w:val="22"/>
+        </w:rPr>
+        <w:t>s</w:t>
+      </w:r>
+      <w:r>
+        <w:rPr>
+          <w:rFonts w:ascii="Arial" w:hAnsi="Arial" w:cs="Arial"/>
+          <w:sz w:val="22"/>
+          <w:szCs w:val="22"/>
+        </w:rPr>
+        <w:t xml:space="preserve"> que </w:t>
+      </w:r>
+      <w:r>
+        <w:rPr>
+          <w:rFonts w:ascii="Arial" w:hAnsi="Arial" w:cs="Arial"/>
+          <w:sz w:val="22"/>
+          <w:szCs w:val="22"/>
+        </w:rPr>
+        <w:t>são</w:t>
+      </w:r>
+      <w:r>
+        <w:rPr>
+          <w:rFonts w:ascii="Arial" w:hAnsi="Arial" w:cs="Arial"/>
+          <w:sz w:val="22"/>
+          <w:szCs w:val="22"/>
+        </w:rPr>
+        <w:t xml:space="preserve"> </w:t>
+      </w:r>
+      <w:r>
+        <w:rPr>
+          <w:rFonts w:ascii="Arial" w:hAnsi="Arial" w:cs="Arial"/>
+          <w:sz w:val="22"/>
+          <w:szCs w:val="22"/>
+        </w:rPr>
+        <w:t>a dificuldade n</w:t>
+      </w:r>
+      <w:r>
+        <w:rPr>
+          <w:rFonts w:ascii="Arial" w:hAnsi="Arial" w:cs="Arial"/>
+          <w:sz w:val="22"/>
+          <w:szCs w:val="22"/>
+        </w:rPr>
+        <w:t xml:space="preserve">o gerenciamento de </w:t>
+      </w:r>
+      <w:r>
+        <w:rPr>
+          <w:rFonts w:ascii="Arial" w:hAnsi="Arial" w:cs="Arial"/>
+          <w:sz w:val="22"/>
+          <w:szCs w:val="22"/>
+        </w:rPr>
+        <w:t xml:space="preserve">validação e registro das </w:t>
+      </w:r>
+      <w:r>
+        <w:rPr>
+          <w:rFonts w:ascii="Arial" w:hAnsi="Arial" w:cs="Arial"/>
+          <w:sz w:val="22"/>
+          <w:szCs w:val="22"/>
+        </w:rPr>
+        <w:t>horas complementares realizad</w:t>
+      </w:r>
+      <w:r>
+        <w:rPr>
+          <w:rFonts w:ascii="Arial" w:hAnsi="Arial" w:cs="Arial"/>
+          <w:sz w:val="22"/>
+          <w:szCs w:val="22"/>
+        </w:rPr>
+        <w:t>o pelos coordenadores além da visualização e acompanhamento dessas horas por parte dos alunos</w:t>
+      </w:r>
+      <w:r>
+        <w:rPr>
+          <w:rFonts w:ascii="Arial" w:hAnsi="Arial" w:cs="Arial"/>
+          <w:sz w:val="22"/>
+          <w:szCs w:val="22"/>
+        </w:rPr>
+        <w:t>.</w:t>
       </w:r>
     </w:p>
     <w:p>
@@ -675,6 +762,178 @@
           <w:sz w:val="22"/>
           <w:szCs w:val="22"/>
         </w:rPr>
+        <w:t xml:space="preserve">Uma vez que </w:t>
+      </w:r>
+      <w:r>
+        <w:rPr>
+          <w:rFonts w:ascii="Arial" w:hAnsi="Arial" w:cs="Arial"/>
+          <w:sz w:val="22"/>
+          <w:szCs w:val="22"/>
+        </w:rPr>
+        <w:t>a</w:t>
+      </w:r>
+      <w:r>
+        <w:rPr>
+          <w:rFonts w:ascii="Arial" w:hAnsi="Arial" w:cs="Arial"/>
+          <w:sz w:val="22"/>
+          <w:szCs w:val="22"/>
+        </w:rPr>
+        <w:t xml:space="preserve"> gestão das horas </w:t>
+      </w:r>
+      <w:r>
+        <w:rPr>
+          <w:rFonts w:ascii="Arial" w:hAnsi="Arial" w:cs="Arial"/>
+          <w:sz w:val="22"/>
+          <w:szCs w:val="22"/>
+        </w:rPr>
+        <w:t xml:space="preserve">muitas vezes fica centralizada aos coordenadores de curso os quais devem </w:t>
+      </w:r>
+      <w:r>
+        <w:rPr>
+          <w:rFonts w:ascii="Arial" w:hAnsi="Arial" w:cs="Arial"/>
+          <w:sz w:val="22"/>
+          <w:szCs w:val="22"/>
+        </w:rPr>
+        <w:t>receber comprovantes, validar e registrar</w:t>
+      </w:r>
+      <w:r>
+        <w:rPr>
+          <w:rFonts w:ascii="Arial" w:hAnsi="Arial" w:cs="Arial"/>
+          <w:sz w:val="22"/>
+          <w:szCs w:val="22"/>
+        </w:rPr>
+        <w:t xml:space="preserve"> </w:t>
+      </w:r>
+      <w:r>
+        <w:rPr>
+          <w:rFonts w:ascii="Arial" w:hAnsi="Arial" w:cs="Arial"/>
+          <w:sz w:val="22"/>
+          <w:szCs w:val="22"/>
+        </w:rPr>
+        <w:t>as horas de dezenas ou até mesmo centenas de aluno</w:t>
+      </w:r>
+      <w:r>
+        <w:rPr>
+          <w:rFonts w:ascii="Arial" w:hAnsi="Arial" w:cs="Arial"/>
+          <w:sz w:val="22"/>
+          <w:szCs w:val="22"/>
+        </w:rPr>
+        <w:t>s, tal quantidade pode fazer com que aconteçam erros nesse processo</w:t>
+      </w:r>
+      <w:r>
+        <w:rPr>
+          <w:rFonts w:ascii="Arial" w:hAnsi="Arial" w:cs="Arial"/>
+          <w:sz w:val="22"/>
+          <w:szCs w:val="22"/>
+        </w:rPr>
+        <w:t>.</w:t>
+      </w:r>
+    </w:p>
+    <w:p>
+      <w:pPr>
+        <w:spacing w:line="360" w:lineRule="auto"/>
+        <w:jc w:val="both"/>
+        <w:rPr>
+          <w:rFonts w:ascii="Arial" w:hAnsi="Arial" w:cs="Arial"/>
+          <w:sz w:val="22"/>
+          <w:szCs w:val="22"/>
+        </w:rPr>
+      </w:pPr>
+      <w:r>
+        <w:rPr>
+          <w:rFonts w:ascii="Arial" w:hAnsi="Arial" w:cs="Arial"/>
+          <w:sz w:val="22"/>
+          <w:szCs w:val="22"/>
+        </w:rPr>
+        <w:lastRenderedPageBreak/>
+        <w:tab/>
+        <w:t xml:space="preserve">Ademais, a outra problemática elencada </w:t>
+      </w:r>
+      <w:r>
+        <w:rPr>
+          <w:rFonts w:ascii="Arial" w:hAnsi="Arial" w:cs="Arial"/>
+          <w:sz w:val="22"/>
+          <w:szCs w:val="22"/>
+        </w:rPr>
+        <w:t>que é a dificuldade de visualização por parte dos alunos é deletéria, uma vez que por ser regulamentada pela l</w:t>
+      </w:r>
+      <w:r>
+        <w:rPr>
+          <w:rFonts w:ascii="Arial" w:hAnsi="Arial" w:cs="Arial"/>
+          <w:sz w:val="22"/>
+          <w:szCs w:val="22"/>
+        </w:rPr>
+        <w:t>ei 9.394/96</w:t>
+      </w:r>
+      <w:r>
+        <w:rPr>
+          <w:rFonts w:ascii="Arial" w:hAnsi="Arial" w:cs="Arial"/>
+          <w:sz w:val="22"/>
+          <w:szCs w:val="22"/>
+        </w:rPr>
+        <w:t xml:space="preserve"> ela gara</w:t>
+      </w:r>
+      <w:r>
+        <w:rPr>
+          <w:rFonts w:ascii="Arial" w:hAnsi="Arial" w:cs="Arial"/>
+          <w:sz w:val="22"/>
+          <w:szCs w:val="22"/>
+        </w:rPr>
+        <w:t>nte ao aluno o direito de visualização dessas informações</w:t>
+      </w:r>
+      <w:r>
+        <w:rPr>
+          <w:rFonts w:ascii="Arial" w:hAnsi="Arial" w:cs="Arial"/>
+          <w:sz w:val="22"/>
+          <w:szCs w:val="22"/>
+        </w:rPr>
+        <w:t>,</w:t>
+      </w:r>
+      <w:r>
+        <w:rPr>
+          <w:rFonts w:ascii="Arial" w:hAnsi="Arial" w:cs="Arial"/>
+          <w:sz w:val="22"/>
+          <w:szCs w:val="22"/>
+        </w:rPr>
+        <w:t xml:space="preserve"> onde o mesmo acaba tendo dificuldades em realizar a administração dessas horas por conta da falta de transparência.</w:t>
+      </w:r>
+    </w:p>
+    <w:p>
+      <w:pPr>
+        <w:spacing w:line="360" w:lineRule="auto"/>
+        <w:jc w:val="both"/>
+        <w:rPr>
+          <w:rFonts w:ascii="Arial" w:hAnsi="Arial" w:cs="Arial"/>
+          <w:sz w:val="22"/>
+          <w:szCs w:val="22"/>
+        </w:rPr>
+      </w:pPr>
+      <w:r>
+        <w:rPr>
+          <w:rFonts w:ascii="Arial" w:hAnsi="Arial" w:cs="Arial"/>
+          <w:sz w:val="22"/>
+          <w:szCs w:val="22"/>
+        </w:rPr>
+        <w:t xml:space="preserve"> </w:t>
+      </w:r>
+    </w:p>
+    <w:p>
+      <w:pPr>
+        <w:spacing w:line="360" w:lineRule="auto"/>
+        <w:ind w:firstLine="851"/>
+        <w:jc w:val="both"/>
+        <w:rPr>
+          <w:rFonts w:ascii="Arial" w:hAnsi="Arial" w:cs="Arial"/>
+          <w:sz w:val="22"/>
+          <w:szCs w:val="22"/>
+        </w:rPr>
+      </w:pPr>
+      <w:r>
+        <w:rPr>
+          <w:rFonts w:ascii="Arial" w:hAnsi="Arial" w:cs="Arial"/>
+          <w:sz w:val="22"/>
+          <w:szCs w:val="22"/>
+        </w:rPr>
         <w:t xml:space="preserve">Dessa forma resolvemos criar o </w:t>
       </w:r>
       <w:r>
@@ -685,7 +944,7 @@
           <w:sz w:val="22"/>
           <w:szCs w:val="22"/>
         </w:rPr>
-        <w:t>SimpleBuy</w:t>
+        <w:t>DaHora</w:t>
       </w:r>
       <w:r>
         <w:rPr>
@@ -701,16 +960,159 @@
           <w:sz w:val="22"/>
           <w:szCs w:val="22"/>
         </w:rPr>
-        <w:t xml:space="preserve">um sistema web com o intuito de ser uma solução com um melhor custo benefício que os concorrentes além de oferecer uma maior simplicidade na sua utilização afim de facilitar seu uso no cotidiano. O nosso software </w:t>
-      </w:r>
-      <w:r>
-        <w:rPr>
-          <w:rFonts w:ascii="Arial" w:hAnsi="Arial" w:cs="Arial"/>
-          <w:sz w:val="22"/>
-          <w:szCs w:val="22"/>
-        </w:rPr>
-        <w:lastRenderedPageBreak/>
-        <w:t>foi criado para suprir a carência que pequenas e medias empresas tem de ter um sistema especifico para compras onde por meio dele elas possam se organizar melhor no processo de compras. Dessa forma podendo conquistar uma maior economia financeira e uma melhor gestão de tempo.</w:t>
+        <w:t xml:space="preserve">um sistema </w:t>
+      </w:r>
+      <w:r>
+        <w:rPr>
+          <w:rFonts w:ascii="Arial" w:hAnsi="Arial" w:cs="Arial"/>
+          <w:sz w:val="22"/>
+          <w:szCs w:val="22"/>
+        </w:rPr>
+        <w:t>mobile</w:t>
+      </w:r>
+      <w:r>
+        <w:rPr>
+          <w:rFonts w:ascii="Arial" w:hAnsi="Arial" w:cs="Arial"/>
+          <w:sz w:val="22"/>
+          <w:szCs w:val="22"/>
+        </w:rPr>
+        <w:t xml:space="preserve"> de gestão de horas complementares</w:t>
+      </w:r>
+      <w:r>
+        <w:rPr>
+          <w:rFonts w:ascii="Arial" w:hAnsi="Arial" w:cs="Arial"/>
+          <w:sz w:val="22"/>
+          <w:szCs w:val="22"/>
+        </w:rPr>
+        <w:t xml:space="preserve"> com o intuito de ser uma solução com um melhor custo benefício que os concorrentes além de oferecer uma maior simplicidade na sua utilização afim de facilitar seu uso no cotidiano. O nosso software </w:t>
+      </w:r>
+      <w:r>
+        <w:rPr>
+          <w:rFonts w:ascii="Arial" w:hAnsi="Arial" w:cs="Arial"/>
+          <w:sz w:val="22"/>
+          <w:szCs w:val="22"/>
+        </w:rPr>
+        <w:t xml:space="preserve">foi criado para suprir a carência que </w:t>
+      </w:r>
+      <w:r>
+        <w:rPr>
+          <w:rFonts w:ascii="Arial" w:hAnsi="Arial" w:cs="Arial"/>
+          <w:sz w:val="22"/>
+          <w:szCs w:val="22"/>
+        </w:rPr>
+        <w:t>instituições de ensino</w:t>
+      </w:r>
+      <w:r>
+        <w:rPr>
+          <w:rFonts w:ascii="Arial" w:hAnsi="Arial" w:cs="Arial"/>
+          <w:sz w:val="22"/>
+          <w:szCs w:val="22"/>
+        </w:rPr>
+        <w:t xml:space="preserve"> tem de ter um sistema especifico </w:t>
+      </w:r>
+      <w:r>
+        <w:rPr>
+          <w:rFonts w:ascii="Arial" w:hAnsi="Arial" w:cs="Arial"/>
+          <w:sz w:val="22"/>
+          <w:szCs w:val="22"/>
+        </w:rPr>
+        <w:t xml:space="preserve">e unificado </w:t>
+      </w:r>
+      <w:r>
+        <w:rPr>
+          <w:rFonts w:ascii="Arial" w:hAnsi="Arial" w:cs="Arial"/>
+          <w:sz w:val="22"/>
+          <w:szCs w:val="22"/>
+        </w:rPr>
+        <w:t xml:space="preserve">para </w:t>
+      </w:r>
+      <w:r>
+        <w:rPr>
+          <w:rFonts w:ascii="Arial" w:hAnsi="Arial" w:cs="Arial"/>
+          <w:sz w:val="22"/>
+          <w:szCs w:val="22"/>
+        </w:rPr>
+        <w:t>o gerenciamento de horas complementa</w:t>
+      </w:r>
+      <w:r>
+        <w:rPr>
+          <w:rFonts w:ascii="Arial" w:hAnsi="Arial" w:cs="Arial"/>
+          <w:sz w:val="22"/>
+          <w:szCs w:val="22"/>
+        </w:rPr>
+        <w:t>res de seus alunos</w:t>
+      </w:r>
+      <w:r>
+        <w:rPr>
+          <w:rFonts w:ascii="Arial" w:hAnsi="Arial" w:cs="Arial"/>
+          <w:sz w:val="22"/>
+          <w:szCs w:val="22"/>
+        </w:rPr>
+        <w:t xml:space="preserve"> </w:t>
+      </w:r>
+      <w:r>
+        <w:rPr>
+          <w:rFonts w:ascii="Arial" w:hAnsi="Arial" w:cs="Arial"/>
+          <w:sz w:val="22"/>
+          <w:szCs w:val="22"/>
+        </w:rPr>
+        <w:t>onde por meio dele el</w:t>
+      </w:r>
+      <w:r>
+        <w:rPr>
+          <w:rFonts w:ascii="Arial" w:hAnsi="Arial" w:cs="Arial"/>
+          <w:sz w:val="22"/>
+          <w:szCs w:val="22"/>
+        </w:rPr>
+        <w:t>e</w:t>
+      </w:r>
+      <w:r>
+        <w:rPr>
+          <w:rFonts w:ascii="Arial" w:hAnsi="Arial" w:cs="Arial"/>
+          <w:sz w:val="22"/>
+          <w:szCs w:val="22"/>
+        </w:rPr>
+        <w:t xml:space="preserve">s possam </w:t>
+      </w:r>
+      <w:r>
+        <w:rPr>
+          <w:rFonts w:ascii="Arial" w:hAnsi="Arial" w:cs="Arial"/>
+          <w:sz w:val="22"/>
+          <w:szCs w:val="22"/>
+        </w:rPr>
+        <w:t>receber, analisar e aprovar solicitações de horas complementares</w:t>
+      </w:r>
+      <w:r>
+        <w:rPr>
+          <w:rFonts w:ascii="Arial" w:hAnsi="Arial" w:cs="Arial"/>
+          <w:sz w:val="22"/>
+          <w:szCs w:val="22"/>
+        </w:rPr>
+        <w:t>, além disso os alunos também conseguirão por meio dele ver suas horas de forma clara</w:t>
+      </w:r>
+      <w:r>
+        <w:rPr>
+          <w:rFonts w:ascii="Arial" w:hAnsi="Arial" w:cs="Arial"/>
+          <w:sz w:val="22"/>
+          <w:szCs w:val="22"/>
+        </w:rPr>
+        <w:t>. Dessa forma</w:t>
+      </w:r>
+      <w:r>
+        <w:rPr>
+          <w:rFonts w:ascii="Arial" w:hAnsi="Arial" w:cs="Arial"/>
+          <w:sz w:val="22"/>
+          <w:szCs w:val="22"/>
+        </w:rPr>
+        <w:t xml:space="preserve"> iremos tornar o processo de gestão de horas complementares mais eficiente para ambas as partes</w:t>
+      </w:r>
+      <w:r>
+        <w:rPr>
+          <w:rFonts w:ascii="Arial" w:hAnsi="Arial" w:cs="Arial"/>
+          <w:sz w:val="22"/>
+          <w:szCs w:val="22"/>
+        </w:rPr>
+        <w:t>.</w:t>
       </w:r>
     </w:p>
     <w:p>
@@ -775,111 +1177,31 @@
           <w:sz w:val="22"/>
           <w:szCs w:val="22"/>
         </w:rPr>
-        <w:t xml:space="preserve">Para este projeto nós desenvolvemos um software para compras empresarias </w:t>
-      </w:r>
-      <w:r>
-        <w:rPr>
-          <w:rFonts w:ascii="Arial" w:eastAsia="Arial" w:hAnsi="Arial" w:cs="Arial"/>
-          <w:sz w:val="22"/>
-          <w:szCs w:val="22"/>
-        </w:rPr>
-        <w:t>onde o front-</w:t>
-      </w:r>
-      <w:proofErr w:type="spellStart"/>
-      <w:r>
-        <w:rPr>
-          <w:rFonts w:ascii="Arial" w:eastAsia="Arial" w:hAnsi="Arial" w:cs="Arial"/>
-          <w:sz w:val="22"/>
-          <w:szCs w:val="22"/>
-        </w:rPr>
-        <w:t>end</w:t>
-      </w:r>
-      <w:proofErr w:type="spellEnd"/>
-      <w:r>
-        <w:rPr>
-          <w:rFonts w:ascii="Arial" w:eastAsia="Arial" w:hAnsi="Arial" w:cs="Arial"/>
-          <w:sz w:val="22"/>
-          <w:szCs w:val="22"/>
-        </w:rPr>
-        <w:t xml:space="preserve"> foi feito em HTML</w:t>
-      </w:r>
-      <w:r>
-        <w:rPr>
-          <w:rFonts w:ascii="Arial" w:eastAsia="Arial" w:hAnsi="Arial" w:cs="Arial"/>
-          <w:sz w:val="22"/>
-          <w:szCs w:val="22"/>
-        </w:rPr>
-        <w:t xml:space="preserve"> </w:t>
-      </w:r>
-      <w:r>
-        <w:rPr>
-          <w:rFonts w:ascii="Arial" w:eastAsia="Arial" w:hAnsi="Arial" w:cs="Arial"/>
-          <w:sz w:val="22"/>
-          <w:szCs w:val="22"/>
-        </w:rPr>
-        <w:t xml:space="preserve">enquanto o </w:t>
-      </w:r>
-      <w:proofErr w:type="spellStart"/>
-      <w:r>
-        <w:rPr>
-          <w:rFonts w:ascii="Arial" w:eastAsia="Arial" w:hAnsi="Arial" w:cs="Arial"/>
-          <w:sz w:val="22"/>
-          <w:szCs w:val="22"/>
-        </w:rPr>
-        <w:t>back-end</w:t>
-      </w:r>
-      <w:proofErr w:type="spellEnd"/>
-      <w:r>
-        <w:rPr>
-          <w:rFonts w:ascii="Arial" w:eastAsia="Arial" w:hAnsi="Arial" w:cs="Arial"/>
-          <w:sz w:val="22"/>
-          <w:szCs w:val="22"/>
-        </w:rPr>
-        <w:t xml:space="preserve"> foi desenvolvido em linguagem </w:t>
-      </w:r>
-      <w:proofErr w:type="spellStart"/>
-      <w:r>
-        <w:rPr>
-          <w:rFonts w:ascii="Arial" w:eastAsia="Arial" w:hAnsi="Arial" w:cs="Arial"/>
-          <w:sz w:val="22"/>
-          <w:szCs w:val="22"/>
-        </w:rPr>
-        <w:t>Phyton</w:t>
-      </w:r>
-      <w:proofErr w:type="spellEnd"/>
-      <w:r>
-        <w:rPr>
-          <w:rFonts w:ascii="Arial" w:eastAsia="Arial" w:hAnsi="Arial" w:cs="Arial"/>
-          <w:sz w:val="22"/>
-          <w:szCs w:val="22"/>
-        </w:rPr>
-        <w:t xml:space="preserve"> com o framework </w:t>
-      </w:r>
-      <w:proofErr w:type="spellStart"/>
-      <w:r>
-        <w:rPr>
-          <w:rFonts w:ascii="Arial" w:eastAsia="Arial" w:hAnsi="Arial" w:cs="Arial"/>
-          <w:sz w:val="22"/>
-          <w:szCs w:val="22"/>
-        </w:rPr>
-        <w:t>django</w:t>
-      </w:r>
-      <w:proofErr w:type="spellEnd"/>
-      <w:r>
-        <w:rPr>
-          <w:rFonts w:ascii="Arial" w:eastAsia="Arial" w:hAnsi="Arial" w:cs="Arial"/>
-          <w:sz w:val="22"/>
-          <w:szCs w:val="22"/>
-        </w:rPr>
-        <w:t xml:space="preserve"> </w:t>
-      </w:r>
-      <w:r>
-        <w:rPr>
-          <w:rFonts w:ascii="Arial" w:eastAsia="Arial" w:hAnsi="Arial" w:cs="Arial"/>
-          <w:sz w:val="22"/>
-          <w:szCs w:val="22"/>
-        </w:rPr>
-        <w:t xml:space="preserve">com base nos princípios de orientação a objetos (POO). Ademais, </w:t>
+        <w:t xml:space="preserve">Para este projeto nós desenvolvemos um software </w:t>
+      </w:r>
+      <w:r>
+        <w:rPr>
+          <w:rFonts w:ascii="Arial" w:eastAsia="Arial" w:hAnsi="Arial" w:cs="Arial"/>
+          <w:sz w:val="22"/>
+          <w:szCs w:val="22"/>
+        </w:rPr>
+        <w:t>mobile de gestão de horas complementares</w:t>
+      </w:r>
+      <w:r>
+        <w:rPr>
+          <w:rFonts w:ascii="Arial" w:eastAsia="Arial" w:hAnsi="Arial" w:cs="Arial"/>
+          <w:sz w:val="22"/>
+          <w:szCs w:val="22"/>
+        </w:rPr>
+        <w:t xml:space="preserve"> desenvolvido em Android nativo utilizando a linguagem kotlin</w:t>
+      </w:r>
+      <w:r>
+        <w:rPr>
+          <w:rFonts w:ascii="Arial" w:eastAsia="Arial" w:hAnsi="Arial" w:cs="Arial"/>
+          <w:sz w:val="22"/>
+          <w:szCs w:val="22"/>
+        </w:rPr>
+        <w:t xml:space="preserve">. Ademais, </w:t>
       </w:r>
       <w:r>
         <w:rPr>
@@ -895,42 +1217,16 @@
           <w:sz w:val="22"/>
           <w:szCs w:val="22"/>
         </w:rPr>
-        <w:t xml:space="preserve">ara nos auxiliares no desenvolvimento nos utilizamos </w:t>
-      </w:r>
-      <w:r>
-        <w:rPr>
-          <w:rFonts w:ascii="Arial" w:eastAsia="Arial" w:hAnsi="Arial" w:cs="Arial"/>
-          <w:sz w:val="22"/>
-          <w:szCs w:val="22"/>
-        </w:rPr>
-        <w:t>o</w:t>
-      </w:r>
-      <w:r>
-        <w:rPr>
-          <w:rFonts w:ascii="Arial" w:eastAsia="Arial" w:hAnsi="Arial" w:cs="Arial"/>
-          <w:sz w:val="22"/>
-          <w:szCs w:val="22"/>
-        </w:rPr>
-        <w:t xml:space="preserve"> </w:t>
-      </w:r>
-      <w:r>
-        <w:rPr>
-          <w:rFonts w:ascii="Arial" w:eastAsia="Arial" w:hAnsi="Arial" w:cs="Arial"/>
-          <w:sz w:val="22"/>
-          <w:szCs w:val="22"/>
-        </w:rPr>
-        <w:t xml:space="preserve">editor Visual Studio Code e a IDE </w:t>
-      </w:r>
-      <w:proofErr w:type="spellStart"/>
-      <w:r>
-        <w:rPr>
-          <w:rFonts w:ascii="Arial" w:eastAsia="Arial" w:hAnsi="Arial" w:cs="Arial"/>
-          <w:sz w:val="22"/>
-          <w:szCs w:val="22"/>
-        </w:rPr>
-        <w:t>Pycharm</w:t>
-      </w:r>
-      <w:proofErr w:type="spellEnd"/>
+        <w:t>ara nos auxiliares no desenvolvimento nos utilizamo</w:t>
+      </w:r>
+      <w:r>
+        <w:rPr>
+          <w:rFonts w:ascii="Arial" w:eastAsia="Arial" w:hAnsi="Arial" w:cs="Arial"/>
+          <w:sz w:val="22"/>
+          <w:szCs w:val="22"/>
+        </w:rPr>
+        <w:t>s a IDE Android Studio</w:t>
+      </w:r>
       <w:r>
         <w:rPr>
           <w:rFonts w:ascii="Arial" w:eastAsia="Arial" w:hAnsi="Arial" w:cs="Arial"/>
@@ -957,7 +1253,23 @@
           <w:sz w:val="22"/>
           <w:szCs w:val="22"/>
         </w:rPr>
-        <w:t>Além disso, no processo de desenvolvimento nós utilizamos diagramas baseados na UML para definirmos de forma mais concreta o que o sistema deverá conter, para desta forma, sermos mais produtivos no desenvolvimento. Os diagramas utilizados foram o diagrama de casos de uso, diagrama de entidade relacionamento (DER) entre outros.</w:t>
+        <w:t>Além disso, no processo de desenvolvimento nós utilizamos diagramas baseados na UML para definirmos de forma mais concreta o que o sistema deverá conter, para desta forma, sermos mais produtivos no desenvolvimento. Os diagramas utilizados foram o diagrama de casos de uso, diagrama de entidade relacionamento (DER)</w:t>
+      </w:r>
+      <w:r>
+        <w:rPr>
+          <w:rFonts w:ascii="Arial" w:eastAsia="Arial" w:hAnsi="Arial" w:cs="Arial"/>
+          <w:sz w:val="22"/>
+          <w:szCs w:val="22"/>
+        </w:rPr>
+        <w:t>, diagrama de classes</w:t>
+      </w:r>
+      <w:r>
+        <w:rPr>
+          <w:rFonts w:ascii="Arial" w:eastAsia="Arial" w:hAnsi="Arial" w:cs="Arial"/>
+          <w:sz w:val="22"/>
+          <w:szCs w:val="22"/>
+        </w:rPr>
+        <w:t xml:space="preserve"> entre outros.</w:t>
       </w:r>
     </w:p>
     <w:p>
@@ -977,33 +1289,15 @@
           <w:sz w:val="22"/>
           <w:szCs w:val="22"/>
         </w:rPr>
-        <w:t xml:space="preserve">No tópico de desenvolvimento abordaremos no Tópico 2.1 o </w:t>
-      </w:r>
-      <w:proofErr w:type="spellStart"/>
-      <w:r>
-        <w:rPr>
-          <w:rFonts w:ascii="Arial" w:eastAsia="Arial" w:hAnsi="Arial" w:cs="Arial"/>
-          <w:sz w:val="22"/>
-          <w:szCs w:val="22"/>
-        </w:rPr>
-        <w:t>PMCanvas</w:t>
-      </w:r>
-      <w:proofErr w:type="spellEnd"/>
-      <w:r>
-        <w:rPr>
-          <w:rFonts w:ascii="Arial" w:eastAsia="Arial" w:hAnsi="Arial" w:cs="Arial"/>
-          <w:sz w:val="22"/>
-          <w:szCs w:val="22"/>
-        </w:rPr>
-        <w:t xml:space="preserve"> do projeto, no 2.2 veremos a análise de concorrência feita em um software com intuito parecido ao </w:t>
-      </w:r>
-      <w:r>
-        <w:rPr>
-          <w:rFonts w:ascii="Arial" w:eastAsia="Arial" w:hAnsi="Arial" w:cs="Arial"/>
-          <w:sz w:val="22"/>
-          <w:szCs w:val="22"/>
-        </w:rPr>
-        <w:t>SimpleBuy</w:t>
+        <w:t xml:space="preserve">No tópico de desenvolvimento abordaremos no Tópico 2.1 o PMCanvas do projeto, no 2.2 veremos a análise de concorrência feita em um software com intuito parecido ao </w:t>
+      </w:r>
+      <w:r>
+        <w:rPr>
+          <w:rFonts w:ascii="Arial" w:eastAsia="Arial" w:hAnsi="Arial" w:cs="Arial"/>
+          <w:sz w:val="22"/>
+          <w:szCs w:val="22"/>
+        </w:rPr>
+        <w:t>DaHora</w:t>
       </w:r>
       <w:r>
         <w:rPr>
@@ -1065,43 +1359,7 @@
           <w:sz w:val="22"/>
           <w:szCs w:val="22"/>
         </w:rPr>
-        <w:t xml:space="preserve">Para organização do projeto foi utilizado o Project Model </w:t>
-      </w:r>
-      <w:proofErr w:type="spellStart"/>
-      <w:r>
-        <w:rPr>
-          <w:rFonts w:ascii="Arial" w:eastAsia="Arial" w:hAnsi="Arial" w:cs="Arial"/>
-          <w:sz w:val="22"/>
-          <w:szCs w:val="22"/>
-        </w:rPr>
-        <w:t>Canvas</w:t>
-      </w:r>
-      <w:proofErr w:type="spellEnd"/>
-      <w:r>
-        <w:rPr>
-          <w:rFonts w:ascii="Arial" w:eastAsia="Arial" w:hAnsi="Arial" w:cs="Arial"/>
-          <w:sz w:val="22"/>
-          <w:szCs w:val="22"/>
-        </w:rPr>
-        <w:t xml:space="preserve"> (</w:t>
-      </w:r>
-      <w:proofErr w:type="spellStart"/>
-      <w:r>
-        <w:rPr>
-          <w:rFonts w:ascii="Arial" w:eastAsia="Arial" w:hAnsi="Arial" w:cs="Arial"/>
-          <w:sz w:val="22"/>
-          <w:szCs w:val="22"/>
-        </w:rPr>
-        <w:t>PMCanvas</w:t>
-      </w:r>
-      <w:proofErr w:type="spellEnd"/>
-      <w:r>
-        <w:rPr>
-          <w:rFonts w:ascii="Arial" w:eastAsia="Arial" w:hAnsi="Arial" w:cs="Arial"/>
-          <w:sz w:val="22"/>
-          <w:szCs w:val="22"/>
-        </w:rPr>
-        <w:t>) que é uma metodologia de gerenciamento de projetos focada na agilidade e flexibilidade</w:t>
+        <w:t>Para organização do projeto foi utilizado o Project Model Canvas (PMCanvas) que é uma metodologia de gerenciamento de projetos focada na agilidade e flexibilidade</w:t>
       </w:r>
       <w:r>
         <w:rPr>
@@ -1117,25 +1375,8 @@
           <w:sz w:val="22"/>
           <w:szCs w:val="22"/>
         </w:rPr>
-        <w:t xml:space="preserve">podendo ser aplicado no desenvolvimento de diversos tipos de projetos o </w:t>
-      </w:r>
-      <w:proofErr w:type="spellStart"/>
-      <w:r>
-        <w:rPr>
-          <w:rFonts w:ascii="Arial" w:eastAsia="Arial" w:hAnsi="Arial" w:cs="Arial"/>
-          <w:sz w:val="22"/>
-          <w:szCs w:val="22"/>
-        </w:rPr>
-        <w:t>PMCanvas</w:t>
-      </w:r>
-      <w:proofErr w:type="spellEnd"/>
-      <w:r>
-        <w:rPr>
-          <w:rFonts w:ascii="Arial" w:eastAsia="Arial" w:hAnsi="Arial" w:cs="Arial"/>
-          <w:sz w:val="22"/>
-          <w:szCs w:val="22"/>
-        </w:rPr>
-        <w:t xml:space="preserve"> foi</w:t>
+        <w:lastRenderedPageBreak/>
+        <w:t>podendo ser aplicado no desenvolvimento de diversos tipos de projetos o PMCanvas foi</w:t>
       </w:r>
       <w:r>
         <w:rPr>
@@ -1151,25 +1392,7 @@
           <w:sz w:val="22"/>
           <w:szCs w:val="22"/>
         </w:rPr>
-        <w:t xml:space="preserve">desenvolvido pelo professor José </w:t>
-      </w:r>
-      <w:proofErr w:type="spellStart"/>
-      <w:r>
-        <w:rPr>
-          <w:rFonts w:ascii="Arial" w:eastAsia="Arial" w:hAnsi="Arial" w:cs="Arial"/>
-          <w:sz w:val="22"/>
-          <w:szCs w:val="22"/>
-        </w:rPr>
-        <w:t>Finnochio</w:t>
-      </w:r>
-      <w:proofErr w:type="spellEnd"/>
-      <w:r>
-        <w:rPr>
-          <w:rFonts w:ascii="Arial" w:eastAsia="Arial" w:hAnsi="Arial" w:cs="Arial"/>
-          <w:sz w:val="22"/>
-          <w:szCs w:val="22"/>
-        </w:rPr>
-        <w:t>.</w:t>
+        <w:t>desenvolvido pelo professor José Finnochio.</w:t>
       </w:r>
     </w:p>
     <w:p>
@@ -1189,25 +1412,7 @@
           <w:sz w:val="22"/>
           <w:szCs w:val="22"/>
         </w:rPr>
-        <w:t xml:space="preserve">Segundo OSTERWALDER, o PM </w:t>
-      </w:r>
-      <w:proofErr w:type="spellStart"/>
-      <w:r>
-        <w:rPr>
-          <w:rFonts w:ascii="Arial" w:eastAsia="Arial" w:hAnsi="Arial" w:cs="Arial"/>
-          <w:sz w:val="22"/>
-          <w:szCs w:val="22"/>
-        </w:rPr>
-        <w:t>Canvas</w:t>
-      </w:r>
-      <w:proofErr w:type="spellEnd"/>
-      <w:r>
-        <w:rPr>
-          <w:rFonts w:ascii="Arial" w:eastAsia="Arial" w:hAnsi="Arial" w:cs="Arial"/>
-          <w:sz w:val="22"/>
-          <w:szCs w:val="22"/>
-        </w:rPr>
-        <w:t xml:space="preserve"> funciona como uma espécie de guia para empreendedores que buscam </w:t>
+        <w:t>Segundo OSTERWALDER, o PM Canvas funciona como uma espécie de guia para empreendedores que buscam </w:t>
       </w:r>
       <w:hyperlink r:id="rId8" w:history="1">
         <w:r>
@@ -1245,43 +1450,7 @@
           <w:sz w:val="22"/>
           <w:szCs w:val="22"/>
         </w:rPr>
-        <w:t xml:space="preserve">A seguir na figura 1, o PM </w:t>
-      </w:r>
-      <w:proofErr w:type="spellStart"/>
-      <w:r>
-        <w:rPr>
-          <w:rFonts w:ascii="Arial" w:eastAsia="Arial" w:hAnsi="Arial" w:cs="Arial"/>
-          <w:sz w:val="22"/>
-          <w:szCs w:val="22"/>
-        </w:rPr>
-        <w:t>Canvas</w:t>
-      </w:r>
-      <w:proofErr w:type="spellEnd"/>
-      <w:r>
-        <w:rPr>
-          <w:rFonts w:ascii="Arial" w:eastAsia="Arial" w:hAnsi="Arial" w:cs="Arial"/>
-          <w:sz w:val="22"/>
-          <w:szCs w:val="22"/>
-        </w:rPr>
-        <w:t xml:space="preserve"> do projeto </w:t>
-      </w:r>
-      <w:proofErr w:type="spellStart"/>
-      <w:r>
-        <w:rPr>
-          <w:rFonts w:ascii="Arial" w:eastAsia="Arial" w:hAnsi="Arial" w:cs="Arial"/>
-          <w:sz w:val="22"/>
-          <w:szCs w:val="22"/>
-        </w:rPr>
-        <w:t>SimpleBuy</w:t>
-      </w:r>
-      <w:proofErr w:type="spellEnd"/>
-      <w:r>
-        <w:rPr>
-          <w:rFonts w:ascii="Arial" w:eastAsia="Arial" w:hAnsi="Arial" w:cs="Arial"/>
-          <w:sz w:val="22"/>
-          <w:szCs w:val="22"/>
-        </w:rPr>
-        <w:t>:</w:t>
+        <w:t>A seguir na figura 1, o PM Canvas do projeto SimpleBuy:</w:t>
       </w:r>
     </w:p>
     <w:p>
@@ -1296,7 +1465,6 @@
           <w:b/>
           <w:noProof/>
         </w:rPr>
-        <w:lastRenderedPageBreak/>
         <w:drawing>
           <wp:inline distT="0" distB="0" distL="0" distR="0" wp14:anchorId="2584646F" wp14:editId="6AFD0400">
             <wp:extent cx="5565775" cy="3935730"/>
@@ -1562,6 +1730,7 @@
           <w:sz w:val="22"/>
           <w:szCs w:val="22"/>
         </w:rPr>
+        <w:lastRenderedPageBreak/>
         <w:t>Foi realizado a análise de um software, que apresenta funcionalidades similares as do projeto que estamos desenvolvendo, que será apresentado no tópico 2.2.1</w:t>
       </w:r>
       <w:r>
@@ -1661,18 +1830,8 @@
           <w:sz w:val="22"/>
           <w:szCs w:val="22"/>
         </w:rPr>
-        <w:t xml:space="preserve"> software mais famoso do seguimento de sistemas de compras é o Mercado Eletrônico, o qual é usado por diversas grandes empresas como: Nestle, </w:t>
-      </w:r>
-      <w:proofErr w:type="spellStart"/>
-      <w:r>
-        <w:rPr>
-          <w:rFonts w:ascii="Arial" w:hAnsi="Arial" w:cs="Arial"/>
-          <w:sz w:val="22"/>
-          <w:szCs w:val="22"/>
-        </w:rPr>
-        <w:t>Toytota</w:t>
-      </w:r>
-      <w:proofErr w:type="spellEnd"/>
+        <w:t xml:space="preserve"> software mais famoso do seguimento de sistemas de compras é o Mercado Eletrônico, o qual é usado por diversas grandes empresas como: Nestle, Toytota</w:t>
+      </w:r>
       <w:r>
         <w:rPr>
           <w:rFonts w:ascii="Arial" w:hAnsi="Arial" w:cs="Arial"/>
@@ -1699,7 +1858,6 @@
           <w:sz w:val="22"/>
           <w:szCs w:val="22"/>
         </w:rPr>
-        <w:lastRenderedPageBreak/>
         <w:t>Com base nisso revolvemos fazer a análise de concorrência sobre essa empresa, para que dessa forma consigamos replicar e aprimorar seus pontos positivo e tentar resolver seus pontos negativos.</w:t>
       </w:r>
     </w:p>
@@ -2371,7 +2529,6 @@
           <w:sz w:val="22"/>
           <w:szCs w:val="22"/>
         </w:rPr>
-        <w:lastRenderedPageBreak/>
         <w:t>Com base nisso revolvemos fazer a análise de concorrência sobre essa empresa, para que dessa forma consigamos replicar e aprimorar seus pontos positivo e tentar resolver seus pontos negativos.</w:t>
       </w:r>
     </w:p>
@@ -2849,6 +3006,7 @@
         <w:rPr>
           <w:rFonts w:ascii="Arial" w:hAnsi="Arial" w:cs="Arial"/>
         </w:rPr>
+        <w:lastRenderedPageBreak/>
         <w:t>2.</w:t>
       </w:r>
       <w:r>
@@ -2889,25 +3047,7 @@
           <w:sz w:val="22"/>
           <w:szCs w:val="22"/>
         </w:rPr>
-        <w:t xml:space="preserve">De acordo com o autor VEYRAT Modelagem de processos de negócios é a representação gráfica do processo e todos os seus passos. Faz parte de uma metodologia chamada Business </w:t>
-      </w:r>
-      <w:proofErr w:type="spellStart"/>
-      <w:r>
-        <w:rPr>
-          <w:rFonts w:ascii="Arial" w:hAnsi="Arial" w:cs="Arial"/>
-          <w:sz w:val="22"/>
-          <w:szCs w:val="22"/>
-        </w:rPr>
-        <w:t>Process</w:t>
-      </w:r>
-      <w:proofErr w:type="spellEnd"/>
-      <w:r>
-        <w:rPr>
-          <w:rFonts w:ascii="Arial" w:hAnsi="Arial" w:cs="Arial"/>
-          <w:sz w:val="22"/>
-          <w:szCs w:val="22"/>
-        </w:rPr>
-        <w:t xml:space="preserve"> Management – Gerenciamento de Processos de Negócios – e é essencial para o crescimento de uma empresa</w:t>
+        <w:t>De acordo com o autor VEYRAT Modelagem de processos de negócios é a representação gráfica do processo e todos os seus passos. Faz parte de uma metodologia chamada Business Process Management – Gerenciamento de Processos de Negócios – e é essencial para o crescimento de uma empresa</w:t>
       </w:r>
       <w:r>
         <w:rPr>
@@ -2931,7 +3071,6 @@
           <w:sz w:val="22"/>
           <w:szCs w:val="22"/>
         </w:rPr>
-        <w:lastRenderedPageBreak/>
         <w:drawing>
           <wp:inline distT="0" distB="0" distL="0" distR="0" wp14:anchorId="26BCD532" wp14:editId="1F3F889B">
             <wp:extent cx="5565140" cy="1189355"/>
@@ -3569,6 +3708,7 @@
                 <w:sz w:val="20"/>
                 <w:szCs w:val="20"/>
               </w:rPr>
+              <w:lastRenderedPageBreak/>
               <w:t>RF5 Integrar nota fiscal</w:t>
             </w:r>
           </w:p>
@@ -3784,7 +3924,6 @@
         <w:rPr>
           <w:rFonts w:ascii="Arial" w:hAnsi="Arial" w:cs="Arial"/>
         </w:rPr>
-        <w:lastRenderedPageBreak/>
         <w:t>2.</w:t>
       </w:r>
       <w:r>
@@ -4513,25 +4652,16 @@
           <w:sz w:val="22"/>
           <w:szCs w:val="22"/>
         </w:rPr>
-        <w:t xml:space="preserve">De acordo com OLIVEIRA CEO da BPM (Business </w:t>
-      </w:r>
-      <w:proofErr w:type="spellStart"/>
-      <w:r>
-        <w:rPr>
-          <w:rFonts w:ascii="Arial" w:hAnsi="Arial" w:cs="Arial"/>
-          <w:sz w:val="22"/>
-          <w:szCs w:val="22"/>
-        </w:rPr>
-        <w:t>Process</w:t>
-      </w:r>
-      <w:proofErr w:type="spellEnd"/>
-      <w:r>
-        <w:rPr>
-          <w:rFonts w:ascii="Arial" w:hAnsi="Arial" w:cs="Arial"/>
-          <w:sz w:val="22"/>
-          <w:szCs w:val="22"/>
-        </w:rPr>
-        <w:t xml:space="preserve"> Management) define regras de negócio da seguinte forma: Como o próprio termo sugere, são regras que servem para definir ou restringir alguma ação nos processos de sua empresa. São declarações que irão descrever como determinadas operações devem ser realizadas e se há algum limite que precisa ser aplicado.</w:t>
+        <w:t xml:space="preserve">De acordo com OLIVEIRA CEO da BPM (Business Process Management) define regras de negócio da seguinte forma: Como o próprio termo sugere, são regras que </w:t>
+      </w:r>
+      <w:r>
+        <w:rPr>
+          <w:rFonts w:ascii="Arial" w:hAnsi="Arial" w:cs="Arial"/>
+          <w:sz w:val="22"/>
+          <w:szCs w:val="22"/>
+        </w:rPr>
+        <w:lastRenderedPageBreak/>
+        <w:t>servem para definir ou restringir alguma ação nos processos de sua empresa. São declarações que irão descrever como determinadas operações devem ser realizadas e se há algum limite que precisa ser aplicado.</w:t>
       </w:r>
     </w:p>
     <w:p>
@@ -4632,7 +4762,6 @@
                 <w:sz w:val="20"/>
                 <w:szCs w:val="20"/>
               </w:rPr>
-              <w:lastRenderedPageBreak/>
               <w:t>RN</w:t>
             </w:r>
             <w:r>
@@ -5112,6 +5241,7 @@
           <w:rFonts w:ascii="Arial" w:eastAsia="Arial" w:hAnsi="Arial" w:cs="Arial"/>
           <w:noProof/>
         </w:rPr>
+        <w:lastRenderedPageBreak/>
         <w:drawing>
           <wp:inline distT="0" distB="0" distL="0" distR="0" wp14:anchorId="50BF6B96" wp14:editId="28057E11">
             <wp:extent cx="5581650" cy="3522345"/>
@@ -5269,7 +5399,6 @@
         <w:rPr>
           <w:rFonts w:ascii="Arial" w:hAnsi="Arial" w:cs="Arial"/>
         </w:rPr>
-        <w:lastRenderedPageBreak/>
         <w:t>2.</w:t>
       </w:r>
       <w:r>
@@ -5396,6 +5525,7 @@
           <w:rFonts w:ascii="Arial" w:hAnsi="Arial" w:cs="Arial"/>
           <w:noProof/>
         </w:rPr>
+        <w:lastRenderedPageBreak/>
         <w:drawing>
           <wp:inline distT="0" distB="0" distL="0" distR="0" wp14:anchorId="43BE8DF5" wp14:editId="74F639A7">
             <wp:extent cx="5581650" cy="6003290"/>
@@ -5532,7 +5662,6 @@
         <w:rPr>
           <w:rFonts w:ascii="Arial" w:hAnsi="Arial" w:cs="Arial"/>
         </w:rPr>
-        <w:lastRenderedPageBreak/>
         <w:t>2.</w:t>
       </w:r>
       <w:r>
@@ -5573,25 +5702,7 @@
           <w:sz w:val="22"/>
           <w:szCs w:val="22"/>
         </w:rPr>
-        <w:t xml:space="preserve">Para o melhor entendimento sobre os casos de uso foi realizado a descrição do caso de uso de </w:t>
-      </w:r>
-      <w:proofErr w:type="spellStart"/>
-      <w:r>
-        <w:rPr>
-          <w:rFonts w:ascii="Arial" w:hAnsi="Arial" w:cs="Arial"/>
-          <w:sz w:val="22"/>
-          <w:szCs w:val="22"/>
-        </w:rPr>
-        <w:t>ManterCotação</w:t>
-      </w:r>
-      <w:proofErr w:type="spellEnd"/>
-      <w:r>
-        <w:rPr>
-          <w:rFonts w:ascii="Arial" w:hAnsi="Arial" w:cs="Arial"/>
-          <w:sz w:val="22"/>
-          <w:szCs w:val="22"/>
-        </w:rPr>
-        <w:t xml:space="preserve">, que está representado no quadro </w:t>
+        <w:t xml:space="preserve">Para o melhor entendimento sobre os casos de uso foi realizado a descrição do caso de uso de ManterCotação, que está representado no quadro </w:t>
       </w:r>
       <w:r>
         <w:rPr>
@@ -6010,6 +6121,7 @@
                 <w:sz w:val="20"/>
                 <w:szCs w:val="20"/>
               </w:rPr>
+              <w:lastRenderedPageBreak/>
               <w:t>Pré-Condições</w:t>
             </w:r>
           </w:p>
@@ -6769,7 +6881,6 @@
           <w:sz w:val="20"/>
           <w:szCs w:val="20"/>
         </w:rPr>
-        <w:lastRenderedPageBreak/>
         <w:drawing>
           <wp:inline distT="0" distB="0" distL="0" distR="0" wp14:anchorId="212ECCAA" wp14:editId="49DEA237">
             <wp:extent cx="5579745" cy="3195320"/>
@@ -7019,7 +7130,6 @@
           <w:sz w:val="22"/>
           <w:szCs w:val="22"/>
         </w:rPr>
-        <w:lastRenderedPageBreak/>
         <w:drawing>
           <wp:inline distT="0" distB="0" distL="0" distR="0" wp14:anchorId="209144A2" wp14:editId="4C7D8FD0">
             <wp:extent cx="5574030" cy="5080635"/>
@@ -7208,6 +7318,7 @@
           <w:sz w:val="22"/>
           <w:szCs w:val="22"/>
         </w:rPr>
+        <w:lastRenderedPageBreak/>
         <w:t>Para o desenvolvimento do projeto nós fizemos uso de diversas ferramentas a seguir iremos apresenta-las e falar um pouco sobre como o uso delas nos auxiliou no desenvolvimento do projeto.</w:t>
       </w:r>
     </w:p>
@@ -7257,7 +7368,6 @@
         </w:rPr>
         <w:t xml:space="preserve">.1 </w:t>
       </w:r>
-      <w:proofErr w:type="spellStart"/>
       <w:r>
         <w:rPr>
           <w:rFonts w:ascii="Arial" w:hAnsi="Arial" w:cs="Arial"/>
@@ -7266,7 +7376,6 @@
         </w:rPr>
         <w:t>PyCharm</w:t>
       </w:r>
-      <w:proofErr w:type="spellEnd"/>
     </w:p>
     <w:p>
       <w:pPr>
@@ -7287,7 +7396,6 @@
         </w:rPr>
         <w:t xml:space="preserve">Para a programação do software nós utilizamos o </w:t>
       </w:r>
-      <w:proofErr w:type="spellStart"/>
       <w:r>
         <w:rPr>
           <w:rFonts w:ascii="Arial" w:hAnsi="Arial" w:cs="Arial"/>
@@ -7296,7 +7404,6 @@
         </w:rPr>
         <w:t>PyCharm</w:t>
       </w:r>
-      <w:proofErr w:type="spellEnd"/>
       <w:r>
         <w:rPr>
           <w:rFonts w:ascii="Arial" w:hAnsi="Arial" w:cs="Arial"/>
@@ -7368,25 +7475,7 @@
           <w:sz w:val="22"/>
           <w:szCs w:val="22"/>
         </w:rPr>
-        <w:t> (</w:t>
-      </w:r>
-      <w:proofErr w:type="spellStart"/>
-      <w:r>
-        <w:rPr>
-          <w:rFonts w:ascii="Arial" w:hAnsi="Arial" w:cs="Arial"/>
-          <w:sz w:val="22"/>
-          <w:szCs w:val="22"/>
-        </w:rPr>
-        <w:t>VCSes</w:t>
-      </w:r>
-      <w:proofErr w:type="spellEnd"/>
-      <w:r>
-        <w:rPr>
-          <w:rFonts w:ascii="Arial" w:hAnsi="Arial" w:cs="Arial"/>
-          <w:sz w:val="22"/>
-          <w:szCs w:val="22"/>
-        </w:rPr>
-        <w:t>) e suporta desenvolvimento web com </w:t>
+        <w:t> (VCSes) e suporta desenvolvimento web com </w:t>
       </w:r>
       <w:hyperlink r:id="rId17" w:tooltip="Django (estrutura da web)" w:history="1">
         <w:r>
@@ -7471,7 +7560,6 @@
           <w:sz w:val="22"/>
           <w:szCs w:val="22"/>
         </w:rPr>
-        <w:lastRenderedPageBreak/>
         <w:t xml:space="preserve">2.11.2 </w:t>
       </w:r>
       <w:r>
@@ -7524,25 +7612,7 @@
           <w:sz w:val="22"/>
           <w:szCs w:val="22"/>
         </w:rPr>
-        <w:t>linguagens de programação. No desenvolvimento do nosso projeto fizemos uso dessa ferramenta para a criação do front-</w:t>
-      </w:r>
-      <w:proofErr w:type="spellStart"/>
-      <w:r>
-        <w:rPr>
-          <w:rFonts w:ascii="Arial" w:hAnsi="Arial" w:cs="Arial"/>
-          <w:sz w:val="22"/>
-          <w:szCs w:val="22"/>
-        </w:rPr>
-        <w:t>end</w:t>
-      </w:r>
-      <w:proofErr w:type="spellEnd"/>
-      <w:r>
-        <w:rPr>
-          <w:rFonts w:ascii="Arial" w:hAnsi="Arial" w:cs="Arial"/>
-          <w:sz w:val="22"/>
-          <w:szCs w:val="22"/>
-        </w:rPr>
-        <w:t xml:space="preserve"> da aplicação.</w:t>
+        <w:t>linguagens de programação. No desenvolvimento do nosso projeto fizemos uso dessa ferramenta para a criação do front-end da aplicação.</w:t>
       </w:r>
     </w:p>
     <w:p>
@@ -7640,18 +7710,8 @@
           <w:sz w:val="22"/>
           <w:szCs w:val="22"/>
         </w:rPr>
-        <w:t xml:space="preserve">2.11.3 </w:t>
-      </w:r>
-      <w:proofErr w:type="spellStart"/>
-      <w:r>
-        <w:rPr>
-          <w:rFonts w:ascii="Arial" w:hAnsi="Arial" w:cs="Arial"/>
-          <w:sz w:val="22"/>
-          <w:szCs w:val="22"/>
-        </w:rPr>
-        <w:t>brModelo</w:t>
-      </w:r>
-      <w:proofErr w:type="spellEnd"/>
+        <w:t>2.11.3 brModelo</w:t>
+      </w:r>
     </w:p>
     <w:p>
       <w:pPr>
@@ -7670,25 +7730,7 @@
           <w:sz w:val="22"/>
           <w:szCs w:val="22"/>
         </w:rPr>
-        <w:t xml:space="preserve">No processo de desenvolvimento da modelagem de dados utilizamos o software open source </w:t>
-      </w:r>
-      <w:proofErr w:type="spellStart"/>
-      <w:r>
-        <w:rPr>
-          <w:rFonts w:ascii="Arial" w:hAnsi="Arial" w:cs="Arial"/>
-          <w:sz w:val="22"/>
-          <w:szCs w:val="22"/>
-        </w:rPr>
-        <w:t>brModelo</w:t>
-      </w:r>
-      <w:proofErr w:type="spellEnd"/>
-      <w:r>
-        <w:rPr>
-          <w:rFonts w:ascii="Arial" w:hAnsi="Arial" w:cs="Arial"/>
-          <w:sz w:val="22"/>
-          <w:szCs w:val="22"/>
-        </w:rPr>
-        <w:t xml:space="preserve">. Software criado como trabalho de conclusão de curso </w:t>
+        <w:t xml:space="preserve">No processo de desenvolvimento da modelagem de dados utilizamos o software open source brModelo. Software criado como trabalho de conclusão de curso </w:t>
       </w:r>
       <w:r>
         <w:rPr>
@@ -7780,79 +7822,7 @@
           <w:sz w:val="22"/>
           <w:szCs w:val="22"/>
         </w:rPr>
-        <w:t xml:space="preserve">Dessa forma, através das metodologias e ferramentas apresentadas nesse artigo, </w:t>
-      </w:r>
-      <w:proofErr w:type="spellStart"/>
-      <w:r>
-        <w:rPr>
-          <w:rFonts w:ascii="Arial" w:eastAsia="Arial" w:hAnsi="Arial" w:cs="Arial"/>
-          <w:sz w:val="22"/>
-          <w:szCs w:val="22"/>
-        </w:rPr>
-        <w:t>Pycharm</w:t>
-      </w:r>
-      <w:proofErr w:type="spellEnd"/>
-      <w:r>
-        <w:rPr>
-          <w:rFonts w:ascii="Arial" w:eastAsia="Arial" w:hAnsi="Arial" w:cs="Arial"/>
-          <w:sz w:val="22"/>
-          <w:szCs w:val="22"/>
-        </w:rPr>
-        <w:t xml:space="preserve"> para programação do </w:t>
-      </w:r>
-      <w:proofErr w:type="spellStart"/>
-      <w:r>
-        <w:rPr>
-          <w:rFonts w:ascii="Arial" w:eastAsia="Arial" w:hAnsi="Arial" w:cs="Arial"/>
-          <w:sz w:val="22"/>
-          <w:szCs w:val="22"/>
-        </w:rPr>
-        <w:t>back-end</w:t>
-      </w:r>
-      <w:proofErr w:type="spellEnd"/>
-      <w:r>
-        <w:rPr>
-          <w:rFonts w:ascii="Arial" w:eastAsia="Arial" w:hAnsi="Arial" w:cs="Arial"/>
-          <w:sz w:val="22"/>
-          <w:szCs w:val="22"/>
-        </w:rPr>
-        <w:t xml:space="preserve">, </w:t>
-      </w:r>
-      <w:proofErr w:type="spellStart"/>
-      <w:r>
-        <w:rPr>
-          <w:rFonts w:ascii="Arial" w:eastAsia="Arial" w:hAnsi="Arial" w:cs="Arial"/>
-          <w:sz w:val="22"/>
-          <w:szCs w:val="22"/>
-        </w:rPr>
-        <w:t>Vscode</w:t>
-      </w:r>
-      <w:proofErr w:type="spellEnd"/>
-      <w:r>
-        <w:rPr>
-          <w:rFonts w:ascii="Arial" w:eastAsia="Arial" w:hAnsi="Arial" w:cs="Arial"/>
-          <w:sz w:val="22"/>
-          <w:szCs w:val="22"/>
-        </w:rPr>
-        <w:t xml:space="preserve"> para o desenvolvimento do front-</w:t>
-      </w:r>
-      <w:proofErr w:type="spellStart"/>
-      <w:r>
-        <w:rPr>
-          <w:rFonts w:ascii="Arial" w:eastAsia="Arial" w:hAnsi="Arial" w:cs="Arial"/>
-          <w:sz w:val="22"/>
-          <w:szCs w:val="22"/>
-        </w:rPr>
-        <w:t>end</w:t>
-      </w:r>
-      <w:proofErr w:type="spellEnd"/>
-      <w:r>
-        <w:rPr>
-          <w:rFonts w:ascii="Arial" w:eastAsia="Arial" w:hAnsi="Arial" w:cs="Arial"/>
-          <w:sz w:val="22"/>
-          <w:szCs w:val="22"/>
-        </w:rPr>
-        <w:t xml:space="preserve">, framework Django para estruturação do servidor, a elaboração dos diagramas de classes e de casos de uso para ter uma visão melhor do escopo do projeto, o uso do padrão de projeto MVC para deixar o código mais desacoplado e facilitar a reutilização. Além de todos os conceitos de orientação a objetos vistos em aula possibilitaram o desenvolvimento e a finalização do projeto com todas as funcionalidades implementadas. </w:t>
+        <w:t xml:space="preserve">Dessa forma, através das metodologias e ferramentas apresentadas nesse artigo, Pycharm para programação do back-end, Vscode para o desenvolvimento do front-end, framework Django para estruturação do servidor, a elaboração dos diagramas de classes e de casos de uso para ter uma visão melhor do escopo do projeto, o uso do padrão de projeto MVC para deixar o código mais desacoplado e facilitar a reutilização. Além de todos os conceitos de orientação a objetos vistos em aula possibilitaram o desenvolvimento e a finalização do projeto com todas as funcionalidades implementadas. </w:t>
       </w:r>
     </w:p>
     <w:p>
@@ -7870,6 +7840,7 @@
           <w:sz w:val="22"/>
           <w:szCs w:val="22"/>
         </w:rPr>
+        <w:lastRenderedPageBreak/>
         <w:t>Desta forma o sistema SimpleBuy consegue suprir a demanda que pequenas e medias empresas tem em encontrar softwares para gestão de compra de suprimentos que tenham um preço acessível e facilidade no seu uso. Dispensando assim necessidade de treinamentos especializados para os usuários utilizarem o sistema.</w:t>
       </w:r>
     </w:p>
@@ -7986,7 +7957,6 @@
           <w:rFonts w:ascii="Arial" w:hAnsi="Arial" w:cs="Arial"/>
           <w:b/>
         </w:rPr>
-        <w:lastRenderedPageBreak/>
         <w:t xml:space="preserve">4. </w:t>
       </w:r>
       <w:r>
@@ -8282,7 +8252,6 @@
         </w:rPr>
         <w:t xml:space="preserve">. </w:t>
       </w:r>
-      <w:proofErr w:type="spellStart"/>
       <w:r>
         <w:rPr>
           <w:rFonts w:ascii="Arial" w:hAnsi="Arial" w:cs="Arial"/>
@@ -8290,57 +8259,7 @@
           <w:szCs w:val="26"/>
           <w:lang w:val="en-US"/>
         </w:rPr>
-        <w:t>Acesso</w:t>
-      </w:r>
-      <w:proofErr w:type="spellEnd"/>
-      <w:r>
-        <w:rPr>
-          <w:rFonts w:ascii="Arial" w:hAnsi="Arial" w:cs="Arial"/>
-          <w:sz w:val="26"/>
-          <w:szCs w:val="26"/>
-          <w:lang w:val="en-US"/>
-        </w:rPr>
-        <w:t xml:space="preserve"> </w:t>
-      </w:r>
-      <w:proofErr w:type="spellStart"/>
-      <w:r>
-        <w:rPr>
-          <w:rFonts w:ascii="Arial" w:hAnsi="Arial" w:cs="Arial"/>
-          <w:sz w:val="26"/>
-          <w:szCs w:val="26"/>
-          <w:lang w:val="en-US"/>
-        </w:rPr>
-        <w:t>em</w:t>
-      </w:r>
-      <w:proofErr w:type="spellEnd"/>
-      <w:r>
-        <w:rPr>
-          <w:rFonts w:ascii="Arial" w:hAnsi="Arial" w:cs="Arial"/>
-          <w:sz w:val="26"/>
-          <w:szCs w:val="26"/>
-          <w:lang w:val="en-US"/>
-        </w:rPr>
-        <w:t xml:space="preserve">: 11, de </w:t>
-      </w:r>
-      <w:proofErr w:type="spellStart"/>
-      <w:r>
-        <w:rPr>
-          <w:rFonts w:ascii="Arial" w:hAnsi="Arial" w:cs="Arial"/>
-          <w:sz w:val="26"/>
-          <w:szCs w:val="26"/>
-          <w:lang w:val="en-US"/>
-        </w:rPr>
-        <w:t>novembro</w:t>
-      </w:r>
-      <w:proofErr w:type="spellEnd"/>
-      <w:r>
-        <w:rPr>
-          <w:rFonts w:ascii="Arial" w:hAnsi="Arial" w:cs="Arial"/>
-          <w:sz w:val="26"/>
-          <w:szCs w:val="26"/>
-          <w:lang w:val="en-US"/>
-        </w:rPr>
-        <w:t xml:space="preserve"> de 2020.</w:t>
+        <w:t>Acesso em: 11, de novembro de 2020.</w:t>
       </w:r>
     </w:p>
     <w:p>
@@ -8560,19 +8479,8 @@
         <w:sz w:val="18"/>
         <w:szCs w:val="18"/>
       </w:rPr>
-      <w:t xml:space="preserve">Revista Eletrônica Multidisciplinar </w:t>
+      <w:t>Revista Eletrônica Multidisciplinar -  FACEAR</w:t>
     </w:r>
-    <w:proofErr w:type="gramStart"/>
-    <w:r>
-      <w:rPr>
-        <w:rFonts w:ascii="Arial" w:hAnsi="Arial" w:cs="Arial"/>
-        <w:color w:val="000000" w:themeColor="text1"/>
-        <w:sz w:val="18"/>
-        <w:szCs w:val="18"/>
-      </w:rPr>
-      <w:t>-  FACEAR</w:t>
-    </w:r>
-    <w:proofErr w:type="gramEnd"/>
   </w:p>
   <w:p>
     <w:pPr>
@@ -8941,17 +8849,7 @@
         <w:sz w:val="36"/>
         <w:szCs w:val="36"/>
       </w:rPr>
-      <w:t>Compras</w:t>
-    </w:r>
-    <w:r>
-      <w:rPr>
-        <w:rFonts w:ascii="Arial" w:hAnsi="Arial" w:cs="Arial"/>
-        <w:b/>
-        <w:color w:val="0D0D0D" w:themeColor="text1" w:themeTint="F2"/>
-        <w:sz w:val="36"/>
-        <w:szCs w:val="36"/>
-      </w:rPr>
-      <w:t xml:space="preserve"> SimpleBuy</w:t>
+      <w:t>horas complementares – DaHora</w:t>
     </w:r>
   </w:p>
   <w:p>
@@ -10392,6 +10290,56 @@
       <w:szCs w:val="18"/>
     </w:rPr>
   </w:style>
+  <w:style w:type="paragraph" w:styleId="Pr-formataoHTML">
+    <w:name w:val="HTML Preformatted"/>
+    <w:basedOn w:val="Normal"/>
+    <w:link w:val="Pr-formataoHTMLChar"/>
+    <w:uiPriority w:val="99"/>
+    <w:semiHidden/>
+    <w:unhideWhenUsed/>
+    <w:rsid w:val="007A0DC6"/>
+    <w:pPr>
+      <w:tabs>
+        <w:tab w:val="left" w:pos="916"/>
+        <w:tab w:val="left" w:pos="1832"/>
+        <w:tab w:val="left" w:pos="2748"/>
+        <w:tab w:val="left" w:pos="3664"/>
+        <w:tab w:val="left" w:pos="4580"/>
+        <w:tab w:val="left" w:pos="5496"/>
+        <w:tab w:val="left" w:pos="6412"/>
+        <w:tab w:val="left" w:pos="7328"/>
+        <w:tab w:val="left" w:pos="8244"/>
+        <w:tab w:val="left" w:pos="9160"/>
+        <w:tab w:val="left" w:pos="10076"/>
+        <w:tab w:val="left" w:pos="10992"/>
+        <w:tab w:val="left" w:pos="11908"/>
+        <w:tab w:val="left" w:pos="12824"/>
+        <w:tab w:val="left" w:pos="13740"/>
+        <w:tab w:val="left" w:pos="14656"/>
+      </w:tabs>
+    </w:pPr>
+    <w:rPr>
+      <w:rFonts w:ascii="Courier New" w:hAnsi="Courier New" w:cs="Courier New"/>
+      <w:sz w:val="20"/>
+      <w:szCs w:val="20"/>
+    </w:rPr>
+  </w:style>
+  <w:style w:type="character" w:customStyle="1" w:styleId="Pr-formataoHTMLChar">
+    <w:name w:val="Pré-formatação HTML Char"/>
+    <w:basedOn w:val="Fontepargpadro"/>
+    <w:link w:val="Pr-formataoHTML"/>
+    <w:uiPriority w:val="99"/>
+    <w:semiHidden/>
+    <w:rsid w:val="007A0DC6"/>
+    <w:rPr>
+      <w:rFonts w:ascii="Courier New" w:hAnsi="Courier New" w:cs="Courier New"/>
+    </w:rPr>
+  </w:style>
+  <w:style w:type="character" w:customStyle="1" w:styleId="y2iqfc">
+    <w:name w:val="y2iqfc"/>
+    <w:basedOn w:val="Fontepargpadro"/>
+    <w:rsid w:val="007A0DC6"/>
+  </w:style>
 </w:styles>
 </file>
 

</xml_diff>

<commit_message>
Add requisitos funcionais, ajuste de texto de introdução e desenvolvimento
</commit_message>
<xml_diff>
--- a/doc/PI_ANDRE_VINICIUS_VIEIRA-ADAILSON_ALMEIDA_DaHora.docx
+++ b/doc/PI_ANDRE_VINICIUS_VIEIRA-ADAILSON_ALMEIDA_DaHora.docx
@@ -1,6 +1,6 @@
 
 <file path=word/document.xml><?xml version="1.0" encoding="utf-8"?>
-<w:document xmlns:wpc="http://schemas.microsoft.com/office/word/2010/wordprocessingCanvas" xmlns:cx="http://schemas.microsoft.com/office/drawing/2014/chartex" xmlns:cx1="http://schemas.microsoft.com/office/drawing/2015/9/8/chartex" xmlns:cx2="http://schemas.microsoft.com/office/drawing/2015/10/21/chartex" xmlns:cx3="http://schemas.microsoft.com/office/drawing/2016/5/9/chartex" xmlns:cx4="http://schemas.microsoft.com/office/drawing/2016/5/10/chartex" xmlns:cx5="http://schemas.microsoft.com/office/drawing/2016/5/11/chartex" xmlns:cx6="http://schemas.microsoft.com/office/drawing/2016/5/12/chartex" xmlns:cx7="http://schemas.microsoft.com/office/drawing/2016/5/13/chartex" xmlns:cx8="http://schemas.microsoft.com/office/drawing/2016/5/14/chartex" xmlns:mc="http://schemas.openxmlformats.org/markup-compatibility/2006" xmlns:aink="http://schemas.microsoft.com/office/drawing/2016/ink" xmlns:am3d="http://schemas.microsoft.com/office/drawing/2017/model3d" xmlns:o="urn:schemas-microsoft-com:office:office" xmlns:r="http://schemas.openxmlformats.org/officeDocument/2006/relationships" xmlns:m="http://schemas.openxmlformats.org/officeDocument/2006/math" xmlns:v="urn:schemas-microsoft-com:vml" xmlns:wp14="http://schemas.microsoft.com/office/word/2010/wordprocessingDrawing" xmlns:wp="http://schemas.openxmlformats.org/drawingml/2006/wordprocessingDrawing" xmlns:w10="urn:schemas-microsoft-com:office:word" xmlns:w="http://schemas.openxmlformats.org/wordprocessingml/2006/main" xmlns:w14="http://schemas.microsoft.com/office/word/2010/wordml" xmlns:w15="http://schemas.microsoft.com/office/word/2012/wordml" xmlns:w16cex="http://schemas.microsoft.com/office/word/2018/wordml/cex" xmlns:w16cid="http://schemas.microsoft.com/office/word/2016/wordml/cid" xmlns:w16="http://schemas.microsoft.com/office/word/2018/wordml" xmlns:w16sdtdh="http://schemas.microsoft.com/office/word/2020/wordml/sdtdatahash" xmlns:w16se="http://schemas.microsoft.com/office/word/2015/wordml/symex" xmlns:wpg="http://schemas.microsoft.com/office/word/2010/wordprocessingGroup" xmlns:wpi="http://schemas.microsoft.com/office/word/2010/wordprocessingInk" xmlns:wne="http://schemas.microsoft.com/office/word/2006/wordml" xmlns:wps="http://schemas.microsoft.com/office/word/2010/wordprocessingShape" mc:Ignorable="w14 w15 w16se w16cid w16 w16cex w16sdtdh wp14">
+<w:document xmlns:wpc="http://schemas.microsoft.com/office/word/2010/wordprocessingCanvas" xmlns:cx="http://schemas.microsoft.com/office/drawing/2014/chartex" xmlns:cx1="http://schemas.microsoft.com/office/drawing/2015/9/8/chartex" xmlns:cx2="http://schemas.microsoft.com/office/drawing/2015/10/21/chartex" xmlns:cx3="http://schemas.microsoft.com/office/drawing/2016/5/9/chartex" xmlns:cx4="http://schemas.microsoft.com/office/drawing/2016/5/10/chartex" xmlns:cx5="http://schemas.microsoft.com/office/drawing/2016/5/11/chartex" xmlns:cx6="http://schemas.microsoft.com/office/drawing/2016/5/12/chartex" xmlns:cx7="http://schemas.microsoft.com/office/drawing/2016/5/13/chartex" xmlns:cx8="http://schemas.microsoft.com/office/drawing/2016/5/14/chartex" xmlns:mc="http://schemas.openxmlformats.org/markup-compatibility/2006" xmlns:aink="http://schemas.microsoft.com/office/drawing/2016/ink" xmlns:am3d="http://schemas.microsoft.com/office/drawing/2017/model3d" xmlns:o="urn:schemas-microsoft-com:office:office" xmlns:oel="http://schemas.microsoft.com/office/2019/extlst" xmlns:r="http://schemas.openxmlformats.org/officeDocument/2006/relationships" xmlns:m="http://schemas.openxmlformats.org/officeDocument/2006/math" xmlns:v="urn:schemas-microsoft-com:vml" xmlns:wp14="http://schemas.microsoft.com/office/word/2010/wordprocessingDrawing" xmlns:wp="http://schemas.openxmlformats.org/drawingml/2006/wordprocessingDrawing" xmlns:w10="urn:schemas-microsoft-com:office:word" xmlns:w="http://schemas.openxmlformats.org/wordprocessingml/2006/main" xmlns:w14="http://schemas.microsoft.com/office/word/2010/wordml" xmlns:w15="http://schemas.microsoft.com/office/word/2012/wordml" xmlns:w16cex="http://schemas.microsoft.com/office/word/2018/wordml/cex" xmlns:w16cid="http://schemas.microsoft.com/office/word/2016/wordml/cid" xmlns:w16="http://schemas.microsoft.com/office/word/2018/wordml" xmlns:w16sdtdh="http://schemas.microsoft.com/office/word/2020/wordml/sdtdatahash" xmlns:w16se="http://schemas.microsoft.com/office/word/2015/wordml/symex" xmlns:wpg="http://schemas.microsoft.com/office/word/2010/wordprocessingGroup" xmlns:wpi="http://schemas.microsoft.com/office/word/2010/wordprocessingInk" xmlns:wne="http://schemas.microsoft.com/office/word/2006/wordml" xmlns:wps="http://schemas.microsoft.com/office/word/2010/wordprocessingShape" mc:Ignorable="w14 w15 w16se w16cid w16 w16cex w16sdtdh wp14">
   <w:body>
     <w:p>
       <w:pPr>
@@ -41,7 +41,13 @@
         <w:rPr>
           <w:rFonts w:ascii="Arial" w:hAnsi="Arial" w:cs="Arial"/>
         </w:rPr>
-        <w:t>Andre Vinicius Vieira Milde</w:t>
+        <w:t>André</w:t>
+      </w:r>
+      <w:r>
+        <w:rPr>
+          <w:rFonts w:ascii="Arial" w:hAnsi="Arial" w:cs="Arial"/>
+        </w:rPr>
+        <w:t xml:space="preserve"> Vinicius Vieira Milde</w:t>
       </w:r>
       <w:r>
         <w:rPr>
@@ -188,18 +194,17 @@
           <w:sz w:val="20"/>
           <w:szCs w:val="20"/>
         </w:rPr>
-        <w:t>, o sistema foi desenvolvido inteiramente com android nativo utilizando a linguagem Kotlin.</w:t>
-      </w:r>
-    </w:p>
-    <w:p>
-      <w:pPr>
+        <w:t xml:space="preserve">, o sistema foi desenvolvido inteiramente com </w:t>
+      </w:r>
+      <w:r>
         <w:rPr>
           <w:rFonts w:ascii="Arial" w:hAnsi="Arial" w:cs="Arial"/>
           <w:i/>
           <w:sz w:val="20"/>
           <w:szCs w:val="20"/>
         </w:rPr>
-      </w:pPr>
+        <w:t>Android</w:t>
+      </w:r>
       <w:r>
         <w:rPr>
           <w:rFonts w:ascii="Arial" w:hAnsi="Arial" w:cs="Arial"/>
@@ -207,6 +212,43 @@
           <w:sz w:val="20"/>
           <w:szCs w:val="20"/>
         </w:rPr>
+        <w:t xml:space="preserve"> nativo utilizando a linguagem Kotlin</w:t>
+      </w:r>
+      <w:r>
+        <w:rPr>
+          <w:rFonts w:ascii="Arial" w:hAnsi="Arial" w:cs="Arial"/>
+          <w:i/>
+          <w:sz w:val="20"/>
+          <w:szCs w:val="20"/>
+        </w:rPr>
+        <w:t>, além disso criamos uma API em C# que é a responsável por realizar as operações com o banco de dados</w:t>
+      </w:r>
+      <w:r>
+        <w:rPr>
+          <w:rFonts w:ascii="Arial" w:hAnsi="Arial" w:cs="Arial"/>
+          <w:i/>
+          <w:sz w:val="20"/>
+          <w:szCs w:val="20"/>
+        </w:rPr>
+        <w:t>.</w:t>
+      </w:r>
+    </w:p>
+    <w:p>
+      <w:pPr>
+        <w:rPr>
+          <w:rFonts w:ascii="Arial" w:hAnsi="Arial" w:cs="Arial"/>
+          <w:i/>
+          <w:sz w:val="20"/>
+          <w:szCs w:val="20"/>
+        </w:rPr>
+      </w:pPr>
+      <w:r>
+        <w:rPr>
+          <w:rFonts w:ascii="Arial" w:hAnsi="Arial" w:cs="Arial"/>
+          <w:i/>
+          <w:sz w:val="20"/>
+          <w:szCs w:val="20"/>
+        </w:rPr>
         <w:t>Utilizamos diversas metodologias para planejamento e execução do projeto</w:t>
       </w:r>
       <w:r>
@@ -243,7 +285,7 @@
           <w:sz w:val="20"/>
           <w:szCs w:val="20"/>
         </w:rPr>
-        <w:t xml:space="preserve">podemos elencar a </w:t>
+        <w:t xml:space="preserve">podemos elencar </w:t>
       </w:r>
       <w:r>
         <w:rPr>
@@ -301,7 +343,16 @@
           <w:sz w:val="20"/>
           <w:szCs w:val="20"/>
         </w:rPr>
-        <w:t xml:space="preserve">Palavras chave: </w:t>
+        <w:t>Palavras-chave</w:t>
+      </w:r>
+      <w:r>
+        <w:rPr>
+          <w:rFonts w:ascii="Arial" w:hAnsi="Arial" w:cs="Arial"/>
+          <w:i/>
+          <w:sz w:val="20"/>
+          <w:szCs w:val="20"/>
+        </w:rPr>
+        <w:t xml:space="preserve">: </w:t>
       </w:r>
       <w:r>
         <w:rPr>
@@ -413,33 +464,55 @@
         </w:rPr>
         <w:t>We carried out the development of a complementary mobile time management software called DaHora, the system was developed entirely with native android using Kotlin.</w:t>
       </w:r>
-    </w:p>
-    <w:p>
-      <w:pPr>
+      <w:r>
         <w:rPr>
           <w:rFonts w:ascii="Arial" w:hAnsi="Arial" w:cs="Arial"/>
           <w:i/>
           <w:sz w:val="20"/>
           <w:szCs w:val="20"/>
         </w:rPr>
-      </w:pPr>
-      <w:r>
+        <w:t xml:space="preserve"> In addition, we created na API in C# that is responsible for performing operations with the database</w:t>
+      </w:r>
+    </w:p>
+    <w:p>
+      <w:pPr>
         <w:rPr>
           <w:rFonts w:ascii="Arial" w:hAnsi="Arial" w:cs="Arial"/>
           <w:i/>
           <w:sz w:val="20"/>
           <w:szCs w:val="20"/>
         </w:rPr>
+      </w:pPr>
+      <w:r>
+        <w:rPr>
+          <w:rFonts w:ascii="Arial" w:hAnsi="Arial" w:cs="Arial"/>
+          <w:i/>
+          <w:sz w:val="20"/>
+          <w:szCs w:val="20"/>
+        </w:rPr>
         <w:t>We use several methodologies for project planning and execution in order to make the development more objective and thus manage to meet the listed requirements, among these methodologies we can choose to collect non-functional requirements, create functional diagrams of use cases, classes and entities -relationship (DER).</w:t>
       </w:r>
     </w:p>
     <w:p>
       <w:pPr>
+        <w:jc w:val="both"/>
+        <w:rPr>
+          <w:rFonts w:ascii="Arial" w:hAnsi="Arial" w:cs="Arial"/>
+          <w:sz w:val="20"/>
+          <w:szCs w:val="20"/>
+          <w:lang w:val="en-US"/>
+        </w:rPr>
+      </w:pPr>
+    </w:p>
+    <w:p>
+      <w:pPr>
+        <w:jc w:val="both"/>
         <w:rPr>
           <w:rFonts w:ascii="Arial" w:hAnsi="Arial" w:cs="Arial"/>
           <w:i/>
-          <w:sz w:val="20"/>
-          <w:szCs w:val="20"/>
+          <w:sz w:val="22"/>
+          <w:szCs w:val="22"/>
+          <w:lang w:val="en-US"/>
         </w:rPr>
       </w:pPr>
       <w:r>
@@ -448,32 +521,20 @@
           <w:i/>
           <w:sz w:val="20"/>
           <w:szCs w:val="20"/>
-        </w:rPr>
-        <w:t>.</w:t>
-      </w:r>
-    </w:p>
-    <w:p>
-      <w:pPr>
-        <w:jc w:val="both"/>
-        <w:rPr>
-          <w:rFonts w:ascii="Arial" w:hAnsi="Arial" w:cs="Arial"/>
-          <w:sz w:val="20"/>
-          <w:szCs w:val="20"/>
           <w:lang w:val="en-US"/>
         </w:rPr>
-      </w:pPr>
-    </w:p>
-    <w:p>
-      <w:pPr>
-        <w:jc w:val="both"/>
+        <w:t>Key</w:t>
+      </w:r>
+      <w:r>
         <w:rPr>
           <w:rFonts w:ascii="Arial" w:hAnsi="Arial" w:cs="Arial"/>
           <w:i/>
-          <w:sz w:val="22"/>
-          <w:szCs w:val="22"/>
+          <w:sz w:val="20"/>
+          <w:szCs w:val="20"/>
           <w:lang w:val="en-US"/>
         </w:rPr>
-      </w:pPr>
+        <w:t>words</w:t>
+      </w:r>
       <w:r>
         <w:rPr>
           <w:rFonts w:ascii="Arial" w:hAnsi="Arial" w:cs="Arial"/>
@@ -482,7 +543,7 @@
           <w:szCs w:val="20"/>
           <w:lang w:val="en-US"/>
         </w:rPr>
-        <w:t xml:space="preserve">Key Words:  </w:t>
+        <w:t xml:space="preserve">:  </w:t>
       </w:r>
       <w:r>
         <w:rPr>
@@ -734,7 +795,23 @@
           <w:sz w:val="22"/>
           <w:szCs w:val="22"/>
         </w:rPr>
-        <w:t>o pelos coordenadores além da visualização e acompanhamento dessas horas por parte dos alunos</w:t>
+        <w:t>o pelos coordenadores</w:t>
+      </w:r>
+      <w:r>
+        <w:rPr>
+          <w:rFonts w:ascii="Arial" w:hAnsi="Arial" w:cs="Arial"/>
+          <w:sz w:val="22"/>
+          <w:szCs w:val="22"/>
+        </w:rPr>
+        <w:t xml:space="preserve"> de faculdades,</w:t>
+      </w:r>
+      <w:r>
+        <w:rPr>
+          <w:rFonts w:ascii="Arial" w:hAnsi="Arial" w:cs="Arial"/>
+          <w:sz w:val="22"/>
+          <w:szCs w:val="22"/>
+        </w:rPr>
+        <w:t xml:space="preserve"> além da visualização e acompanhamento dessas horas por parte dos alunos</w:t>
       </w:r>
       <w:r>
         <w:rPr>
@@ -855,31 +932,55 @@
           <w:sz w:val="22"/>
           <w:szCs w:val="22"/>
         </w:rPr>
-        <w:t>que é a dificuldade de visualização por parte dos alunos é deletéria, uma vez que por ser regulamentada pela l</w:t>
-      </w:r>
-      <w:r>
-        <w:rPr>
-          <w:rFonts w:ascii="Arial" w:hAnsi="Arial" w:cs="Arial"/>
-          <w:sz w:val="22"/>
-          <w:szCs w:val="22"/>
-        </w:rPr>
-        <w:t>ei 9.394/96</w:t>
-      </w:r>
-      <w:r>
-        <w:rPr>
-          <w:rFonts w:ascii="Arial" w:hAnsi="Arial" w:cs="Arial"/>
-          <w:sz w:val="22"/>
-          <w:szCs w:val="22"/>
-        </w:rPr>
-        <w:t xml:space="preserve"> ela gara</w:t>
-      </w:r>
-      <w:r>
-        <w:rPr>
-          <w:rFonts w:ascii="Arial" w:hAnsi="Arial" w:cs="Arial"/>
-          <w:sz w:val="22"/>
-          <w:szCs w:val="22"/>
-        </w:rPr>
-        <w:t>nte ao aluno o direito de visualização dessas informações</w:t>
+        <w:t xml:space="preserve">que é a dificuldade de visualização por parte dos alunos é deletéria, uma vez que por </w:t>
+      </w:r>
+      <w:r>
+        <w:rPr>
+          <w:rFonts w:ascii="Arial" w:hAnsi="Arial" w:cs="Arial"/>
+          <w:sz w:val="22"/>
+          <w:szCs w:val="22"/>
+        </w:rPr>
+        <w:t>ter sido introduzida</w:t>
+      </w:r>
+      <w:r>
+        <w:rPr>
+          <w:rFonts w:ascii="Arial" w:hAnsi="Arial" w:cs="Arial"/>
+          <w:sz w:val="22"/>
+          <w:szCs w:val="22"/>
+        </w:rPr>
+        <w:t xml:space="preserve"> pela Portaria MEC nº 1.886, de 1994,</w:t>
+      </w:r>
+      <w:r>
+        <w:rPr>
+          <w:rFonts w:ascii="Arial" w:hAnsi="Arial" w:cs="Arial"/>
+          <w:sz w:val="22"/>
+          <w:szCs w:val="22"/>
+        </w:rPr>
+        <w:t xml:space="preserve"> </w:t>
+      </w:r>
+      <w:r>
+        <w:rPr>
+          <w:rFonts w:ascii="Arial" w:hAnsi="Arial" w:cs="Arial"/>
+          <w:sz w:val="22"/>
+          <w:szCs w:val="22"/>
+        </w:rPr>
+        <w:t>e ser regulamentada atualmente pela lei 9.394/96, deve ser garantido</w:t>
+      </w:r>
+      <w:r>
+        <w:rPr>
+          <w:rFonts w:ascii="Arial" w:hAnsi="Arial" w:cs="Arial"/>
+          <w:sz w:val="22"/>
+          <w:szCs w:val="22"/>
+        </w:rPr>
+        <w:t xml:space="preserve"> ao aluno o direito de visualização dessas informações</w:t>
+      </w:r>
+      <w:r>
+        <w:rPr>
+          <w:rFonts w:ascii="Arial" w:hAnsi="Arial" w:cs="Arial"/>
+          <w:sz w:val="22"/>
+          <w:szCs w:val="22"/>
+        </w:rPr>
+        <w:t xml:space="preserve"> de maneira simplificada</w:t>
       </w:r>
       <w:r>
         <w:rPr>
@@ -895,7 +996,31 @@
           <w:sz w:val="22"/>
           <w:szCs w:val="22"/>
         </w:rPr>
-        <w:t xml:space="preserve"> onde o mesmo acaba tendo dificuldades em realizar a administração dessas horas por conta da falta de transparência.</w:t>
+        <w:t xml:space="preserve"> pois, atualmente muitas vezes</w:t>
+      </w:r>
+      <w:r>
+        <w:rPr>
+          <w:rFonts w:ascii="Arial" w:hAnsi="Arial" w:cs="Arial"/>
+          <w:sz w:val="22"/>
+          <w:szCs w:val="22"/>
+        </w:rPr>
+        <w:t xml:space="preserve"> </w:t>
+      </w:r>
+      <w:r>
+        <w:rPr>
+          <w:rFonts w:ascii="Arial" w:hAnsi="Arial" w:cs="Arial"/>
+          <w:sz w:val="22"/>
+          <w:szCs w:val="22"/>
+        </w:rPr>
+        <w:t>o aluno</w:t>
+      </w:r>
+      <w:r>
+        <w:rPr>
+          <w:rFonts w:ascii="Arial" w:hAnsi="Arial" w:cs="Arial"/>
+          <w:sz w:val="22"/>
+          <w:szCs w:val="22"/>
+        </w:rPr>
+        <w:t xml:space="preserve"> acaba tendo dificuldades em realizar a administração dessas horas por conta da falta de transparência.</w:t>
       </w:r>
     </w:p>
     <w:p>
@@ -984,7 +1109,55 @@
           <w:sz w:val="22"/>
           <w:szCs w:val="22"/>
         </w:rPr>
-        <w:t xml:space="preserve"> com o intuito de ser uma solução com um melhor custo benefício que os concorrentes além de oferecer uma maior simplicidade na sua utilização afim de facilitar seu uso no cotidiano. O nosso software </w:t>
+        <w:t xml:space="preserve"> com o intuito de ser uma solução com um melhor </w:t>
+      </w:r>
+      <w:r>
+        <w:rPr>
+          <w:rFonts w:ascii="Arial" w:hAnsi="Arial" w:cs="Arial"/>
+          <w:sz w:val="22"/>
+          <w:szCs w:val="22"/>
+        </w:rPr>
+        <w:t>custo-benefício</w:t>
+      </w:r>
+      <w:r>
+        <w:rPr>
+          <w:rFonts w:ascii="Arial" w:hAnsi="Arial" w:cs="Arial"/>
+          <w:sz w:val="22"/>
+          <w:szCs w:val="22"/>
+        </w:rPr>
+        <w:t xml:space="preserve"> que os concorrentes além de oferecer uma maior simplicidade na sua utilização</w:t>
+      </w:r>
+      <w:r>
+        <w:rPr>
+          <w:rFonts w:ascii="Arial" w:hAnsi="Arial" w:cs="Arial"/>
+          <w:sz w:val="22"/>
+          <w:szCs w:val="22"/>
+        </w:rPr>
+        <w:t>,</w:t>
+      </w:r>
+      <w:r>
+        <w:rPr>
+          <w:rFonts w:ascii="Arial" w:hAnsi="Arial" w:cs="Arial"/>
+          <w:sz w:val="22"/>
+          <w:szCs w:val="22"/>
+        </w:rPr>
+        <w:t xml:space="preserve"> </w:t>
+      </w:r>
+      <w:r>
+        <w:rPr>
+          <w:rFonts w:ascii="Arial" w:hAnsi="Arial" w:cs="Arial"/>
+          <w:sz w:val="22"/>
+          <w:szCs w:val="22"/>
+        </w:rPr>
+        <w:t>a fim</w:t>
+      </w:r>
+      <w:r>
+        <w:rPr>
+          <w:rFonts w:ascii="Arial" w:hAnsi="Arial" w:cs="Arial"/>
+          <w:sz w:val="22"/>
+          <w:szCs w:val="22"/>
+        </w:rPr>
+        <w:t xml:space="preserve"> de facilitar seu uso no cotidiano. O nosso software </w:t>
       </w:r>
       <w:r>
         <w:rPr>
@@ -1008,7 +1181,23 @@
           <w:sz w:val="22"/>
           <w:szCs w:val="22"/>
         </w:rPr>
-        <w:t xml:space="preserve"> tem de ter um sistema especifico </w:t>
+        <w:t xml:space="preserve"> tem de ter um sistema </w:t>
+      </w:r>
+      <w:r>
+        <w:rPr>
+          <w:rFonts w:ascii="Arial" w:hAnsi="Arial" w:cs="Arial"/>
+          <w:sz w:val="22"/>
+          <w:szCs w:val="22"/>
+        </w:rPr>
+        <w:t>específico</w:t>
+      </w:r>
+      <w:r>
+        <w:rPr>
+          <w:rFonts w:ascii="Arial" w:hAnsi="Arial" w:cs="Arial"/>
+          <w:sz w:val="22"/>
+          <w:szCs w:val="22"/>
+        </w:rPr>
+        <w:t xml:space="preserve"> </w:t>
       </w:r>
       <w:r>
         <w:rPr>
@@ -1096,7 +1285,15 @@
           <w:sz w:val="22"/>
           <w:szCs w:val="22"/>
         </w:rPr>
-        <w:t>. Dessa forma</w:t>
+        <w:t xml:space="preserve">. Dessa </w:t>
+      </w:r>
+      <w:r>
+        <w:rPr>
+          <w:rFonts w:ascii="Arial" w:hAnsi="Arial" w:cs="Arial"/>
+          <w:sz w:val="22"/>
+          <w:szCs w:val="22"/>
+        </w:rPr>
+        <w:t>maneira,</w:t>
       </w:r>
       <w:r>
         <w:rPr>
@@ -1129,112 +1326,48 @@
     </w:p>
     <w:p>
       <w:pPr>
-        <w:jc w:val="both"/>
-        <w:outlineLvl w:val="0"/>
-        <w:rPr>
-          <w:rFonts w:ascii="Arial" w:hAnsi="Arial" w:cs="Arial"/>
-          <w:b/>
-        </w:rPr>
-      </w:pPr>
-      <w:r>
-        <w:rPr>
-          <w:rFonts w:ascii="Arial" w:hAnsi="Arial" w:cs="Arial"/>
-          <w:b/>
-        </w:rPr>
-        <w:t xml:space="preserve">2. </w:t>
-      </w:r>
-      <w:r>
-        <w:rPr>
-          <w:rFonts w:ascii="Arial" w:hAnsi="Arial" w:cs="Arial"/>
-          <w:b/>
-        </w:rPr>
-        <w:t>DESENVOLVIMENTO</w:t>
-      </w:r>
-    </w:p>
-    <w:p>
-      <w:pPr>
-        <w:jc w:val="both"/>
-        <w:rPr>
-          <w:rFonts w:ascii="Arial" w:hAnsi="Arial" w:cs="Arial"/>
-          <w:b/>
-        </w:rPr>
-      </w:pPr>
-    </w:p>
-    <w:p>
-      <w:pPr>
         <w:spacing w:line="360" w:lineRule="auto"/>
         <w:ind w:firstLine="851"/>
         <w:jc w:val="both"/>
         <w:rPr>
-          <w:rFonts w:ascii="Arial" w:eastAsia="Arial" w:hAnsi="Arial" w:cs="Arial"/>
-          <w:sz w:val="22"/>
-          <w:szCs w:val="22"/>
-        </w:rPr>
-      </w:pPr>
-      <w:r>
-        <w:rPr>
-          <w:rFonts w:ascii="Arial" w:eastAsia="Arial" w:hAnsi="Arial" w:cs="Arial"/>
-          <w:sz w:val="22"/>
-          <w:szCs w:val="22"/>
-        </w:rPr>
-        <w:t xml:space="preserve">Para este projeto nós desenvolvemos um software </w:t>
-      </w:r>
-      <w:r>
-        <w:rPr>
-          <w:rFonts w:ascii="Arial" w:eastAsia="Arial" w:hAnsi="Arial" w:cs="Arial"/>
-          <w:sz w:val="22"/>
-          <w:szCs w:val="22"/>
-        </w:rPr>
-        <w:t>mobile de gestão de horas complementares</w:t>
-      </w:r>
-      <w:r>
-        <w:rPr>
-          <w:rFonts w:ascii="Arial" w:eastAsia="Arial" w:hAnsi="Arial" w:cs="Arial"/>
-          <w:sz w:val="22"/>
-          <w:szCs w:val="22"/>
-        </w:rPr>
-        <w:t xml:space="preserve"> desenvolvido em Android nativo utilizando a linguagem kotlin</w:t>
-      </w:r>
-      <w:r>
-        <w:rPr>
-          <w:rFonts w:ascii="Arial" w:eastAsia="Arial" w:hAnsi="Arial" w:cs="Arial"/>
-          <w:sz w:val="22"/>
-          <w:szCs w:val="22"/>
-        </w:rPr>
-        <w:t xml:space="preserve">. Ademais, </w:t>
-      </w:r>
-      <w:r>
-        <w:rPr>
-          <w:rFonts w:ascii="Arial" w:eastAsia="Arial" w:hAnsi="Arial" w:cs="Arial"/>
-          <w:sz w:val="22"/>
-          <w:szCs w:val="22"/>
-        </w:rPr>
-        <w:t>p</w:t>
-      </w:r>
-      <w:r>
-        <w:rPr>
-          <w:rFonts w:ascii="Arial" w:eastAsia="Arial" w:hAnsi="Arial" w:cs="Arial"/>
-          <w:sz w:val="22"/>
-          <w:szCs w:val="22"/>
-        </w:rPr>
-        <w:t>ara nos auxiliar no desenvolvimento nos utilizamo</w:t>
-      </w:r>
-      <w:r>
-        <w:rPr>
-          <w:rFonts w:ascii="Arial" w:eastAsia="Arial" w:hAnsi="Arial" w:cs="Arial"/>
-          <w:sz w:val="22"/>
-          <w:szCs w:val="22"/>
-        </w:rPr>
-        <w:t>s a IDE Android Studio</w:t>
-      </w:r>
-      <w:r>
-        <w:rPr>
-          <w:rFonts w:ascii="Arial" w:eastAsia="Arial" w:hAnsi="Arial" w:cs="Arial"/>
-          <w:sz w:val="22"/>
-          <w:szCs w:val="22"/>
-        </w:rPr>
-        <w:t>.</w:t>
-      </w:r>
+          <w:rFonts w:ascii="Arial" w:hAnsi="Arial" w:cs="Arial"/>
+          <w:sz w:val="22"/>
+          <w:szCs w:val="22"/>
+        </w:rPr>
+      </w:pPr>
+    </w:p>
+    <w:p>
+      <w:pPr>
+        <w:jc w:val="both"/>
+        <w:outlineLvl w:val="0"/>
+        <w:rPr>
+          <w:rFonts w:ascii="Arial" w:hAnsi="Arial" w:cs="Arial"/>
+          <w:b/>
+        </w:rPr>
+      </w:pPr>
+      <w:r>
+        <w:rPr>
+          <w:rFonts w:ascii="Arial" w:hAnsi="Arial" w:cs="Arial"/>
+          <w:b/>
+        </w:rPr>
+        <w:t xml:space="preserve">2. </w:t>
+      </w:r>
+      <w:r>
+        <w:rPr>
+          <w:rFonts w:ascii="Arial" w:hAnsi="Arial" w:cs="Arial"/>
+          <w:b/>
+        </w:rPr>
+        <w:t>DESENVOLVIMENTO</w:t>
+      </w:r>
+    </w:p>
+    <w:p>
+      <w:pPr>
+        <w:jc w:val="both"/>
+        <w:rPr>
+          <w:rFonts w:ascii="Arial" w:hAnsi="Arial" w:cs="Arial"/>
+          <w:b/>
+        </w:rPr>
+      </w:pPr>
     </w:p>
     <w:p>
       <w:pPr>
@@ -1253,23 +1386,119 @@
           <w:sz w:val="22"/>
           <w:szCs w:val="22"/>
         </w:rPr>
-        <w:t>Além disso, no processo de desenvolvimento nós utilizamos diagramas baseados na UML para definirmos de forma mais concreta o que o sistema deverá conter, para desta forma, sermos mais produtivos no desenvolvimento. Os diagramas utilizados foram o diagrama de casos de uso, diagrama de entidade relacionamento (DER)</w:t>
-      </w:r>
-      <w:r>
-        <w:rPr>
-          <w:rFonts w:ascii="Arial" w:eastAsia="Arial" w:hAnsi="Arial" w:cs="Arial"/>
-          <w:sz w:val="22"/>
-          <w:szCs w:val="22"/>
-        </w:rPr>
-        <w:t>, diagrama de classes</w:t>
-      </w:r>
-      <w:r>
-        <w:rPr>
-          <w:rFonts w:ascii="Arial" w:eastAsia="Arial" w:hAnsi="Arial" w:cs="Arial"/>
-          <w:sz w:val="22"/>
-          <w:szCs w:val="22"/>
-        </w:rPr>
-        <w:t xml:space="preserve"> entre outros.</w:t>
+        <w:t xml:space="preserve">Para este projeto nós desenvolvemos um software </w:t>
+      </w:r>
+      <w:r>
+        <w:rPr>
+          <w:rFonts w:ascii="Arial" w:eastAsia="Arial" w:hAnsi="Arial" w:cs="Arial"/>
+          <w:sz w:val="22"/>
+          <w:szCs w:val="22"/>
+        </w:rPr>
+        <w:t>mobile de gestão de horas complementares</w:t>
+      </w:r>
+      <w:r>
+        <w:rPr>
+          <w:rFonts w:ascii="Arial" w:eastAsia="Arial" w:hAnsi="Arial" w:cs="Arial"/>
+          <w:sz w:val="22"/>
+          <w:szCs w:val="22"/>
+        </w:rPr>
+        <w:t xml:space="preserve"> desenvolvido em Android nativo utilizando a linguagem </w:t>
+      </w:r>
+      <w:r>
+        <w:rPr>
+          <w:rFonts w:ascii="Arial" w:eastAsia="Arial" w:hAnsi="Arial" w:cs="Arial"/>
+          <w:sz w:val="22"/>
+          <w:szCs w:val="22"/>
+        </w:rPr>
+        <w:t>Kotlin</w:t>
+      </w:r>
+      <w:r>
+        <w:rPr>
+          <w:rFonts w:ascii="Arial" w:eastAsia="Arial" w:hAnsi="Arial" w:cs="Arial"/>
+          <w:sz w:val="22"/>
+          <w:szCs w:val="22"/>
+        </w:rPr>
+        <w:t>, também desenvolvemos uma API em C# para comunicação com o banco de dados</w:t>
+      </w:r>
+      <w:r>
+        <w:rPr>
+          <w:rFonts w:ascii="Arial" w:eastAsia="Arial" w:hAnsi="Arial" w:cs="Arial"/>
+          <w:sz w:val="22"/>
+          <w:szCs w:val="22"/>
+        </w:rPr>
+        <w:t xml:space="preserve">. Ademais, </w:t>
+      </w:r>
+      <w:r>
+        <w:rPr>
+          <w:rFonts w:ascii="Arial" w:eastAsia="Arial" w:hAnsi="Arial" w:cs="Arial"/>
+          <w:sz w:val="22"/>
+          <w:szCs w:val="22"/>
+        </w:rPr>
+        <w:t>p</w:t>
+      </w:r>
+      <w:r>
+        <w:rPr>
+          <w:rFonts w:ascii="Arial" w:eastAsia="Arial" w:hAnsi="Arial" w:cs="Arial"/>
+          <w:sz w:val="22"/>
+          <w:szCs w:val="22"/>
+        </w:rPr>
+        <w:t>ara nos auxiliar no desenvolvimento nos utilizamo</w:t>
+      </w:r>
+      <w:r>
+        <w:rPr>
+          <w:rFonts w:ascii="Arial" w:eastAsia="Arial" w:hAnsi="Arial" w:cs="Arial"/>
+          <w:sz w:val="22"/>
+          <w:szCs w:val="22"/>
+        </w:rPr>
+        <w:t>s a</w:t>
+      </w:r>
+      <w:r>
+        <w:rPr>
+          <w:rFonts w:ascii="Arial" w:eastAsia="Arial" w:hAnsi="Arial" w:cs="Arial"/>
+          <w:sz w:val="22"/>
+          <w:szCs w:val="22"/>
+        </w:rPr>
+        <w:t>s</w:t>
+      </w:r>
+      <w:r>
+        <w:rPr>
+          <w:rFonts w:ascii="Arial" w:eastAsia="Arial" w:hAnsi="Arial" w:cs="Arial"/>
+          <w:sz w:val="22"/>
+          <w:szCs w:val="22"/>
+        </w:rPr>
+        <w:t xml:space="preserve"> IDE</w:t>
+      </w:r>
+      <w:r>
+        <w:rPr>
+          <w:rFonts w:ascii="Arial" w:eastAsia="Arial" w:hAnsi="Arial" w:cs="Arial"/>
+          <w:sz w:val="22"/>
+          <w:szCs w:val="22"/>
+        </w:rPr>
+        <w:t>s</w:t>
+      </w:r>
+      <w:r>
+        <w:rPr>
+          <w:rFonts w:ascii="Arial" w:eastAsia="Arial" w:hAnsi="Arial" w:cs="Arial"/>
+          <w:sz w:val="22"/>
+          <w:szCs w:val="22"/>
+        </w:rPr>
+        <w:t xml:space="preserve"> Android Studio</w:t>
+      </w:r>
+      <w:r>
+        <w:rPr>
+          <w:rFonts w:ascii="Arial" w:eastAsia="Arial" w:hAnsi="Arial" w:cs="Arial"/>
+          <w:sz w:val="22"/>
+          <w:szCs w:val="22"/>
+        </w:rPr>
+        <w:t>, Visual Studio e o editor de código fonte Visual Studio Code</w:t>
+      </w:r>
+      <w:r>
+        <w:rPr>
+          <w:rFonts w:ascii="Arial" w:eastAsia="Arial" w:hAnsi="Arial" w:cs="Arial"/>
+          <w:sz w:val="22"/>
+          <w:szCs w:val="22"/>
+        </w:rPr>
+        <w:t>.</w:t>
       </w:r>
     </w:p>
     <w:p>
@@ -1289,58 +1518,24 @@
           <w:sz w:val="22"/>
           <w:szCs w:val="22"/>
         </w:rPr>
-        <w:t xml:space="preserve">No tópico de desenvolvimento abordaremos no Tópico 2.1 o PMCanvas do projeto, no 2.2 veremos a análise de concorrência feita em um software com intuito parecido ao </w:t>
-      </w:r>
-      <w:r>
-        <w:rPr>
-          <w:rFonts w:ascii="Arial" w:eastAsia="Arial" w:hAnsi="Arial" w:cs="Arial"/>
-          <w:sz w:val="22"/>
-          <w:szCs w:val="22"/>
-        </w:rPr>
-        <w:t>DaHora</w:t>
-      </w:r>
-      <w:r>
-        <w:rPr>
-          <w:rFonts w:ascii="Arial" w:eastAsia="Arial" w:hAnsi="Arial" w:cs="Arial"/>
-          <w:sz w:val="22"/>
-          <w:szCs w:val="22"/>
-        </w:rPr>
-        <w:t>. Nos tópicos 2.4 e 2.5 veremos respectivamente os requisitos funcionais e não funcionais do programa. No 2.6 as regras de negócios da aplicação. Enquanto, nos tópicos 2.8 e 2.9 veremos o diagrama de casos de uso e a descrição de casos de uso do sistema. E por fim no tópico 2.10 o diagrama de entidade-relacionamento.</w:t>
-      </w:r>
-    </w:p>
-    <w:p>
-      <w:pPr>
-        <w:jc w:val="both"/>
-        <w:outlineLvl w:val="0"/>
-        <w:rPr>
-          <w:rFonts w:ascii="Arial" w:hAnsi="Arial" w:cs="Arial"/>
-          <w:b/>
-        </w:rPr>
-      </w:pPr>
-    </w:p>
-    <w:p>
-      <w:pPr>
-        <w:jc w:val="both"/>
-        <w:outlineLvl w:val="0"/>
-        <w:rPr>
-          <w:rFonts w:ascii="Arial" w:hAnsi="Arial" w:cs="Arial"/>
-        </w:rPr>
-      </w:pPr>
-      <w:r>
-        <w:rPr>
-          <w:rFonts w:ascii="Arial" w:hAnsi="Arial" w:cs="Arial"/>
-        </w:rPr>
-        <w:t xml:space="preserve">2.1 PMCANVAS </w:t>
-      </w:r>
-    </w:p>
-    <w:p>
-      <w:pPr>
-        <w:jc w:val="both"/>
-        <w:rPr>
-          <w:rFonts w:ascii="Arial" w:hAnsi="Arial" w:cs="Arial"/>
-          <w:b/>
-        </w:rPr>
-      </w:pPr>
+        <w:t>Além disso, no processo de desenvolvimento nós utilizamos diagramas baseados na UML para definirmos de forma mais concreta o que o sistema deverá conter, para desta forma, sermos mais produtivos no desenvolvimento. Os diagramas utilizados foram o diagrama de casos de uso, diagrama de entidade relacionamento (DER)</w:t>
+      </w:r>
+      <w:r>
+        <w:rPr>
+          <w:rFonts w:ascii="Arial" w:eastAsia="Arial" w:hAnsi="Arial" w:cs="Arial"/>
+          <w:sz w:val="22"/>
+          <w:szCs w:val="22"/>
+        </w:rPr>
+        <w:t>, diagrama de classes</w:t>
+      </w:r>
+      <w:r>
+        <w:rPr>
+          <w:rFonts w:ascii="Arial" w:eastAsia="Arial" w:hAnsi="Arial" w:cs="Arial"/>
+          <w:sz w:val="22"/>
+          <w:szCs w:val="22"/>
+        </w:rPr>
+        <w:t xml:space="preserve"> entre outros.</w:t>
+      </w:r>
     </w:p>
     <w:p>
       <w:pPr>
@@ -1359,6 +1554,76 @@
           <w:sz w:val="22"/>
           <w:szCs w:val="22"/>
         </w:rPr>
+        <w:t xml:space="preserve">No tópico de desenvolvimento abordaremos no Tópico 2.1 o PMCanvas do projeto, no 2.2 veremos a análise de concorrência feita em um software com intuito parecido ao </w:t>
+      </w:r>
+      <w:r>
+        <w:rPr>
+          <w:rFonts w:ascii="Arial" w:eastAsia="Arial" w:hAnsi="Arial" w:cs="Arial"/>
+          <w:sz w:val="22"/>
+          <w:szCs w:val="22"/>
+        </w:rPr>
+        <w:t>DaHora</w:t>
+      </w:r>
+      <w:r>
+        <w:rPr>
+          <w:rFonts w:ascii="Arial" w:eastAsia="Arial" w:hAnsi="Arial" w:cs="Arial"/>
+          <w:sz w:val="22"/>
+          <w:szCs w:val="22"/>
+        </w:rPr>
+        <w:t>. Nos tópicos 2.4 e 2.5 veremos respectivamente os requisitos funcionais e não funcionais do programa. No 2.6 as regras de negócios da aplicação. Enquanto, nos tópicos 2.8 e 2.9 veremos o diagrama de casos de uso e a descrição de casos de uso do sistema. E por fim no tópico 2.10 o diagrama de entidade-relacionamento.</w:t>
+      </w:r>
+    </w:p>
+    <w:p>
+      <w:pPr>
+        <w:jc w:val="both"/>
+        <w:outlineLvl w:val="0"/>
+        <w:rPr>
+          <w:rFonts w:ascii="Arial" w:hAnsi="Arial" w:cs="Arial"/>
+          <w:b/>
+        </w:rPr>
+      </w:pPr>
+    </w:p>
+    <w:p>
+      <w:pPr>
+        <w:jc w:val="both"/>
+        <w:outlineLvl w:val="0"/>
+        <w:rPr>
+          <w:rFonts w:ascii="Arial" w:hAnsi="Arial" w:cs="Arial"/>
+        </w:rPr>
+      </w:pPr>
+      <w:r>
+        <w:rPr>
+          <w:rFonts w:ascii="Arial" w:hAnsi="Arial" w:cs="Arial"/>
+        </w:rPr>
+        <w:t xml:space="preserve">2.1 PMCANVAS </w:t>
+      </w:r>
+    </w:p>
+    <w:p>
+      <w:pPr>
+        <w:jc w:val="both"/>
+        <w:rPr>
+          <w:rFonts w:ascii="Arial" w:hAnsi="Arial" w:cs="Arial"/>
+          <w:b/>
+        </w:rPr>
+      </w:pPr>
+    </w:p>
+    <w:p>
+      <w:pPr>
+        <w:spacing w:line="360" w:lineRule="auto"/>
+        <w:ind w:firstLine="851"/>
+        <w:jc w:val="both"/>
+        <w:rPr>
+          <w:rFonts w:ascii="Arial" w:eastAsia="Arial" w:hAnsi="Arial" w:cs="Arial"/>
+          <w:sz w:val="22"/>
+          <w:szCs w:val="22"/>
+        </w:rPr>
+      </w:pPr>
+      <w:r>
+        <w:rPr>
+          <w:rFonts w:ascii="Arial" w:eastAsia="Arial" w:hAnsi="Arial" w:cs="Arial"/>
+          <w:sz w:val="22"/>
+          <w:szCs w:val="22"/>
+        </w:rPr>
         <w:t>Para organização do projeto foi utilizado o Project Model Canvas (PMCanvas) que é uma metodologia de gerenciamento de projetos focada na agilidade e flexibilidade</w:t>
       </w:r>
       <w:r>
@@ -1375,7 +1640,6 @@
           <w:sz w:val="22"/>
           <w:szCs w:val="22"/>
         </w:rPr>
-        <w:lastRenderedPageBreak/>
         <w:t>podendo ser aplicado no desenvolvimento de diversos tipos de projetos o PMCanvas foi</w:t>
       </w:r>
       <w:r>
@@ -1712,7 +1976,16 @@
           <w:sz w:val="22"/>
           <w:szCs w:val="22"/>
         </w:rPr>
-        <w:t>Sob tal ótica, observa-se que é fulcral realizar a análise de concorrência para analisar os pontos fortes e fracos das empresas concorrentes e dessa forma conseguir moldar o seu negócio de maneira que o público alvo receba e usufrua de seu produto da melhor forma possível. Dessa forma, o seu negócio poderá ter mais chances de alcançar o sucesso.</w:t>
+        <w:t xml:space="preserve">Sob tal ótica, observa-se que é fulcral realizar a análise de concorrência para analisar os pontos fortes e fracos das empresas concorrentes e dessa forma conseguir </w:t>
+      </w:r>
+      <w:r>
+        <w:rPr>
+          <w:rFonts w:ascii="Arial" w:eastAsia="Arial" w:hAnsi="Arial" w:cs="Arial"/>
+          <w:sz w:val="22"/>
+          <w:szCs w:val="22"/>
+        </w:rPr>
+        <w:lastRenderedPageBreak/>
+        <w:t>moldar o seu negócio de maneira que o público alvo receba e usufrua de seu produto da melhor forma possível. Dessa forma, o seu negócio poderá ter mais chances de alcançar o sucesso.</w:t>
       </w:r>
     </w:p>
     <w:p>
@@ -1730,7 +2003,6 @@
           <w:sz w:val="22"/>
           <w:szCs w:val="22"/>
         </w:rPr>
-        <w:lastRenderedPageBreak/>
         <w:t>Foi realizado a análise de um software, que apresenta funcionalidades similares as do projeto que estamos desenvolvendo, que será apresentado no tópico 2.2.1</w:t>
       </w:r>
       <w:r>
@@ -2281,6 +2553,7 @@
           <w:sz w:val="22"/>
           <w:szCs w:val="22"/>
         </w:rPr>
+        <w:lastRenderedPageBreak/>
         <w:t xml:space="preserve">Foram identificados os seguintes pontos negativos no produto </w:t>
       </w:r>
       <w:r>
@@ -2948,6 +3221,7 @@
           <w:sz w:val="22"/>
           <w:szCs w:val="22"/>
         </w:rPr>
+        <w:lastRenderedPageBreak/>
         <w:t>Não possuem versão para vendedores</w:t>
       </w:r>
       <w:r>
@@ -3006,7 +3280,6 @@
         <w:rPr>
           <w:rFonts w:ascii="Arial" w:hAnsi="Arial" w:cs="Arial"/>
         </w:rPr>
-        <w:lastRenderedPageBreak/>
         <w:t>2.</w:t>
       </w:r>
       <w:r>
@@ -3049,6 +3322,25 @@
         </w:rPr>
         <w:t>De acordo com o autor VEYRAT Modelagem de processos de negócios é a representação gráfica do processo e todos os seus passos. Faz parte de uma metodologia chamada Business Process Management – Gerenciamento de Processos de Negócios – e é essencial para o crescimento de uma empresa.</w:t>
       </w:r>
+      <w:r>
+        <w:rPr>
+          <w:rFonts w:ascii="Arial" w:hAnsi="Arial" w:cs="Arial"/>
+          <w:sz w:val="22"/>
+          <w:szCs w:val="22"/>
+        </w:rPr>
+        <w:t xml:space="preserve"> A seguir na figura XQDL está sendo representado o modelo de processo de negócio da nossa aplicação.</w:t>
+      </w:r>
+    </w:p>
+    <w:p>
+      <w:pPr>
+        <w:spacing w:line="360" w:lineRule="auto"/>
+        <w:ind w:firstLine="851"/>
+        <w:rPr>
+          <w:rFonts w:ascii="Arial" w:hAnsi="Arial" w:cs="Arial"/>
+          <w:sz w:val="22"/>
+          <w:szCs w:val="22"/>
+        </w:rPr>
+      </w:pPr>
     </w:p>
     <w:p>
       <w:pPr>
@@ -3176,8 +3468,46 @@
           <w:sz w:val="20"/>
           <w:szCs w:val="20"/>
         </w:rPr>
-        <w:t>FONTE: OS AUTORES (2021)</w:t>
-      </w:r>
+        <w:t>FONTE: OS AUTORES (202</w:t>
+      </w:r>
+      <w:r>
+        <w:rPr>
+          <w:rFonts w:ascii="Arial" w:eastAsia="Arial" w:hAnsi="Arial" w:cs="Arial"/>
+          <w:sz w:val="20"/>
+          <w:szCs w:val="20"/>
+        </w:rPr>
+        <w:t>2</w:t>
+      </w:r>
+      <w:r>
+        <w:rPr>
+          <w:rFonts w:ascii="Arial" w:eastAsia="Arial" w:hAnsi="Arial" w:cs="Arial"/>
+          <w:sz w:val="20"/>
+          <w:szCs w:val="20"/>
+        </w:rPr>
+        <w:t>)</w:t>
+      </w:r>
+    </w:p>
+    <w:p>
+      <w:pPr>
+        <w:outlineLvl w:val="0"/>
+        <w:rPr>
+          <w:rFonts w:ascii="Arial" w:hAnsi="Arial" w:cs="Arial"/>
+          <w:color w:val="000000"/>
+          <w:sz w:val="20"/>
+          <w:szCs w:val="20"/>
+        </w:rPr>
+      </w:pPr>
+    </w:p>
+    <w:p>
+      <w:pPr>
+        <w:outlineLvl w:val="0"/>
+        <w:rPr>
+          <w:rFonts w:ascii="Arial" w:hAnsi="Arial" w:cs="Arial"/>
+          <w:color w:val="000000"/>
+          <w:sz w:val="20"/>
+          <w:szCs w:val="20"/>
+        </w:rPr>
+      </w:pPr>
     </w:p>
     <w:p>
       <w:pPr>
@@ -3262,7 +3592,16 @@
           <w:sz w:val="22"/>
           <w:szCs w:val="22"/>
         </w:rPr>
-        <w:t>É fundamental para qualquer sistema o levantamento de requisitos e sua organização, o levantamento de requisitos na maioria das vezes é feito no início do processo de desenvolvimento, é ele que guia todo o resto do desenvolvimento. Além disso, é importante ressaltar que todo requisito funcional precisa ter ao menos um requisito não funcional relacionado a ele, os requisitos não funcionais serão vistos no item 2.5</w:t>
+        <w:lastRenderedPageBreak/>
+        <w:t xml:space="preserve">É fundamental para qualquer sistema o levantamento de requisitos e sua organização, o levantamento de requisitos na maioria das vezes é feito no início do processo de desenvolvimento, é ele que guia todo o resto do desenvolvimento. Além disso, é importante ressaltar que todo requisito funcional precisa ter ao menos um requisito não funcional relacionado a ele, os requisitos não funcionais serão vistos no item </w:t>
+      </w:r>
+      <w:r>
+        <w:rPr>
+          <w:rFonts w:ascii="Arial" w:hAnsi="Arial" w:cs="Arial"/>
+          <w:sz w:val="22"/>
+          <w:szCs w:val="22"/>
+        </w:rPr>
+        <w:t>XQDL</w:t>
       </w:r>
     </w:p>
     <w:p>
@@ -3331,7 +3670,6 @@
                 <w:sz w:val="20"/>
                 <w:szCs w:val="20"/>
               </w:rPr>
-              <w:lastRenderedPageBreak/>
               <w:t>Requisitos Funcionais</w:t>
             </w:r>
           </w:p>
@@ -3392,15 +3730,15 @@
                 <w:sz w:val="20"/>
                 <w:szCs w:val="20"/>
               </w:rPr>
-              <w:t xml:space="preserve">RF1 Cadastrar </w:t>
-            </w:r>
-            <w:r>
-              <w:rPr>
-                <w:rFonts w:ascii="Arial" w:hAnsi="Arial" w:cs="Arial"/>
-                <w:sz w:val="20"/>
-                <w:szCs w:val="20"/>
-              </w:rPr>
-              <w:t>Comprador</w:t>
+              <w:t xml:space="preserve">RF1 </w:t>
+            </w:r>
+            <w:r>
+              <w:rPr>
+                <w:rFonts w:ascii="Arial" w:hAnsi="Arial" w:cs="Arial"/>
+                <w:sz w:val="20"/>
+                <w:szCs w:val="20"/>
+              </w:rPr>
+              <w:t>Gerar Requerimento</w:t>
             </w:r>
           </w:p>
         </w:tc>
@@ -3425,7 +3763,55 @@
                 <w:sz w:val="20"/>
                 <w:szCs w:val="20"/>
               </w:rPr>
-              <w:t>O sistema deve permitir o cadastro de compradores</w:t>
+              <w:t xml:space="preserve">O </w:t>
+            </w:r>
+            <w:r>
+              <w:rPr>
+                <w:rFonts w:ascii="Arial" w:hAnsi="Arial" w:cs="Arial"/>
+                <w:sz w:val="20"/>
+                <w:szCs w:val="20"/>
+              </w:rPr>
+              <w:t xml:space="preserve">aluno deve ser capaz de gerar requerimentos, onde ele deverá informar os campos: </w:t>
+            </w:r>
+            <w:r>
+              <w:rPr>
+                <w:rFonts w:ascii="Arial" w:hAnsi="Arial" w:cs="Arial"/>
+                <w:sz w:val="20"/>
+                <w:szCs w:val="20"/>
+              </w:rPr>
+              <w:t>Título</w:t>
+            </w:r>
+            <w:r>
+              <w:rPr>
+                <w:rFonts w:ascii="Arial" w:hAnsi="Arial" w:cs="Arial"/>
+                <w:sz w:val="20"/>
+                <w:szCs w:val="20"/>
+              </w:rPr>
+              <w:t xml:space="preserve">, data de </w:t>
+            </w:r>
+            <w:r>
+              <w:rPr>
+                <w:rFonts w:ascii="Arial" w:hAnsi="Arial" w:cs="Arial"/>
+                <w:sz w:val="20"/>
+                <w:szCs w:val="20"/>
+              </w:rPr>
+              <w:t>início</w:t>
+            </w:r>
+            <w:r>
+              <w:rPr>
+                <w:rFonts w:ascii="Arial" w:hAnsi="Arial" w:cs="Arial"/>
+                <w:sz w:val="20"/>
+                <w:szCs w:val="20"/>
+              </w:rPr>
+              <w:t xml:space="preserve"> da atividade, data de fim da atividade, carga horária, comentários sobre a atividade, nome da instituição que a atividade será realizada.</w:t>
+            </w:r>
+            <w:r>
+              <w:rPr>
+                <w:rFonts w:ascii="Arial" w:hAnsi="Arial" w:cs="Arial"/>
+                <w:sz w:val="20"/>
+                <w:szCs w:val="20"/>
+              </w:rPr>
+              <w:t xml:space="preserve"> Onde após ser criado o requerimento será enviado para o coordenador do respectivo curso avaliá-lo.</w:t>
             </w:r>
           </w:p>
         </w:tc>
@@ -3479,7 +3865,7 @@
                 <w:sz w:val="20"/>
                 <w:szCs w:val="20"/>
               </w:rPr>
-              <w:t>Cadastrar fornecedor</w:t>
+              <w:t>Consultar requerimentos solicitados</w:t>
             </w:r>
           </w:p>
         </w:tc>
@@ -3512,7 +3898,15 @@
                 <w:sz w:val="20"/>
                 <w:szCs w:val="20"/>
               </w:rPr>
-              <w:t>o cadastro de fornecedores com diversas informações como CNPJ, contato entre outros.</w:t>
+              <w:t>ao aluno consultar os requerimentos que ele já criou e suas respectivas situações, além das informações sobre as suas datas de criação e aprovações</w:t>
+            </w:r>
+            <w:r>
+              <w:rPr>
+                <w:rFonts w:ascii="Arial" w:hAnsi="Arial" w:cs="Arial"/>
+                <w:sz w:val="20"/>
+                <w:szCs w:val="20"/>
+              </w:rPr>
+              <w:t>.</w:t>
             </w:r>
           </w:p>
         </w:tc>
@@ -3566,15 +3960,7 @@
                 <w:sz w:val="20"/>
                 <w:szCs w:val="20"/>
               </w:rPr>
-              <w:t>Manter</w:t>
-            </w:r>
-            <w:r>
-              <w:rPr>
-                <w:rFonts w:ascii="Arial" w:hAnsi="Arial" w:cs="Arial"/>
-                <w:sz w:val="20"/>
-                <w:szCs w:val="20"/>
-              </w:rPr>
-              <w:t xml:space="preserve"> Cotação</w:t>
+              <w:t>Consultar quantidade de horas complementares</w:t>
             </w:r>
           </w:p>
         </w:tc>
@@ -3607,7 +3993,39 @@
                 <w:sz w:val="20"/>
                 <w:szCs w:val="20"/>
               </w:rPr>
-              <w:t>comprador salvar as cotações de cada item com base no valor ofertado por cada fornecedor</w:t>
+              <w:t xml:space="preserve">aluno consultar o </w:t>
+            </w:r>
+            <w:r>
+              <w:rPr>
+                <w:rFonts w:ascii="Arial" w:hAnsi="Arial" w:cs="Arial"/>
+                <w:sz w:val="20"/>
+                <w:szCs w:val="20"/>
+              </w:rPr>
+              <w:t>número</w:t>
+            </w:r>
+            <w:r>
+              <w:rPr>
+                <w:rFonts w:ascii="Arial" w:hAnsi="Arial" w:cs="Arial"/>
+                <w:sz w:val="20"/>
+                <w:szCs w:val="20"/>
+              </w:rPr>
+              <w:t xml:space="preserve"> consolidado de horas complementares que </w:t>
+            </w:r>
+            <w:r>
+              <w:rPr>
+                <w:rFonts w:ascii="Arial" w:hAnsi="Arial" w:cs="Arial"/>
+                <w:sz w:val="20"/>
+                <w:szCs w:val="20"/>
+              </w:rPr>
+              <w:t>ele</w:t>
+            </w:r>
+            <w:r>
+              <w:rPr>
+                <w:rFonts w:ascii="Arial" w:hAnsi="Arial" w:cs="Arial"/>
+                <w:sz w:val="20"/>
+                <w:szCs w:val="20"/>
+              </w:rPr>
+              <w:t xml:space="preserve"> já realizou.</w:t>
             </w:r>
           </w:p>
         </w:tc>
@@ -3636,7 +4054,15 @@
                 <w:sz w:val="20"/>
                 <w:szCs w:val="20"/>
               </w:rPr>
-              <w:t>RF4 Gerar Ordem de fornecimento</w:t>
+              <w:t xml:space="preserve">RF4 </w:t>
+            </w:r>
+            <w:r>
+              <w:rPr>
+                <w:rFonts w:ascii="Arial" w:hAnsi="Arial" w:cs="Arial"/>
+                <w:sz w:val="20"/>
+                <w:szCs w:val="20"/>
+              </w:rPr>
+              <w:t>Consultar histórico de requerimentos</w:t>
             </w:r>
           </w:p>
         </w:tc>
@@ -3660,23 +4086,7 @@
                 <w:sz w:val="20"/>
                 <w:szCs w:val="20"/>
               </w:rPr>
-              <w:t xml:space="preserve">Após salvar as cotações dos itens do pedido o comprador poderá gerar a ordem de fornecimento formalizando o pedido com </w:t>
-            </w:r>
-            <w:r>
-              <w:rPr>
-                <w:rFonts w:ascii="Arial" w:hAnsi="Arial" w:cs="Arial"/>
-                <w:sz w:val="20"/>
-                <w:szCs w:val="20"/>
-              </w:rPr>
-              <w:t>várias</w:t>
-            </w:r>
-            <w:r>
-              <w:rPr>
-                <w:rFonts w:ascii="Arial" w:hAnsi="Arial" w:cs="Arial"/>
-                <w:sz w:val="20"/>
-                <w:szCs w:val="20"/>
-              </w:rPr>
-              <w:t xml:space="preserve"> informações como o saldo do pedido, data de entrega, valor entre outros.</w:t>
+              <w:t>O sistema deve possibilitar aos coordenadores de curso, consultarem o histórico de todos os requerimento já criados pelos alunos do seu curso incluindo os que já foram aprovados e os que ainda não foram.</w:t>
             </w:r>
           </w:p>
         </w:tc>
@@ -3705,7 +4115,15 @@
                 <w:sz w:val="20"/>
                 <w:szCs w:val="20"/>
               </w:rPr>
-              <w:t>RF5 Integrar nota fiscal</w:t>
+              <w:t xml:space="preserve">RF5 </w:t>
+            </w:r>
+            <w:r>
+              <w:rPr>
+                <w:rFonts w:ascii="Arial" w:hAnsi="Arial" w:cs="Arial"/>
+                <w:sz w:val="20"/>
+                <w:szCs w:val="20"/>
+              </w:rPr>
+              <w:t>Aprovar requerimento</w:t>
             </w:r>
           </w:p>
         </w:tc>
@@ -3729,7 +4147,47 @@
                 <w:sz w:val="20"/>
                 <w:szCs w:val="20"/>
               </w:rPr>
-              <w:t>O sistema possibilitará a integração de notas fiscais consumindo assim o saldo da ordem de fornecimento dos itens da nota.</w:t>
+              <w:t>O sistema possibilitará a</w:t>
+            </w:r>
+            <w:r>
+              <w:rPr>
+                <w:rFonts w:ascii="Arial" w:hAnsi="Arial" w:cs="Arial"/>
+                <w:sz w:val="20"/>
+                <w:szCs w:val="20"/>
+              </w:rPr>
+              <w:t>o coordenador aprovar o requerimento de horas complementares de um aluno</w:t>
+            </w:r>
+            <w:r>
+              <w:rPr>
+                <w:rFonts w:ascii="Arial" w:hAnsi="Arial" w:cs="Arial"/>
+                <w:sz w:val="20"/>
+                <w:szCs w:val="20"/>
+              </w:rPr>
+              <w:t>,</w:t>
+            </w:r>
+            <w:r>
+              <w:rPr>
+                <w:rFonts w:ascii="Arial" w:hAnsi="Arial" w:cs="Arial"/>
+                <w:sz w:val="20"/>
+                <w:szCs w:val="20"/>
+              </w:rPr>
+              <w:t xml:space="preserve"> </w:t>
+            </w:r>
+            <w:r>
+              <w:rPr>
+                <w:rFonts w:ascii="Arial" w:hAnsi="Arial" w:cs="Arial"/>
+                <w:sz w:val="20"/>
+                <w:szCs w:val="20"/>
+              </w:rPr>
+              <w:t>após realizar essa aprovação o sistema deverá salvar esse requerimento como aprovado além de adicionar as horas desse requerimento ao perfil do aluno.</w:t>
+            </w:r>
+            <w:r>
+              <w:rPr>
+                <w:rFonts w:ascii="Arial" w:hAnsi="Arial" w:cs="Arial"/>
+                <w:sz w:val="20"/>
+                <w:szCs w:val="20"/>
+              </w:rPr>
+              <w:t xml:space="preserve"> </w:t>
             </w:r>
           </w:p>
         </w:tc>
@@ -3758,7 +4216,15 @@
                 <w:sz w:val="20"/>
                 <w:szCs w:val="20"/>
               </w:rPr>
-              <w:t>RF6 Manter histórico de compras</w:t>
+              <w:t xml:space="preserve">RF6 </w:t>
+            </w:r>
+            <w:r>
+              <w:rPr>
+                <w:rFonts w:ascii="Arial" w:hAnsi="Arial" w:cs="Arial"/>
+                <w:sz w:val="20"/>
+                <w:szCs w:val="20"/>
+              </w:rPr>
+              <w:t>Reprovar requerimento</w:t>
             </w:r>
           </w:p>
         </w:tc>
@@ -3782,7 +4248,79 @@
                 <w:sz w:val="20"/>
                 <w:szCs w:val="20"/>
               </w:rPr>
-              <w:t xml:space="preserve">Toda vez que uma ordem de fornecimento for criada o sistema irá salvar as informações dessa ordem. </w:t>
+              <w:t xml:space="preserve">O sistema possibilitará ao coordenador </w:t>
+            </w:r>
+            <w:r>
+              <w:rPr>
+                <w:rFonts w:ascii="Arial" w:hAnsi="Arial" w:cs="Arial"/>
+                <w:sz w:val="20"/>
+                <w:szCs w:val="20"/>
+              </w:rPr>
+              <w:t>re</w:t>
+            </w:r>
+            <w:r>
+              <w:rPr>
+                <w:rFonts w:ascii="Arial" w:hAnsi="Arial" w:cs="Arial"/>
+                <w:sz w:val="20"/>
+                <w:szCs w:val="20"/>
+              </w:rPr>
+              <w:t>provar o requerimento de horas complementares de um aluno</w:t>
+            </w:r>
+            <w:r>
+              <w:rPr>
+                <w:rFonts w:ascii="Arial" w:hAnsi="Arial" w:cs="Arial"/>
+                <w:sz w:val="20"/>
+                <w:szCs w:val="20"/>
+              </w:rPr>
+              <w:t xml:space="preserve"> informando uma justificativa para essa reprovação</w:t>
+            </w:r>
+            <w:r>
+              <w:rPr>
+                <w:rFonts w:ascii="Arial" w:hAnsi="Arial" w:cs="Arial"/>
+                <w:sz w:val="20"/>
+                <w:szCs w:val="20"/>
+              </w:rPr>
+              <w:t xml:space="preserve">, após realizar essa </w:t>
+            </w:r>
+            <w:r>
+              <w:rPr>
+                <w:rFonts w:ascii="Arial" w:hAnsi="Arial" w:cs="Arial"/>
+                <w:sz w:val="20"/>
+                <w:szCs w:val="20"/>
+              </w:rPr>
+              <w:t>re</w:t>
+            </w:r>
+            <w:r>
+              <w:rPr>
+                <w:rFonts w:ascii="Arial" w:hAnsi="Arial" w:cs="Arial"/>
+                <w:sz w:val="20"/>
+                <w:szCs w:val="20"/>
+              </w:rPr>
+              <w:t xml:space="preserve">provação o sistema deverá salvar esse requerimento como </w:t>
+            </w:r>
+            <w:r>
+              <w:rPr>
+                <w:rFonts w:ascii="Arial" w:hAnsi="Arial" w:cs="Arial"/>
+                <w:sz w:val="20"/>
+                <w:szCs w:val="20"/>
+              </w:rPr>
+              <w:t>re</w:t>
+            </w:r>
+            <w:r>
+              <w:rPr>
+                <w:rFonts w:ascii="Arial" w:hAnsi="Arial" w:cs="Arial"/>
+                <w:sz w:val="20"/>
+                <w:szCs w:val="20"/>
+              </w:rPr>
+              <w:t>provado</w:t>
+            </w:r>
+            <w:r>
+              <w:rPr>
+                <w:rFonts w:ascii="Arial" w:hAnsi="Arial" w:cs="Arial"/>
+                <w:sz w:val="20"/>
+                <w:szCs w:val="20"/>
+              </w:rPr>
+              <w:t>.</w:t>
             </w:r>
           </w:p>
         </w:tc>
@@ -3811,7 +4349,15 @@
                 <w:sz w:val="20"/>
                 <w:szCs w:val="20"/>
               </w:rPr>
-              <w:t>RF7 Cadastrar item</w:t>
+              <w:t xml:space="preserve">RF7 </w:t>
+            </w:r>
+            <w:r>
+              <w:rPr>
+                <w:rFonts w:ascii="Arial" w:hAnsi="Arial" w:cs="Arial"/>
+                <w:sz w:val="20"/>
+                <w:szCs w:val="20"/>
+              </w:rPr>
+              <w:t>Pesquisar aluno</w:t>
             </w:r>
           </w:p>
         </w:tc>
@@ -3835,7 +4381,15 @@
                 <w:sz w:val="20"/>
                 <w:szCs w:val="20"/>
               </w:rPr>
-              <w:t>O sistema possibilitará o cadastro de itens com um código e uma descrição.</w:t>
+              <w:t xml:space="preserve">O sistema possibilitará </w:t>
+            </w:r>
+            <w:r>
+              <w:rPr>
+                <w:rFonts w:ascii="Arial" w:hAnsi="Arial" w:cs="Arial"/>
+                <w:sz w:val="20"/>
+                <w:szCs w:val="20"/>
+              </w:rPr>
+              <w:t>ao coordenador pesquisar pelos seus alunos e visualizar suas informações de horas complementares.</w:t>
             </w:r>
           </w:p>
         </w:tc>
@@ -3857,6 +4411,7 @@
           <w:sz w:val="20"/>
           <w:szCs w:val="20"/>
         </w:rPr>
+        <w:lastRenderedPageBreak/>
         <w:t>TABELA</w:t>
       </w:r>
       <w:r>
@@ -4002,6 +4557,14 @@
           <w:szCs w:val="22"/>
         </w:rPr>
         <w:t>Diante dessa afirmação, observa-se que os requisitos não-funcionais são tão importantes quanto os requisitos funcionais, pois são eles que limitam as funcionalidades e garantem a segurança do sistema.</w:t>
+      </w:r>
+      <w:r>
+        <w:rPr>
+          <w:rFonts w:ascii="Arial" w:hAnsi="Arial" w:cs="Arial"/>
+          <w:sz w:val="22"/>
+          <w:szCs w:val="22"/>
+        </w:rPr>
+        <w:t xml:space="preserve"> A seguir na tabela 2 está representado os requisitos não funcionais do nosso sistema</w:t>
       </w:r>
     </w:p>
     <w:p>
@@ -4376,7 +4939,6 @@
                 <w:sz w:val="20"/>
                 <w:szCs w:val="20"/>
               </w:rPr>
-              <w:lastRenderedPageBreak/>
               <w:t>RNF 5.1 Ordem de fornecimento aberta</w:t>
             </w:r>
           </w:p>
@@ -4709,6 +5271,7 @@
           <w:sz w:val="22"/>
           <w:szCs w:val="22"/>
         </w:rPr>
+        <w:lastRenderedPageBreak/>
         <w:t xml:space="preserve">A seguir seguem as regras de negócio do sistema no quadro </w:t>
       </w:r>
       <w:r>
@@ -5247,6 +5810,7 @@
         <w:rPr>
           <w:noProof/>
         </w:rPr>
+        <w:lastRenderedPageBreak/>
         <w:drawing>
           <wp:inline distT="0" distB="0" distL="0" distR="0" wp14:anchorId="5402C5AB" wp14:editId="02621C69">
             <wp:extent cx="5580185" cy="4533900"/>
@@ -5553,6 +6117,7 @@
         <w:rPr>
           <w:noProof/>
         </w:rPr>
+        <w:lastRenderedPageBreak/>
         <w:drawing>
           <wp:inline distT="0" distB="0" distL="0" distR="0" wp14:anchorId="1DA82F70" wp14:editId="79330162">
             <wp:extent cx="5452753" cy="4771159"/>
@@ -6362,7 +6927,6 @@
                 <w:sz w:val="20"/>
                 <w:szCs w:val="20"/>
               </w:rPr>
-              <w:lastRenderedPageBreak/>
               <w:t>Preenche as informações necessárias</w:t>
             </w:r>
           </w:p>
@@ -6406,6 +6970,7 @@
                 <w:color w:val="202124"/>
                 <w:shd w:val="clear" w:color="auto" w:fill="FFFFFF"/>
               </w:rPr>
+              <w:lastRenderedPageBreak/>
               <w:t xml:space="preserve"> </w:t>
             </w:r>
           </w:p>
@@ -6991,7 +7556,6 @@
           <w:sz w:val="22"/>
           <w:szCs w:val="22"/>
         </w:rPr>
-        <w:lastRenderedPageBreak/>
         <w:t xml:space="preserve">A seguir na figura </w:t>
       </w:r>
       <w:r>
@@ -7033,6 +7597,7 @@
         <w:rPr>
           <w:noProof/>
         </w:rPr>
+        <w:lastRenderedPageBreak/>
         <w:drawing>
           <wp:inline distT="0" distB="0" distL="0" distR="0" wp14:anchorId="2DF05C93" wp14:editId="01B034BD">
             <wp:extent cx="5625372" cy="5527964"/>
@@ -7281,16 +7846,7 @@
           <w:sz w:val="22"/>
           <w:szCs w:val="22"/>
         </w:rPr>
-        <w:t xml:space="preserve">que é uma IDE (Integrated Development Environment ou Ambiente de Desenvolvimento Integrado) que é </w:t>
-      </w:r>
-      <w:r>
-        <w:rPr>
-          <w:rFonts w:ascii="Arial" w:hAnsi="Arial" w:cs="Arial"/>
-          <w:sz w:val="22"/>
-          <w:szCs w:val="22"/>
-        </w:rPr>
-        <w:lastRenderedPageBreak/>
-        <w:t xml:space="preserve">focada em </w:t>
+        <w:t xml:space="preserve">que é uma IDE (Integrated Development Environment ou Ambiente de Desenvolvimento Integrado) que é focada em </w:t>
       </w:r>
       <w:r>
         <w:rPr>
@@ -7338,7 +7894,16 @@
             <w:sz w:val="22"/>
             <w:szCs w:val="22"/>
           </w:rPr>
-          <w:t>de controle de versão</w:t>
+          <w:t xml:space="preserve">de controle </w:t>
+        </w:r>
+        <w:r>
+          <w:rPr>
+            <w:rFonts w:ascii="Arial" w:hAnsi="Arial" w:cs="Arial"/>
+            <w:sz w:val="22"/>
+            <w:szCs w:val="22"/>
+          </w:rPr>
+          <w:lastRenderedPageBreak/>
+          <w:t>de versão</w:t>
         </w:r>
       </w:hyperlink>
       <w:r>
@@ -7699,7 +8264,6 @@
           <w:rFonts w:ascii="Arial" w:hAnsi="Arial" w:cs="Arial"/>
           <w:b/>
         </w:rPr>
-        <w:lastRenderedPageBreak/>
         <w:t xml:space="preserve">4. </w:t>
       </w:r>
       <w:r>
@@ -7740,6 +8304,7 @@
           <w:sz w:val="26"/>
           <w:szCs w:val="26"/>
         </w:rPr>
+        <w:lastRenderedPageBreak/>
         <w:t>BELL, DONALD.</w:t>
       </w:r>
       <w:r>
@@ -8162,7 +8727,7 @@
 </file>
 
 <file path=word/endnotes.xml><?xml version="1.0" encoding="utf-8"?>
-<w:endnotes xmlns:wpc="http://schemas.microsoft.com/office/word/2010/wordprocessingCanvas" xmlns:cx="http://schemas.microsoft.com/office/drawing/2014/chartex" xmlns:cx1="http://schemas.microsoft.com/office/drawing/2015/9/8/chartex" xmlns:cx2="http://schemas.microsoft.com/office/drawing/2015/10/21/chartex" xmlns:cx3="http://schemas.microsoft.com/office/drawing/2016/5/9/chartex" xmlns:cx4="http://schemas.microsoft.com/office/drawing/2016/5/10/chartex" xmlns:cx5="http://schemas.microsoft.com/office/drawing/2016/5/11/chartex" xmlns:cx6="http://schemas.microsoft.com/office/drawing/2016/5/12/chartex" xmlns:cx7="http://schemas.microsoft.com/office/drawing/2016/5/13/chartex" xmlns:cx8="http://schemas.microsoft.com/office/drawing/2016/5/14/chartex" xmlns:mc="http://schemas.openxmlformats.org/markup-compatibility/2006" xmlns:aink="http://schemas.microsoft.com/office/drawing/2016/ink" xmlns:am3d="http://schemas.microsoft.com/office/drawing/2017/model3d" xmlns:o="urn:schemas-microsoft-com:office:office" xmlns:r="http://schemas.openxmlformats.org/officeDocument/2006/relationships" xmlns:m="http://schemas.openxmlformats.org/officeDocument/2006/math" xmlns:v="urn:schemas-microsoft-com:vml" xmlns:wp14="http://schemas.microsoft.com/office/word/2010/wordprocessingDrawing" xmlns:wp="http://schemas.openxmlformats.org/drawingml/2006/wordprocessingDrawing" xmlns:w10="urn:schemas-microsoft-com:office:word" xmlns:w="http://schemas.openxmlformats.org/wordprocessingml/2006/main" xmlns:w14="http://schemas.microsoft.com/office/word/2010/wordml" xmlns:w15="http://schemas.microsoft.com/office/word/2012/wordml" xmlns:w16cex="http://schemas.microsoft.com/office/word/2018/wordml/cex" xmlns:w16cid="http://schemas.microsoft.com/office/word/2016/wordml/cid" xmlns:w16="http://schemas.microsoft.com/office/word/2018/wordml" xmlns:w16sdtdh="http://schemas.microsoft.com/office/word/2020/wordml/sdtdatahash" xmlns:w16se="http://schemas.microsoft.com/office/word/2015/wordml/symex" xmlns:wpg="http://schemas.microsoft.com/office/word/2010/wordprocessingGroup" xmlns:wpi="http://schemas.microsoft.com/office/word/2010/wordprocessingInk" xmlns:wne="http://schemas.microsoft.com/office/word/2006/wordml" xmlns:wps="http://schemas.microsoft.com/office/word/2010/wordprocessingShape" mc:Ignorable="w14 w15 w16se w16cid w16 w16cex w16sdtdh wp14">
+<w:endnotes xmlns:wpc="http://schemas.microsoft.com/office/word/2010/wordprocessingCanvas" xmlns:cx="http://schemas.microsoft.com/office/drawing/2014/chartex" xmlns:cx1="http://schemas.microsoft.com/office/drawing/2015/9/8/chartex" xmlns:cx2="http://schemas.microsoft.com/office/drawing/2015/10/21/chartex" xmlns:cx3="http://schemas.microsoft.com/office/drawing/2016/5/9/chartex" xmlns:cx4="http://schemas.microsoft.com/office/drawing/2016/5/10/chartex" xmlns:cx5="http://schemas.microsoft.com/office/drawing/2016/5/11/chartex" xmlns:cx6="http://schemas.microsoft.com/office/drawing/2016/5/12/chartex" xmlns:cx7="http://schemas.microsoft.com/office/drawing/2016/5/13/chartex" xmlns:cx8="http://schemas.microsoft.com/office/drawing/2016/5/14/chartex" xmlns:mc="http://schemas.openxmlformats.org/markup-compatibility/2006" xmlns:aink="http://schemas.microsoft.com/office/drawing/2016/ink" xmlns:am3d="http://schemas.microsoft.com/office/drawing/2017/model3d" xmlns:o="urn:schemas-microsoft-com:office:office" xmlns:oel="http://schemas.microsoft.com/office/2019/extlst" xmlns:r="http://schemas.openxmlformats.org/officeDocument/2006/relationships" xmlns:m="http://schemas.openxmlformats.org/officeDocument/2006/math" xmlns:v="urn:schemas-microsoft-com:vml" xmlns:wp14="http://schemas.microsoft.com/office/word/2010/wordprocessingDrawing" xmlns:wp="http://schemas.openxmlformats.org/drawingml/2006/wordprocessingDrawing" xmlns:w10="urn:schemas-microsoft-com:office:word" xmlns:w="http://schemas.openxmlformats.org/wordprocessingml/2006/main" xmlns:w14="http://schemas.microsoft.com/office/word/2010/wordml" xmlns:w15="http://schemas.microsoft.com/office/word/2012/wordml" xmlns:w16cex="http://schemas.microsoft.com/office/word/2018/wordml/cex" xmlns:w16cid="http://schemas.microsoft.com/office/word/2016/wordml/cid" xmlns:w16="http://schemas.microsoft.com/office/word/2018/wordml" xmlns:w16sdtdh="http://schemas.microsoft.com/office/word/2020/wordml/sdtdatahash" xmlns:w16se="http://schemas.microsoft.com/office/word/2015/wordml/symex" xmlns:wpg="http://schemas.microsoft.com/office/word/2010/wordprocessingGroup" xmlns:wpi="http://schemas.microsoft.com/office/word/2010/wordprocessingInk" xmlns:wne="http://schemas.microsoft.com/office/word/2006/wordml" xmlns:wps="http://schemas.microsoft.com/office/word/2010/wordprocessingShape" mc:Ignorable="w14 w15 w16se w16cid w16 w16cex w16sdtdh wp14">
   <w:endnote w:type="separator" w:id="-1">
     <w:p>
       <w:r>
@@ -8181,7 +8746,7 @@
 </file>
 
 <file path=word/footer1.xml><?xml version="1.0" encoding="utf-8"?>
-<w:ftr xmlns:wpc="http://schemas.microsoft.com/office/word/2010/wordprocessingCanvas" xmlns:cx="http://schemas.microsoft.com/office/drawing/2014/chartex" xmlns:cx1="http://schemas.microsoft.com/office/drawing/2015/9/8/chartex" xmlns:cx2="http://schemas.microsoft.com/office/drawing/2015/10/21/chartex" xmlns:cx3="http://schemas.microsoft.com/office/drawing/2016/5/9/chartex" xmlns:cx4="http://schemas.microsoft.com/office/drawing/2016/5/10/chartex" xmlns:cx5="http://schemas.microsoft.com/office/drawing/2016/5/11/chartex" xmlns:cx6="http://schemas.microsoft.com/office/drawing/2016/5/12/chartex" xmlns:cx7="http://schemas.microsoft.com/office/drawing/2016/5/13/chartex" xmlns:cx8="http://schemas.microsoft.com/office/drawing/2016/5/14/chartex" xmlns:mc="http://schemas.openxmlformats.org/markup-compatibility/2006" xmlns:aink="http://schemas.microsoft.com/office/drawing/2016/ink" xmlns:am3d="http://schemas.microsoft.com/office/drawing/2017/model3d" xmlns:o="urn:schemas-microsoft-com:office:office" xmlns:r="http://schemas.openxmlformats.org/officeDocument/2006/relationships" xmlns:m="http://schemas.openxmlformats.org/officeDocument/2006/math" xmlns:v="urn:schemas-microsoft-com:vml" xmlns:wp14="http://schemas.microsoft.com/office/word/2010/wordprocessingDrawing" xmlns:wp="http://schemas.openxmlformats.org/drawingml/2006/wordprocessingDrawing" xmlns:w10="urn:schemas-microsoft-com:office:word" xmlns:w="http://schemas.openxmlformats.org/wordprocessingml/2006/main" xmlns:w14="http://schemas.microsoft.com/office/word/2010/wordml" xmlns:w15="http://schemas.microsoft.com/office/word/2012/wordml" xmlns:w16cex="http://schemas.microsoft.com/office/word/2018/wordml/cex" xmlns:w16cid="http://schemas.microsoft.com/office/word/2016/wordml/cid" xmlns:w16="http://schemas.microsoft.com/office/word/2018/wordml" xmlns:w16sdtdh="http://schemas.microsoft.com/office/word/2020/wordml/sdtdatahash" xmlns:w16se="http://schemas.microsoft.com/office/word/2015/wordml/symex" xmlns:wpg="http://schemas.microsoft.com/office/word/2010/wordprocessingGroup" xmlns:wpi="http://schemas.microsoft.com/office/word/2010/wordprocessingInk" xmlns:wne="http://schemas.microsoft.com/office/word/2006/wordml" xmlns:wps="http://schemas.microsoft.com/office/word/2010/wordprocessingShape" mc:Ignorable="w14 w15 w16se w16cid w16 w16cex w16sdtdh wp14">
+<w:ftr xmlns:wpc="http://schemas.microsoft.com/office/word/2010/wordprocessingCanvas" xmlns:cx="http://schemas.microsoft.com/office/drawing/2014/chartex" xmlns:cx1="http://schemas.microsoft.com/office/drawing/2015/9/8/chartex" xmlns:cx2="http://schemas.microsoft.com/office/drawing/2015/10/21/chartex" xmlns:cx3="http://schemas.microsoft.com/office/drawing/2016/5/9/chartex" xmlns:cx4="http://schemas.microsoft.com/office/drawing/2016/5/10/chartex" xmlns:cx5="http://schemas.microsoft.com/office/drawing/2016/5/11/chartex" xmlns:cx6="http://schemas.microsoft.com/office/drawing/2016/5/12/chartex" xmlns:cx7="http://schemas.microsoft.com/office/drawing/2016/5/13/chartex" xmlns:cx8="http://schemas.microsoft.com/office/drawing/2016/5/14/chartex" xmlns:mc="http://schemas.openxmlformats.org/markup-compatibility/2006" xmlns:aink="http://schemas.microsoft.com/office/drawing/2016/ink" xmlns:am3d="http://schemas.microsoft.com/office/drawing/2017/model3d" xmlns:o="urn:schemas-microsoft-com:office:office" xmlns:oel="http://schemas.microsoft.com/office/2019/extlst" xmlns:r="http://schemas.openxmlformats.org/officeDocument/2006/relationships" xmlns:m="http://schemas.openxmlformats.org/officeDocument/2006/math" xmlns:v="urn:schemas-microsoft-com:vml" xmlns:wp14="http://schemas.microsoft.com/office/word/2010/wordprocessingDrawing" xmlns:wp="http://schemas.openxmlformats.org/drawingml/2006/wordprocessingDrawing" xmlns:w10="urn:schemas-microsoft-com:office:word" xmlns:w="http://schemas.openxmlformats.org/wordprocessingml/2006/main" xmlns:w14="http://schemas.microsoft.com/office/word/2010/wordml" xmlns:w15="http://schemas.microsoft.com/office/word/2012/wordml" xmlns:w16cex="http://schemas.microsoft.com/office/word/2018/wordml/cex" xmlns:w16cid="http://schemas.microsoft.com/office/word/2016/wordml/cid" xmlns:w16="http://schemas.microsoft.com/office/word/2018/wordml" xmlns:w16sdtdh="http://schemas.microsoft.com/office/word/2020/wordml/sdtdatahash" xmlns:w16se="http://schemas.microsoft.com/office/word/2015/wordml/symex" xmlns:wpg="http://schemas.microsoft.com/office/word/2010/wordprocessingGroup" xmlns:wpi="http://schemas.microsoft.com/office/word/2010/wordprocessingInk" xmlns:wne="http://schemas.microsoft.com/office/word/2006/wordml" xmlns:wps="http://schemas.microsoft.com/office/word/2010/wordprocessingShape" mc:Ignorable="w14 w15 w16se w16cid w16 w16cex w16sdtdh wp14">
   <w:p>
     <w:pPr>
       <w:pStyle w:val="Rodap"/>
@@ -8234,7 +8799,7 @@
 </file>
 
 <file path=word/footer2.xml><?xml version="1.0" encoding="utf-8"?>
-<w:ftr xmlns:wpc="http://schemas.microsoft.com/office/word/2010/wordprocessingCanvas" xmlns:cx="http://schemas.microsoft.com/office/drawing/2014/chartex" xmlns:cx1="http://schemas.microsoft.com/office/drawing/2015/9/8/chartex" xmlns:cx2="http://schemas.microsoft.com/office/drawing/2015/10/21/chartex" xmlns:cx3="http://schemas.microsoft.com/office/drawing/2016/5/9/chartex" xmlns:cx4="http://schemas.microsoft.com/office/drawing/2016/5/10/chartex" xmlns:cx5="http://schemas.microsoft.com/office/drawing/2016/5/11/chartex" xmlns:cx6="http://schemas.microsoft.com/office/drawing/2016/5/12/chartex" xmlns:cx7="http://schemas.microsoft.com/office/drawing/2016/5/13/chartex" xmlns:cx8="http://schemas.microsoft.com/office/drawing/2016/5/14/chartex" xmlns:mc="http://schemas.openxmlformats.org/markup-compatibility/2006" xmlns:aink="http://schemas.microsoft.com/office/drawing/2016/ink" xmlns:am3d="http://schemas.microsoft.com/office/drawing/2017/model3d" xmlns:o="urn:schemas-microsoft-com:office:office" xmlns:r="http://schemas.openxmlformats.org/officeDocument/2006/relationships" xmlns:m="http://schemas.openxmlformats.org/officeDocument/2006/math" xmlns:v="urn:schemas-microsoft-com:vml" xmlns:wp14="http://schemas.microsoft.com/office/word/2010/wordprocessingDrawing" xmlns:wp="http://schemas.openxmlformats.org/drawingml/2006/wordprocessingDrawing" xmlns:w10="urn:schemas-microsoft-com:office:word" xmlns:w="http://schemas.openxmlformats.org/wordprocessingml/2006/main" xmlns:w14="http://schemas.microsoft.com/office/word/2010/wordml" xmlns:w15="http://schemas.microsoft.com/office/word/2012/wordml" xmlns:w16cex="http://schemas.microsoft.com/office/word/2018/wordml/cex" xmlns:w16cid="http://schemas.microsoft.com/office/word/2016/wordml/cid" xmlns:w16="http://schemas.microsoft.com/office/word/2018/wordml" xmlns:w16sdtdh="http://schemas.microsoft.com/office/word/2020/wordml/sdtdatahash" xmlns:w16se="http://schemas.microsoft.com/office/word/2015/wordml/symex" xmlns:wpg="http://schemas.microsoft.com/office/word/2010/wordprocessingGroup" xmlns:wpi="http://schemas.microsoft.com/office/word/2010/wordprocessingInk" xmlns:wne="http://schemas.microsoft.com/office/word/2006/wordml" xmlns:wps="http://schemas.microsoft.com/office/word/2010/wordprocessingShape" mc:Ignorable="w14 w15 w16se w16cid w16 w16cex w16sdtdh wp14">
+<w:ftr xmlns:wpc="http://schemas.microsoft.com/office/word/2010/wordprocessingCanvas" xmlns:cx="http://schemas.microsoft.com/office/drawing/2014/chartex" xmlns:cx1="http://schemas.microsoft.com/office/drawing/2015/9/8/chartex" xmlns:cx2="http://schemas.microsoft.com/office/drawing/2015/10/21/chartex" xmlns:cx3="http://schemas.microsoft.com/office/drawing/2016/5/9/chartex" xmlns:cx4="http://schemas.microsoft.com/office/drawing/2016/5/10/chartex" xmlns:cx5="http://schemas.microsoft.com/office/drawing/2016/5/11/chartex" xmlns:cx6="http://schemas.microsoft.com/office/drawing/2016/5/12/chartex" xmlns:cx7="http://schemas.microsoft.com/office/drawing/2016/5/13/chartex" xmlns:cx8="http://schemas.microsoft.com/office/drawing/2016/5/14/chartex" xmlns:mc="http://schemas.openxmlformats.org/markup-compatibility/2006" xmlns:aink="http://schemas.microsoft.com/office/drawing/2016/ink" xmlns:am3d="http://schemas.microsoft.com/office/drawing/2017/model3d" xmlns:o="urn:schemas-microsoft-com:office:office" xmlns:oel="http://schemas.microsoft.com/office/2019/extlst" xmlns:r="http://schemas.openxmlformats.org/officeDocument/2006/relationships" xmlns:m="http://schemas.openxmlformats.org/officeDocument/2006/math" xmlns:v="urn:schemas-microsoft-com:vml" xmlns:wp14="http://schemas.microsoft.com/office/word/2010/wordprocessingDrawing" xmlns:wp="http://schemas.openxmlformats.org/drawingml/2006/wordprocessingDrawing" xmlns:w10="urn:schemas-microsoft-com:office:word" xmlns:w="http://schemas.openxmlformats.org/wordprocessingml/2006/main" xmlns:w14="http://schemas.microsoft.com/office/word/2010/wordml" xmlns:w15="http://schemas.microsoft.com/office/word/2012/wordml" xmlns:w16cex="http://schemas.microsoft.com/office/word/2018/wordml/cex" xmlns:w16cid="http://schemas.microsoft.com/office/word/2016/wordml/cid" xmlns:w16="http://schemas.microsoft.com/office/word/2018/wordml" xmlns:w16sdtdh="http://schemas.microsoft.com/office/word/2020/wordml/sdtdatahash" xmlns:w16se="http://schemas.microsoft.com/office/word/2015/wordml/symex" xmlns:wpg="http://schemas.microsoft.com/office/word/2010/wordprocessingGroup" xmlns:wpi="http://schemas.microsoft.com/office/word/2010/wordprocessingInk" xmlns:wne="http://schemas.microsoft.com/office/word/2006/wordml" xmlns:wps="http://schemas.microsoft.com/office/word/2010/wordprocessingShape" mc:Ignorable="w14 w15 w16se w16cid w16 w16cex w16sdtdh wp14">
   <w:p>
     <w:pPr>
       <w:pStyle w:val="Rodap"/>
@@ -8354,7 +8919,7 @@
 </file>
 
 <file path=word/footer3.xml><?xml version="1.0" encoding="utf-8"?>
-<w:ftr xmlns:wpc="http://schemas.microsoft.com/office/word/2010/wordprocessingCanvas" xmlns:cx="http://schemas.microsoft.com/office/drawing/2014/chartex" xmlns:cx1="http://schemas.microsoft.com/office/drawing/2015/9/8/chartex" xmlns:cx2="http://schemas.microsoft.com/office/drawing/2015/10/21/chartex" xmlns:cx3="http://schemas.microsoft.com/office/drawing/2016/5/9/chartex" xmlns:cx4="http://schemas.microsoft.com/office/drawing/2016/5/10/chartex" xmlns:cx5="http://schemas.microsoft.com/office/drawing/2016/5/11/chartex" xmlns:cx6="http://schemas.microsoft.com/office/drawing/2016/5/12/chartex" xmlns:cx7="http://schemas.microsoft.com/office/drawing/2016/5/13/chartex" xmlns:cx8="http://schemas.microsoft.com/office/drawing/2016/5/14/chartex" xmlns:mc="http://schemas.openxmlformats.org/markup-compatibility/2006" xmlns:aink="http://schemas.microsoft.com/office/drawing/2016/ink" xmlns:am3d="http://schemas.microsoft.com/office/drawing/2017/model3d" xmlns:o="urn:schemas-microsoft-com:office:office" xmlns:r="http://schemas.openxmlformats.org/officeDocument/2006/relationships" xmlns:m="http://schemas.openxmlformats.org/officeDocument/2006/math" xmlns:v="urn:schemas-microsoft-com:vml" xmlns:wp14="http://schemas.microsoft.com/office/word/2010/wordprocessingDrawing" xmlns:wp="http://schemas.openxmlformats.org/drawingml/2006/wordprocessingDrawing" xmlns:w10="urn:schemas-microsoft-com:office:word" xmlns:w="http://schemas.openxmlformats.org/wordprocessingml/2006/main" xmlns:w14="http://schemas.microsoft.com/office/word/2010/wordml" xmlns:w15="http://schemas.microsoft.com/office/word/2012/wordml" xmlns:w16cex="http://schemas.microsoft.com/office/word/2018/wordml/cex" xmlns:w16cid="http://schemas.microsoft.com/office/word/2016/wordml/cid" xmlns:w16="http://schemas.microsoft.com/office/word/2018/wordml" xmlns:w16sdtdh="http://schemas.microsoft.com/office/word/2020/wordml/sdtdatahash" xmlns:w16se="http://schemas.microsoft.com/office/word/2015/wordml/symex" xmlns:wpg="http://schemas.microsoft.com/office/word/2010/wordprocessingGroup" xmlns:wpi="http://schemas.microsoft.com/office/word/2010/wordprocessingInk" xmlns:wne="http://schemas.microsoft.com/office/word/2006/wordml" xmlns:wps="http://schemas.microsoft.com/office/word/2010/wordprocessingShape" mc:Ignorable="w14 w15 w16se w16cid w16 w16cex w16sdtdh wp14">
+<w:ftr xmlns:wpc="http://schemas.microsoft.com/office/word/2010/wordprocessingCanvas" xmlns:cx="http://schemas.microsoft.com/office/drawing/2014/chartex" xmlns:cx1="http://schemas.microsoft.com/office/drawing/2015/9/8/chartex" xmlns:cx2="http://schemas.microsoft.com/office/drawing/2015/10/21/chartex" xmlns:cx3="http://schemas.microsoft.com/office/drawing/2016/5/9/chartex" xmlns:cx4="http://schemas.microsoft.com/office/drawing/2016/5/10/chartex" xmlns:cx5="http://schemas.microsoft.com/office/drawing/2016/5/11/chartex" xmlns:cx6="http://schemas.microsoft.com/office/drawing/2016/5/12/chartex" xmlns:cx7="http://schemas.microsoft.com/office/drawing/2016/5/13/chartex" xmlns:cx8="http://schemas.microsoft.com/office/drawing/2016/5/14/chartex" xmlns:mc="http://schemas.openxmlformats.org/markup-compatibility/2006" xmlns:aink="http://schemas.microsoft.com/office/drawing/2016/ink" xmlns:am3d="http://schemas.microsoft.com/office/drawing/2017/model3d" xmlns:o="urn:schemas-microsoft-com:office:office" xmlns:oel="http://schemas.microsoft.com/office/2019/extlst" xmlns:r="http://schemas.openxmlformats.org/officeDocument/2006/relationships" xmlns:m="http://schemas.openxmlformats.org/officeDocument/2006/math" xmlns:v="urn:schemas-microsoft-com:vml" xmlns:wp14="http://schemas.microsoft.com/office/word/2010/wordprocessingDrawing" xmlns:wp="http://schemas.openxmlformats.org/drawingml/2006/wordprocessingDrawing" xmlns:w10="urn:schemas-microsoft-com:office:word" xmlns:w="http://schemas.openxmlformats.org/wordprocessingml/2006/main" xmlns:w14="http://schemas.microsoft.com/office/word/2010/wordml" xmlns:w15="http://schemas.microsoft.com/office/word/2012/wordml" xmlns:w16cex="http://schemas.microsoft.com/office/word/2018/wordml/cex" xmlns:w16cid="http://schemas.microsoft.com/office/word/2016/wordml/cid" xmlns:w16="http://schemas.microsoft.com/office/word/2018/wordml" xmlns:w16sdtdh="http://schemas.microsoft.com/office/word/2020/wordml/sdtdatahash" xmlns:w16se="http://schemas.microsoft.com/office/word/2015/wordml/symex" xmlns:wpg="http://schemas.microsoft.com/office/word/2010/wordprocessingGroup" xmlns:wpi="http://schemas.microsoft.com/office/word/2010/wordprocessingInk" xmlns:wne="http://schemas.microsoft.com/office/word/2006/wordml" xmlns:wps="http://schemas.microsoft.com/office/word/2010/wordprocessingShape" mc:Ignorable="w14 w15 w16se w16cid w16 w16cex w16sdtdh wp14">
   <w:p>
     <w:pPr>
       <w:pStyle w:val="Rodap"/>
@@ -8491,7 +9056,7 @@
 </file>
 
 <file path=word/footnotes.xml><?xml version="1.0" encoding="utf-8"?>
-<w:footnotes xmlns:wpc="http://schemas.microsoft.com/office/word/2010/wordprocessingCanvas" xmlns:cx="http://schemas.microsoft.com/office/drawing/2014/chartex" xmlns:cx1="http://schemas.microsoft.com/office/drawing/2015/9/8/chartex" xmlns:cx2="http://schemas.microsoft.com/office/drawing/2015/10/21/chartex" xmlns:cx3="http://schemas.microsoft.com/office/drawing/2016/5/9/chartex" xmlns:cx4="http://schemas.microsoft.com/office/drawing/2016/5/10/chartex" xmlns:cx5="http://schemas.microsoft.com/office/drawing/2016/5/11/chartex" xmlns:cx6="http://schemas.microsoft.com/office/drawing/2016/5/12/chartex" xmlns:cx7="http://schemas.microsoft.com/office/drawing/2016/5/13/chartex" xmlns:cx8="http://schemas.microsoft.com/office/drawing/2016/5/14/chartex" xmlns:mc="http://schemas.openxmlformats.org/markup-compatibility/2006" xmlns:aink="http://schemas.microsoft.com/office/drawing/2016/ink" xmlns:am3d="http://schemas.microsoft.com/office/drawing/2017/model3d" xmlns:o="urn:schemas-microsoft-com:office:office" xmlns:r="http://schemas.openxmlformats.org/officeDocument/2006/relationships" xmlns:m="http://schemas.openxmlformats.org/officeDocument/2006/math" xmlns:v="urn:schemas-microsoft-com:vml" xmlns:wp14="http://schemas.microsoft.com/office/word/2010/wordprocessingDrawing" xmlns:wp="http://schemas.openxmlformats.org/drawingml/2006/wordprocessingDrawing" xmlns:w10="urn:schemas-microsoft-com:office:word" xmlns:w="http://schemas.openxmlformats.org/wordprocessingml/2006/main" xmlns:w14="http://schemas.microsoft.com/office/word/2010/wordml" xmlns:w15="http://schemas.microsoft.com/office/word/2012/wordml" xmlns:w16cex="http://schemas.microsoft.com/office/word/2018/wordml/cex" xmlns:w16cid="http://schemas.microsoft.com/office/word/2016/wordml/cid" xmlns:w16="http://schemas.microsoft.com/office/word/2018/wordml" xmlns:w16sdtdh="http://schemas.microsoft.com/office/word/2020/wordml/sdtdatahash" xmlns:w16se="http://schemas.microsoft.com/office/word/2015/wordml/symex" xmlns:wpg="http://schemas.microsoft.com/office/word/2010/wordprocessingGroup" xmlns:wpi="http://schemas.microsoft.com/office/word/2010/wordprocessingInk" xmlns:wne="http://schemas.microsoft.com/office/word/2006/wordml" xmlns:wps="http://schemas.microsoft.com/office/word/2010/wordprocessingShape" mc:Ignorable="w14 w15 w16se w16cid w16 w16cex w16sdtdh wp14">
+<w:footnotes xmlns:wpc="http://schemas.microsoft.com/office/word/2010/wordprocessingCanvas" xmlns:cx="http://schemas.microsoft.com/office/drawing/2014/chartex" xmlns:cx1="http://schemas.microsoft.com/office/drawing/2015/9/8/chartex" xmlns:cx2="http://schemas.microsoft.com/office/drawing/2015/10/21/chartex" xmlns:cx3="http://schemas.microsoft.com/office/drawing/2016/5/9/chartex" xmlns:cx4="http://schemas.microsoft.com/office/drawing/2016/5/10/chartex" xmlns:cx5="http://schemas.microsoft.com/office/drawing/2016/5/11/chartex" xmlns:cx6="http://schemas.microsoft.com/office/drawing/2016/5/12/chartex" xmlns:cx7="http://schemas.microsoft.com/office/drawing/2016/5/13/chartex" xmlns:cx8="http://schemas.microsoft.com/office/drawing/2016/5/14/chartex" xmlns:mc="http://schemas.openxmlformats.org/markup-compatibility/2006" xmlns:aink="http://schemas.microsoft.com/office/drawing/2016/ink" xmlns:am3d="http://schemas.microsoft.com/office/drawing/2017/model3d" xmlns:o="urn:schemas-microsoft-com:office:office" xmlns:oel="http://schemas.microsoft.com/office/2019/extlst" xmlns:r="http://schemas.openxmlformats.org/officeDocument/2006/relationships" xmlns:m="http://schemas.openxmlformats.org/officeDocument/2006/math" xmlns:v="urn:schemas-microsoft-com:vml" xmlns:wp14="http://schemas.microsoft.com/office/word/2010/wordprocessingDrawing" xmlns:wp="http://schemas.openxmlformats.org/drawingml/2006/wordprocessingDrawing" xmlns:w10="urn:schemas-microsoft-com:office:word" xmlns:w="http://schemas.openxmlformats.org/wordprocessingml/2006/main" xmlns:w14="http://schemas.microsoft.com/office/word/2010/wordml" xmlns:w15="http://schemas.microsoft.com/office/word/2012/wordml" xmlns:w16cex="http://schemas.microsoft.com/office/word/2018/wordml/cex" xmlns:w16cid="http://schemas.microsoft.com/office/word/2016/wordml/cid" xmlns:w16="http://schemas.microsoft.com/office/word/2018/wordml" xmlns:w16sdtdh="http://schemas.microsoft.com/office/word/2020/wordml/sdtdatahash" xmlns:w16se="http://schemas.microsoft.com/office/word/2015/wordml/symex" xmlns:wpg="http://schemas.microsoft.com/office/word/2010/wordprocessingGroup" xmlns:wpi="http://schemas.microsoft.com/office/word/2010/wordprocessingInk" xmlns:wne="http://schemas.microsoft.com/office/word/2006/wordml" xmlns:wps="http://schemas.microsoft.com/office/word/2010/wordprocessingShape" mc:Ignorable="w14 w15 w16se w16cid w16 w16cex w16sdtdh wp14">
   <w:footnote w:type="separator" w:id="-1">
     <w:p>
       <w:r>
@@ -8510,7 +9075,7 @@
 </file>
 
 <file path=word/header1.xml><?xml version="1.0" encoding="utf-8"?>
-<w:hdr xmlns:wpc="http://schemas.microsoft.com/office/word/2010/wordprocessingCanvas" xmlns:cx="http://schemas.microsoft.com/office/drawing/2014/chartex" xmlns:cx1="http://schemas.microsoft.com/office/drawing/2015/9/8/chartex" xmlns:cx2="http://schemas.microsoft.com/office/drawing/2015/10/21/chartex" xmlns:cx3="http://schemas.microsoft.com/office/drawing/2016/5/9/chartex" xmlns:cx4="http://schemas.microsoft.com/office/drawing/2016/5/10/chartex" xmlns:cx5="http://schemas.microsoft.com/office/drawing/2016/5/11/chartex" xmlns:cx6="http://schemas.microsoft.com/office/drawing/2016/5/12/chartex" xmlns:cx7="http://schemas.microsoft.com/office/drawing/2016/5/13/chartex" xmlns:cx8="http://schemas.microsoft.com/office/drawing/2016/5/14/chartex" xmlns:mc="http://schemas.openxmlformats.org/markup-compatibility/2006" xmlns:aink="http://schemas.microsoft.com/office/drawing/2016/ink" xmlns:am3d="http://schemas.microsoft.com/office/drawing/2017/model3d" xmlns:o="urn:schemas-microsoft-com:office:office" xmlns:r="http://schemas.openxmlformats.org/officeDocument/2006/relationships" xmlns:m="http://schemas.openxmlformats.org/officeDocument/2006/math" xmlns:v="urn:schemas-microsoft-com:vml" xmlns:wp14="http://schemas.microsoft.com/office/word/2010/wordprocessingDrawing" xmlns:wp="http://schemas.openxmlformats.org/drawingml/2006/wordprocessingDrawing" xmlns:w10="urn:schemas-microsoft-com:office:word" xmlns:w="http://schemas.openxmlformats.org/wordprocessingml/2006/main" xmlns:w14="http://schemas.microsoft.com/office/word/2010/wordml" xmlns:w15="http://schemas.microsoft.com/office/word/2012/wordml" xmlns:w16cex="http://schemas.microsoft.com/office/word/2018/wordml/cex" xmlns:w16cid="http://schemas.microsoft.com/office/word/2016/wordml/cid" xmlns:w16="http://schemas.microsoft.com/office/word/2018/wordml" xmlns:w16sdtdh="http://schemas.microsoft.com/office/word/2020/wordml/sdtdatahash" xmlns:w16se="http://schemas.microsoft.com/office/word/2015/wordml/symex" xmlns:wpg="http://schemas.microsoft.com/office/word/2010/wordprocessingGroup" xmlns:wpi="http://schemas.microsoft.com/office/word/2010/wordprocessingInk" xmlns:wne="http://schemas.microsoft.com/office/word/2006/wordml" xmlns:wps="http://schemas.microsoft.com/office/word/2010/wordprocessingShape" mc:Ignorable="w14 w15 w16se w16cid w16 w16cex w16sdtdh wp14">
+<w:hdr xmlns:wpc="http://schemas.microsoft.com/office/word/2010/wordprocessingCanvas" xmlns:cx="http://schemas.microsoft.com/office/drawing/2014/chartex" xmlns:cx1="http://schemas.microsoft.com/office/drawing/2015/9/8/chartex" xmlns:cx2="http://schemas.microsoft.com/office/drawing/2015/10/21/chartex" xmlns:cx3="http://schemas.microsoft.com/office/drawing/2016/5/9/chartex" xmlns:cx4="http://schemas.microsoft.com/office/drawing/2016/5/10/chartex" xmlns:cx5="http://schemas.microsoft.com/office/drawing/2016/5/11/chartex" xmlns:cx6="http://schemas.microsoft.com/office/drawing/2016/5/12/chartex" xmlns:cx7="http://schemas.microsoft.com/office/drawing/2016/5/13/chartex" xmlns:cx8="http://schemas.microsoft.com/office/drawing/2016/5/14/chartex" xmlns:mc="http://schemas.openxmlformats.org/markup-compatibility/2006" xmlns:aink="http://schemas.microsoft.com/office/drawing/2016/ink" xmlns:am3d="http://schemas.microsoft.com/office/drawing/2017/model3d" xmlns:o="urn:schemas-microsoft-com:office:office" xmlns:oel="http://schemas.microsoft.com/office/2019/extlst" xmlns:r="http://schemas.openxmlformats.org/officeDocument/2006/relationships" xmlns:m="http://schemas.openxmlformats.org/officeDocument/2006/math" xmlns:v="urn:schemas-microsoft-com:vml" xmlns:wp14="http://schemas.microsoft.com/office/word/2010/wordprocessingDrawing" xmlns:wp="http://schemas.openxmlformats.org/drawingml/2006/wordprocessingDrawing" xmlns:w10="urn:schemas-microsoft-com:office:word" xmlns:w="http://schemas.openxmlformats.org/wordprocessingml/2006/main" xmlns:w14="http://schemas.microsoft.com/office/word/2010/wordml" xmlns:w15="http://schemas.microsoft.com/office/word/2012/wordml" xmlns:w16cex="http://schemas.microsoft.com/office/word/2018/wordml/cex" xmlns:w16cid="http://schemas.microsoft.com/office/word/2016/wordml/cid" xmlns:w16="http://schemas.microsoft.com/office/word/2018/wordml" xmlns:w16sdtdh="http://schemas.microsoft.com/office/word/2020/wordml/sdtdatahash" xmlns:w16se="http://schemas.microsoft.com/office/word/2015/wordml/symex" xmlns:wpg="http://schemas.microsoft.com/office/word/2010/wordprocessingGroup" xmlns:wpi="http://schemas.microsoft.com/office/word/2010/wordprocessingInk" xmlns:wne="http://schemas.microsoft.com/office/word/2006/wordml" xmlns:wps="http://schemas.microsoft.com/office/word/2010/wordprocessingShape" mc:Ignorable="w14 w15 w16se w16cid w16 w16cex w16sdtdh wp14">
   <w:p>
     <w:pPr>
       <w:pStyle w:val="Cabealho"/>
@@ -8526,7 +9091,7 @@
 </file>
 
 <file path=word/header2.xml><?xml version="1.0" encoding="utf-8"?>
-<w:hdr xmlns:wpc="http://schemas.microsoft.com/office/word/2010/wordprocessingCanvas" xmlns:cx="http://schemas.microsoft.com/office/drawing/2014/chartex" xmlns:cx1="http://schemas.microsoft.com/office/drawing/2015/9/8/chartex" xmlns:cx2="http://schemas.microsoft.com/office/drawing/2015/10/21/chartex" xmlns:cx3="http://schemas.microsoft.com/office/drawing/2016/5/9/chartex" xmlns:cx4="http://schemas.microsoft.com/office/drawing/2016/5/10/chartex" xmlns:cx5="http://schemas.microsoft.com/office/drawing/2016/5/11/chartex" xmlns:cx6="http://schemas.microsoft.com/office/drawing/2016/5/12/chartex" xmlns:cx7="http://schemas.microsoft.com/office/drawing/2016/5/13/chartex" xmlns:cx8="http://schemas.microsoft.com/office/drawing/2016/5/14/chartex" xmlns:mc="http://schemas.openxmlformats.org/markup-compatibility/2006" xmlns:aink="http://schemas.microsoft.com/office/drawing/2016/ink" xmlns:am3d="http://schemas.microsoft.com/office/drawing/2017/model3d" xmlns:o="urn:schemas-microsoft-com:office:office" xmlns:r="http://schemas.openxmlformats.org/officeDocument/2006/relationships" xmlns:m="http://schemas.openxmlformats.org/officeDocument/2006/math" xmlns:v="urn:schemas-microsoft-com:vml" xmlns:wp14="http://schemas.microsoft.com/office/word/2010/wordprocessingDrawing" xmlns:wp="http://schemas.openxmlformats.org/drawingml/2006/wordprocessingDrawing" xmlns:w10="urn:schemas-microsoft-com:office:word" xmlns:w="http://schemas.openxmlformats.org/wordprocessingml/2006/main" xmlns:w14="http://schemas.microsoft.com/office/word/2010/wordml" xmlns:w15="http://schemas.microsoft.com/office/word/2012/wordml" xmlns:w16cex="http://schemas.microsoft.com/office/word/2018/wordml/cex" xmlns:w16cid="http://schemas.microsoft.com/office/word/2016/wordml/cid" xmlns:w16="http://schemas.microsoft.com/office/word/2018/wordml" xmlns:w16sdtdh="http://schemas.microsoft.com/office/word/2020/wordml/sdtdatahash" xmlns:w16se="http://schemas.microsoft.com/office/word/2015/wordml/symex" xmlns:wpg="http://schemas.microsoft.com/office/word/2010/wordprocessingGroup" xmlns:wpi="http://schemas.microsoft.com/office/word/2010/wordprocessingInk" xmlns:wne="http://schemas.microsoft.com/office/word/2006/wordml" xmlns:wps="http://schemas.microsoft.com/office/word/2010/wordprocessingShape" mc:Ignorable="w14 w15 w16se w16cid w16 w16cex w16sdtdh wp14">
+<w:hdr xmlns:wpc="http://schemas.microsoft.com/office/word/2010/wordprocessingCanvas" xmlns:cx="http://schemas.microsoft.com/office/drawing/2014/chartex" xmlns:cx1="http://schemas.microsoft.com/office/drawing/2015/9/8/chartex" xmlns:cx2="http://schemas.microsoft.com/office/drawing/2015/10/21/chartex" xmlns:cx3="http://schemas.microsoft.com/office/drawing/2016/5/9/chartex" xmlns:cx4="http://schemas.microsoft.com/office/drawing/2016/5/10/chartex" xmlns:cx5="http://schemas.microsoft.com/office/drawing/2016/5/11/chartex" xmlns:cx6="http://schemas.microsoft.com/office/drawing/2016/5/12/chartex" xmlns:cx7="http://schemas.microsoft.com/office/drawing/2016/5/13/chartex" xmlns:cx8="http://schemas.microsoft.com/office/drawing/2016/5/14/chartex" xmlns:mc="http://schemas.openxmlformats.org/markup-compatibility/2006" xmlns:aink="http://schemas.microsoft.com/office/drawing/2016/ink" xmlns:am3d="http://schemas.microsoft.com/office/drawing/2017/model3d" xmlns:o="urn:schemas-microsoft-com:office:office" xmlns:oel="http://schemas.microsoft.com/office/2019/extlst" xmlns:r="http://schemas.openxmlformats.org/officeDocument/2006/relationships" xmlns:m="http://schemas.openxmlformats.org/officeDocument/2006/math" xmlns:v="urn:schemas-microsoft-com:vml" xmlns:wp14="http://schemas.microsoft.com/office/word/2010/wordprocessingDrawing" xmlns:wp="http://schemas.openxmlformats.org/drawingml/2006/wordprocessingDrawing" xmlns:w10="urn:schemas-microsoft-com:office:word" xmlns:w="http://schemas.openxmlformats.org/wordprocessingml/2006/main" xmlns:w14="http://schemas.microsoft.com/office/word/2010/wordml" xmlns:w15="http://schemas.microsoft.com/office/word/2012/wordml" xmlns:w16cex="http://schemas.microsoft.com/office/word/2018/wordml/cex" xmlns:w16cid="http://schemas.microsoft.com/office/word/2016/wordml/cid" xmlns:w16="http://schemas.microsoft.com/office/word/2018/wordml" xmlns:w16sdtdh="http://schemas.microsoft.com/office/word/2020/wordml/sdtdatahash" xmlns:w16se="http://schemas.microsoft.com/office/word/2015/wordml/symex" xmlns:wpg="http://schemas.microsoft.com/office/word/2010/wordprocessingGroup" xmlns:wpi="http://schemas.microsoft.com/office/word/2010/wordprocessingInk" xmlns:wne="http://schemas.microsoft.com/office/word/2006/wordml" xmlns:wps="http://schemas.microsoft.com/office/word/2010/wordprocessingShape" mc:Ignorable="w14 w15 w16se w16cid w16 w16cex w16sdtdh wp14">
   <w:p>
     <w:pPr>
       <w:pStyle w:val="Cabealho"/>
@@ -8542,7 +9107,7 @@
 </file>
 
 <file path=word/header3.xml><?xml version="1.0" encoding="utf-8"?>
-<w:hdr xmlns:wpc="http://schemas.microsoft.com/office/word/2010/wordprocessingCanvas" xmlns:cx="http://schemas.microsoft.com/office/drawing/2014/chartex" xmlns:cx1="http://schemas.microsoft.com/office/drawing/2015/9/8/chartex" xmlns:cx2="http://schemas.microsoft.com/office/drawing/2015/10/21/chartex" xmlns:cx3="http://schemas.microsoft.com/office/drawing/2016/5/9/chartex" xmlns:cx4="http://schemas.microsoft.com/office/drawing/2016/5/10/chartex" xmlns:cx5="http://schemas.microsoft.com/office/drawing/2016/5/11/chartex" xmlns:cx6="http://schemas.microsoft.com/office/drawing/2016/5/12/chartex" xmlns:cx7="http://schemas.microsoft.com/office/drawing/2016/5/13/chartex" xmlns:cx8="http://schemas.microsoft.com/office/drawing/2016/5/14/chartex" xmlns:mc="http://schemas.openxmlformats.org/markup-compatibility/2006" xmlns:aink="http://schemas.microsoft.com/office/drawing/2016/ink" xmlns:am3d="http://schemas.microsoft.com/office/drawing/2017/model3d" xmlns:o="urn:schemas-microsoft-com:office:office" xmlns:r="http://schemas.openxmlformats.org/officeDocument/2006/relationships" xmlns:m="http://schemas.openxmlformats.org/officeDocument/2006/math" xmlns:v="urn:schemas-microsoft-com:vml" xmlns:wp14="http://schemas.microsoft.com/office/word/2010/wordprocessingDrawing" xmlns:wp="http://schemas.openxmlformats.org/drawingml/2006/wordprocessingDrawing" xmlns:w10="urn:schemas-microsoft-com:office:word" xmlns:w="http://schemas.openxmlformats.org/wordprocessingml/2006/main" xmlns:w14="http://schemas.microsoft.com/office/word/2010/wordml" xmlns:w15="http://schemas.microsoft.com/office/word/2012/wordml" xmlns:w16cex="http://schemas.microsoft.com/office/word/2018/wordml/cex" xmlns:w16cid="http://schemas.microsoft.com/office/word/2016/wordml/cid" xmlns:w16="http://schemas.microsoft.com/office/word/2018/wordml" xmlns:w16sdtdh="http://schemas.microsoft.com/office/word/2020/wordml/sdtdatahash" xmlns:w16se="http://schemas.microsoft.com/office/word/2015/wordml/symex" xmlns:wpg="http://schemas.microsoft.com/office/word/2010/wordprocessingGroup" xmlns:wpi="http://schemas.microsoft.com/office/word/2010/wordprocessingInk" xmlns:wne="http://schemas.microsoft.com/office/word/2006/wordml" xmlns:wps="http://schemas.microsoft.com/office/word/2010/wordprocessingShape" mc:Ignorable="w14 w15 w16se w16cid w16 w16cex w16sdtdh wp14">
+<w:hdr xmlns:wpc="http://schemas.microsoft.com/office/word/2010/wordprocessingCanvas" xmlns:cx="http://schemas.microsoft.com/office/drawing/2014/chartex" xmlns:cx1="http://schemas.microsoft.com/office/drawing/2015/9/8/chartex" xmlns:cx2="http://schemas.microsoft.com/office/drawing/2015/10/21/chartex" xmlns:cx3="http://schemas.microsoft.com/office/drawing/2016/5/9/chartex" xmlns:cx4="http://schemas.microsoft.com/office/drawing/2016/5/10/chartex" xmlns:cx5="http://schemas.microsoft.com/office/drawing/2016/5/11/chartex" xmlns:cx6="http://schemas.microsoft.com/office/drawing/2016/5/12/chartex" xmlns:cx7="http://schemas.microsoft.com/office/drawing/2016/5/13/chartex" xmlns:cx8="http://schemas.microsoft.com/office/drawing/2016/5/14/chartex" xmlns:mc="http://schemas.openxmlformats.org/markup-compatibility/2006" xmlns:aink="http://schemas.microsoft.com/office/drawing/2016/ink" xmlns:am3d="http://schemas.microsoft.com/office/drawing/2017/model3d" xmlns:o="urn:schemas-microsoft-com:office:office" xmlns:oel="http://schemas.microsoft.com/office/2019/extlst" xmlns:r="http://schemas.openxmlformats.org/officeDocument/2006/relationships" xmlns:m="http://schemas.openxmlformats.org/officeDocument/2006/math" xmlns:v="urn:schemas-microsoft-com:vml" xmlns:wp14="http://schemas.microsoft.com/office/word/2010/wordprocessingDrawing" xmlns:wp="http://schemas.openxmlformats.org/drawingml/2006/wordprocessingDrawing" xmlns:w10="urn:schemas-microsoft-com:office:word" xmlns:w="http://schemas.openxmlformats.org/wordprocessingml/2006/main" xmlns:w14="http://schemas.microsoft.com/office/word/2010/wordml" xmlns:w15="http://schemas.microsoft.com/office/word/2012/wordml" xmlns:w16cex="http://schemas.microsoft.com/office/word/2018/wordml/cex" xmlns:w16cid="http://schemas.microsoft.com/office/word/2016/wordml/cid" xmlns:w16="http://schemas.microsoft.com/office/word/2018/wordml" xmlns:w16sdtdh="http://schemas.microsoft.com/office/word/2020/wordml/sdtdatahash" xmlns:w16se="http://schemas.microsoft.com/office/word/2015/wordml/symex" xmlns:wpg="http://schemas.microsoft.com/office/word/2010/wordprocessingGroup" xmlns:wpi="http://schemas.microsoft.com/office/word/2010/wordprocessingInk" xmlns:wne="http://schemas.microsoft.com/office/word/2006/wordml" xmlns:wps="http://schemas.microsoft.com/office/word/2010/wordprocessingShape" mc:Ignorable="w14 w15 w16se w16cid w16 w16cex w16sdtdh wp14">
   <w:p>
     <w:pPr>
       <w:jc w:val="center"/>
@@ -8671,7 +9236,7 @@
 </file>
 
 <file path=word/numbering.xml><?xml version="1.0" encoding="utf-8"?>
-<w:numbering xmlns:wpc="http://schemas.microsoft.com/office/word/2010/wordprocessingCanvas" xmlns:cx="http://schemas.microsoft.com/office/drawing/2014/chartex" xmlns:cx1="http://schemas.microsoft.com/office/drawing/2015/9/8/chartex" xmlns:cx2="http://schemas.microsoft.com/office/drawing/2015/10/21/chartex" xmlns:cx3="http://schemas.microsoft.com/office/drawing/2016/5/9/chartex" xmlns:cx4="http://schemas.microsoft.com/office/drawing/2016/5/10/chartex" xmlns:cx5="http://schemas.microsoft.com/office/drawing/2016/5/11/chartex" xmlns:cx6="http://schemas.microsoft.com/office/drawing/2016/5/12/chartex" xmlns:cx7="http://schemas.microsoft.com/office/drawing/2016/5/13/chartex" xmlns:cx8="http://schemas.microsoft.com/office/drawing/2016/5/14/chartex" xmlns:mc="http://schemas.openxmlformats.org/markup-compatibility/2006" xmlns:aink="http://schemas.microsoft.com/office/drawing/2016/ink" xmlns:am3d="http://schemas.microsoft.com/office/drawing/2017/model3d" xmlns:o="urn:schemas-microsoft-com:office:office" xmlns:r="http://schemas.openxmlformats.org/officeDocument/2006/relationships" xmlns:m="http://schemas.openxmlformats.org/officeDocument/2006/math" xmlns:v="urn:schemas-microsoft-com:vml" xmlns:wp14="http://schemas.microsoft.com/office/word/2010/wordprocessingDrawing" xmlns:wp="http://schemas.openxmlformats.org/drawingml/2006/wordprocessingDrawing" xmlns:w10="urn:schemas-microsoft-com:office:word" xmlns:w="http://schemas.openxmlformats.org/wordprocessingml/2006/main" xmlns:w14="http://schemas.microsoft.com/office/word/2010/wordml" xmlns:w15="http://schemas.microsoft.com/office/word/2012/wordml" xmlns:w16cex="http://schemas.microsoft.com/office/word/2018/wordml/cex" xmlns:w16cid="http://schemas.microsoft.com/office/word/2016/wordml/cid" xmlns:w16="http://schemas.microsoft.com/office/word/2018/wordml" xmlns:w16sdtdh="http://schemas.microsoft.com/office/word/2020/wordml/sdtdatahash" xmlns:w16se="http://schemas.microsoft.com/office/word/2015/wordml/symex" xmlns:wpg="http://schemas.microsoft.com/office/word/2010/wordprocessingGroup" xmlns:wpi="http://schemas.microsoft.com/office/word/2010/wordprocessingInk" xmlns:wne="http://schemas.microsoft.com/office/word/2006/wordml" xmlns:wps="http://schemas.microsoft.com/office/word/2010/wordprocessingShape" mc:Ignorable="w14 w15 w16se w16cid w16 w16cex w16sdtdh wp14">
+<w:numbering xmlns:wpc="http://schemas.microsoft.com/office/word/2010/wordprocessingCanvas" xmlns:cx="http://schemas.microsoft.com/office/drawing/2014/chartex" xmlns:cx1="http://schemas.microsoft.com/office/drawing/2015/9/8/chartex" xmlns:cx2="http://schemas.microsoft.com/office/drawing/2015/10/21/chartex" xmlns:cx3="http://schemas.microsoft.com/office/drawing/2016/5/9/chartex" xmlns:cx4="http://schemas.microsoft.com/office/drawing/2016/5/10/chartex" xmlns:cx5="http://schemas.microsoft.com/office/drawing/2016/5/11/chartex" xmlns:cx6="http://schemas.microsoft.com/office/drawing/2016/5/12/chartex" xmlns:cx7="http://schemas.microsoft.com/office/drawing/2016/5/13/chartex" xmlns:cx8="http://schemas.microsoft.com/office/drawing/2016/5/14/chartex" xmlns:mc="http://schemas.openxmlformats.org/markup-compatibility/2006" xmlns:aink="http://schemas.microsoft.com/office/drawing/2016/ink" xmlns:am3d="http://schemas.microsoft.com/office/drawing/2017/model3d" xmlns:o="urn:schemas-microsoft-com:office:office" xmlns:oel="http://schemas.microsoft.com/office/2019/extlst" xmlns:r="http://schemas.openxmlformats.org/officeDocument/2006/relationships" xmlns:m="http://schemas.openxmlformats.org/officeDocument/2006/math" xmlns:v="urn:schemas-microsoft-com:vml" xmlns:wp14="http://schemas.microsoft.com/office/word/2010/wordprocessingDrawing" xmlns:wp="http://schemas.openxmlformats.org/drawingml/2006/wordprocessingDrawing" xmlns:w10="urn:schemas-microsoft-com:office:word" xmlns:w="http://schemas.openxmlformats.org/wordprocessingml/2006/main" xmlns:w14="http://schemas.microsoft.com/office/word/2010/wordml" xmlns:w15="http://schemas.microsoft.com/office/word/2012/wordml" xmlns:w16cex="http://schemas.microsoft.com/office/word/2018/wordml/cex" xmlns:w16cid="http://schemas.microsoft.com/office/word/2016/wordml/cid" xmlns:w16="http://schemas.microsoft.com/office/word/2018/wordml" xmlns:w16sdtdh="http://schemas.microsoft.com/office/word/2020/wordml/sdtdatahash" xmlns:w16se="http://schemas.microsoft.com/office/word/2015/wordml/symex" xmlns:wpg="http://schemas.microsoft.com/office/word/2010/wordprocessingGroup" xmlns:wpi="http://schemas.microsoft.com/office/word/2010/wordprocessingInk" xmlns:wne="http://schemas.microsoft.com/office/word/2006/wordml" xmlns:wps="http://schemas.microsoft.com/office/word/2010/wordprocessingShape" mc:Ignorable="w14 w15 w16se w16cid w16 w16cex w16sdtdh wp14">
   <w:abstractNum w:abstractNumId="0" w15:restartNumberingAfterBreak="0">
     <w:nsid w:val="08944C77"/>
     <w:multiLevelType w:val="hybridMultilevel"/>

</xml_diff>